<commit_message>
More work on synopsis
</commit_message>
<xml_diff>
--- a/2 - Info/NoteSort synopsis.docx
+++ b/2 - Info/NoteSort synopsis.docx
@@ -259,43 +259,7 @@
                                 <w:sz w:val="34"/>
                                 <w:szCs w:val="34"/>
                               </w:rPr>
-                              <w:t xml:space="preserve">hjemmeside, hvor man kan tage sine noter til </w:t>
-                            </w:r>
-                            <w:r>
-                              <w:rPr>
-                                <w:rFonts w:ascii="Barlow Light" w:eastAsia="SimSun" w:hAnsi="Barlow Light" w:cs="Leelawadee"/>
-                                <w:color w:val="888888"/>
-                                <w:sz w:val="34"/>
-                                <w:szCs w:val="34"/>
-                              </w:rPr>
-                              <w:t>skolearbejde</w:t>
-                            </w:r>
-                            <w:r>
-                              <w:rPr>
-                                <w:rFonts w:ascii="Barlow Light" w:eastAsia="SimSun" w:hAnsi="Barlow Light" w:cs="Leelawadee"/>
-                                <w:color w:val="888888"/>
-                                <w:sz w:val="34"/>
-                                <w:szCs w:val="34"/>
-                              </w:rPr>
-                              <w:t>, og så vil hjemmesiden selv sortere noten i det fag, noten er skrevet til</w:t>
-                            </w:r>
-                            <w:r>
-                              <w:rPr>
-                                <w:rFonts w:ascii="Barlow Light" w:eastAsia="SimSun" w:hAnsi="Barlow Light" w:cs="Leelawadee"/>
-                                <w:color w:val="888888"/>
-                                <w:sz w:val="34"/>
-                                <w:szCs w:val="34"/>
-                              </w:rPr>
-                              <w:t>,</w:t>
-                            </w:r>
-                            <w:r>
-                              <w:rPr>
-                                <w:rFonts w:ascii="Barlow Light" w:eastAsia="SimSun" w:hAnsi="Barlow Light" w:cs="Leelawadee"/>
-                                <w:color w:val="888888"/>
-                                <w:sz w:val="34"/>
-                                <w:szCs w:val="34"/>
-                              </w:rPr>
-                              <w:t xml:space="preserve"> registreret med en </w:t>
+                              <w:t xml:space="preserve">hjemmeside, hvor man kan tage sine noter til skolearbejde, og så vil hjemmesiden selv sortere noten i det fag, noten er skrevet til, registreret med en </w:t>
                             </w:r>
                             <w:proofErr w:type="spellStart"/>
                             <w:r>
@@ -315,16 +279,7 @@
                                 <w:sz w:val="34"/>
                                 <w:szCs w:val="34"/>
                               </w:rPr>
-                              <w:t xml:space="preserve"> learning</w:t>
-                            </w:r>
-                            <w:r>
-                              <w:rPr>
-                                <w:rFonts w:ascii="Barlow Light" w:eastAsia="SimSun" w:hAnsi="Barlow Light" w:cs="Leelawadee"/>
-                                <w:color w:val="888888"/>
-                                <w:sz w:val="34"/>
-                                <w:szCs w:val="34"/>
-                              </w:rPr>
-                              <w:t xml:space="preserve"> algoritme.</w:t>
+                              <w:t xml:space="preserve"> learning algoritme.</w:t>
                             </w:r>
                           </w:p>
                         </w:txbxContent>
@@ -391,43 +346,7 @@
                           <w:sz w:val="34"/>
                           <w:szCs w:val="34"/>
                         </w:rPr>
-                        <w:t xml:space="preserve">hjemmeside, hvor man kan tage sine noter til </w:t>
-                      </w:r>
-                      <w:r>
-                        <w:rPr>
-                          <w:rFonts w:ascii="Barlow Light" w:eastAsia="SimSun" w:hAnsi="Barlow Light" w:cs="Leelawadee"/>
-                          <w:color w:val="888888"/>
-                          <w:sz w:val="34"/>
-                          <w:szCs w:val="34"/>
-                        </w:rPr>
-                        <w:t>skolearbejde</w:t>
-                      </w:r>
-                      <w:r>
-                        <w:rPr>
-                          <w:rFonts w:ascii="Barlow Light" w:eastAsia="SimSun" w:hAnsi="Barlow Light" w:cs="Leelawadee"/>
-                          <w:color w:val="888888"/>
-                          <w:sz w:val="34"/>
-                          <w:szCs w:val="34"/>
-                        </w:rPr>
-                        <w:t>, og så vil hjemmesiden selv sortere noten i det fag, noten er skrevet til</w:t>
-                      </w:r>
-                      <w:r>
-                        <w:rPr>
-                          <w:rFonts w:ascii="Barlow Light" w:eastAsia="SimSun" w:hAnsi="Barlow Light" w:cs="Leelawadee"/>
-                          <w:color w:val="888888"/>
-                          <w:sz w:val="34"/>
-                          <w:szCs w:val="34"/>
-                        </w:rPr>
-                        <w:t>,</w:t>
-                      </w:r>
-                      <w:r>
-                        <w:rPr>
-                          <w:rFonts w:ascii="Barlow Light" w:eastAsia="SimSun" w:hAnsi="Barlow Light" w:cs="Leelawadee"/>
-                          <w:color w:val="888888"/>
-                          <w:sz w:val="34"/>
-                          <w:szCs w:val="34"/>
-                        </w:rPr>
-                        <w:t xml:space="preserve"> registreret med en </w:t>
+                        <w:t xml:space="preserve">hjemmeside, hvor man kan tage sine noter til skolearbejde, og så vil hjemmesiden selv sortere noten i det fag, noten er skrevet til, registreret med en </w:t>
                       </w:r>
                       <w:proofErr w:type="spellStart"/>
                       <w:r>
@@ -447,16 +366,7 @@
                           <w:sz w:val="34"/>
                           <w:szCs w:val="34"/>
                         </w:rPr>
-                        <w:t xml:space="preserve"> learning</w:t>
-                      </w:r>
-                      <w:r>
-                        <w:rPr>
-                          <w:rFonts w:ascii="Barlow Light" w:eastAsia="SimSun" w:hAnsi="Barlow Light" w:cs="Leelawadee"/>
-                          <w:color w:val="888888"/>
-                          <w:sz w:val="34"/>
-                          <w:szCs w:val="34"/>
-                        </w:rPr>
-                        <w:t xml:space="preserve"> algoritme.</w:t>
+                        <w:t xml:space="preserve"> learning algoritme.</w:t>
                       </w:r>
                     </w:p>
                   </w:txbxContent>
@@ -2206,7 +2116,7 @@
         <w:rPr>
           <w:noProof/>
         </w:rPr>
-        <w:t>16. april 2020</w:t>
+        <w:t>29. april 2020</w:t>
       </w:r>
       <w:r>
         <w:fldChar w:fldCharType="end"/>
@@ -2236,7 +2146,6 @@
           <w:docPartUnique/>
         </w:docPartObj>
       </w:sdtPr>
-      <w:sdtEndPr/>
       <w:sdtContent>
         <w:p>
           <w:pPr>
@@ -5488,7 +5397,329 @@
       </w:r>
       <w:proofErr w:type="spellEnd"/>
       <w:r>
-        <w:t xml:space="preserve"> learning” algoritmen, da den bliver beskrevet senere). </w:t>
+        <w:t xml:space="preserve"> learning” algoritmen, da den bliver beskrevet senere).</w:t>
+      </w:r>
+    </w:p>
+    <w:p>
+      <w:r>
+        <w:t xml:space="preserve">Den </w:t>
+      </w:r>
+      <w:r>
+        <w:t>iterative</w:t>
+      </w:r>
+      <w:r>
+        <w:t xml:space="preserve"> </w:t>
+      </w:r>
+      <w:r>
+        <w:t>proces</w:t>
+      </w:r>
+      <w:r>
+        <w:t xml:space="preserve"> ser ud som følger:</w:t>
+      </w:r>
+    </w:p>
+    <w:p>
+      <w:pPr>
+        <w:jc w:val="center"/>
+      </w:pPr>
+      <w:r>
+        <w:rPr>
+          <w:noProof/>
+        </w:rPr>
+        <mc:AlternateContent>
+          <mc:Choice Requires="wps">
+            <w:drawing>
+              <wp:inline distT="0" distB="0" distL="0" distR="0" wp14:anchorId="421A5016" wp14:editId="1E0FD769">
+                <wp:extent cx="4819650" cy="3114675"/>
+                <wp:effectExtent l="0" t="0" r="19050" b="28575"/>
+                <wp:docPr id="16" name="Text Box 2"/>
+                <wp:cNvGraphicFramePr>
+                  <a:graphicFrameLocks xmlns:a="http://schemas.openxmlformats.org/drawingml/2006/main"/>
+                </wp:cNvGraphicFramePr>
+                <a:graphic xmlns:a="http://schemas.openxmlformats.org/drawingml/2006/main">
+                  <a:graphicData uri="http://schemas.microsoft.com/office/word/2010/wordprocessingShape">
+                    <wps:wsp>
+                      <wps:cNvSpPr txBox="1">
+                        <a:spLocks noChangeArrowheads="1"/>
+                      </wps:cNvSpPr>
+                      <wps:spPr bwMode="auto">
+                        <a:xfrm>
+                          <a:off x="0" y="0"/>
+                          <a:ext cx="4819650" cy="3114675"/>
+                        </a:xfrm>
+                        <a:prstGeom prst="rect">
+                          <a:avLst/>
+                        </a:prstGeom>
+                        <a:solidFill>
+                          <a:srgbClr val="FFFFFF"/>
+                        </a:solidFill>
+                        <a:ln w="9525">
+                          <a:solidFill>
+                            <a:srgbClr val="000000"/>
+                          </a:solidFill>
+                          <a:miter lim="800000"/>
+                          <a:headEnd/>
+                          <a:tailEnd/>
+                        </a:ln>
+                      </wps:spPr>
+                      <wps:txbx>
+                        <w:txbxContent>
+                          <w:p>
+                            <w:pPr>
+                              <w:keepNext/>
+                              <w:jc w:val="center"/>
+                            </w:pPr>
+                            <w:r>
+                              <w:rPr>
+                                <w:noProof/>
+                              </w:rPr>
+                              <w:drawing>
+                                <wp:inline distT="0" distB="0" distL="0" distR="0" wp14:anchorId="60691923" wp14:editId="1FDB4C76">
+                                  <wp:extent cx="4438650" cy="2604770"/>
+                                  <wp:effectExtent l="0" t="0" r="0" b="5080"/>
+                                  <wp:docPr id="17" name="Picture 17"/>
+                                  <wp:cNvGraphicFramePr>
+                                    <a:graphicFrameLocks xmlns:a="http://schemas.openxmlformats.org/drawingml/2006/main" noChangeAspect="1"/>
+                                  </wp:cNvGraphicFramePr>
+                                  <a:graphic xmlns:a="http://schemas.openxmlformats.org/drawingml/2006/main">
+                                    <a:graphicData uri="http://schemas.openxmlformats.org/drawingml/2006/picture">
+                                      <pic:pic xmlns:pic="http://schemas.openxmlformats.org/drawingml/2006/picture">
+                                        <pic:nvPicPr>
+                                          <pic:cNvPr id="1" name=""/>
+                                          <pic:cNvPicPr/>
+                                        </pic:nvPicPr>
+                                        <pic:blipFill rotWithShape="1">
+                                          <a:blip r:embed="rId11"/>
+                                          <a:srcRect r="1922"/>
+                                          <a:stretch/>
+                                        </pic:blipFill>
+                                        <pic:spPr bwMode="auto">
+                                          <a:xfrm>
+                                            <a:off x="0" y="0"/>
+                                            <a:ext cx="4438650" cy="2604770"/>
+                                          </a:xfrm>
+                                          <a:prstGeom prst="rect">
+                                            <a:avLst/>
+                                          </a:prstGeom>
+                                          <a:ln>
+                                            <a:noFill/>
+                                          </a:ln>
+                                          <a:extLst>
+                                            <a:ext uri="{53640926-AAD7-44D8-BBD7-CCE9431645EC}">
+                                              <a14:shadowObscured xmlns:a14="http://schemas.microsoft.com/office/drawing/2010/main"/>
+                                            </a:ext>
+                                          </a:extLst>
+                                        </pic:spPr>
+                                      </pic:pic>
+                                    </a:graphicData>
+                                  </a:graphic>
+                                </wp:inline>
+                              </w:drawing>
+                            </w:r>
+                          </w:p>
+                          <w:p>
+                            <w:pPr>
+                              <w:pStyle w:val="Caption"/>
+                              <w:jc w:val="center"/>
+                            </w:pPr>
+                            <w:proofErr w:type="spellStart"/>
+                            <w:r>
+                              <w:t>Figure</w:t>
+                            </w:r>
+                            <w:proofErr w:type="spellEnd"/>
+                            <w:r>
+                              <w:t xml:space="preserve"> </w:t>
+                            </w:r>
+                            <w:r>
+                              <w:fldChar w:fldCharType="begin"/>
+                            </w:r>
+                            <w:r>
+                              <w:instrText xml:space="preserve"> SEQ Figure \* ARABIC </w:instrText>
+                            </w:r>
+                            <w:r>
+                              <w:fldChar w:fldCharType="separate"/>
+                            </w:r>
+                            <w:r>
+                              <w:rPr>
+                                <w:noProof/>
+                              </w:rPr>
+                              <w:t>1</w:t>
+                            </w:r>
+                            <w:r>
+                              <w:fldChar w:fldCharType="end"/>
+                            </w:r>
+                            <w:r>
+                              <w:t xml:space="preserve"> Egen illustration af den </w:t>
+                            </w:r>
+                            <w:r>
+                              <w:t>iterative</w:t>
+                            </w:r>
+                            <w:r>
+                              <w:t xml:space="preserve"> proces</w:t>
+                            </w:r>
+                          </w:p>
+                          <w:p>
+                            <w:pPr>
+                              <w:jc w:val="center"/>
+                            </w:pPr>
+                          </w:p>
+                        </w:txbxContent>
+                      </wps:txbx>
+                      <wps:bodyPr rot="0" vert="horz" wrap="square" lIns="91440" tIns="45720" rIns="91440" bIns="45720" anchor="t" anchorCtr="0">
+                        <a:noAutofit/>
+                      </wps:bodyPr>
+                    </wps:wsp>
+                  </a:graphicData>
+                </a:graphic>
+              </wp:inline>
+            </w:drawing>
+          </mc:Choice>
+          <mc:Fallback>
+            <w:pict>
+              <v:shape w14:anchorId="421A5016" id="Text Box 2" o:spid="_x0000_s1035" type="#_x0000_t202" style="width:379.5pt;height:245.25pt;visibility:visible;mso-wrap-style:square;mso-left-percent:-10001;mso-top-percent:-10001;mso-position-horizontal:absolute;mso-position-horizontal-relative:char;mso-position-vertical:absolute;mso-position-vertical-relative:line;mso-left-percent:-10001;mso-top-percent:-10001;v-text-anchor:top" o:gfxdata="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">
+                <v:textbox>
+                  <w:txbxContent>
+                    <w:p>
+                      <w:pPr>
+                        <w:keepNext/>
+                        <w:jc w:val="center"/>
+                      </w:pPr>
+                      <w:r>
+                        <w:rPr>
+                          <w:noProof/>
+                        </w:rPr>
+                        <w:drawing>
+                          <wp:inline distT="0" distB="0" distL="0" distR="0" wp14:anchorId="60691923" wp14:editId="1FDB4C76">
+                            <wp:extent cx="4438650" cy="2604770"/>
+                            <wp:effectExtent l="0" t="0" r="0" b="5080"/>
+                            <wp:docPr id="17" name="Picture 17"/>
+                            <wp:cNvGraphicFramePr>
+                              <a:graphicFrameLocks xmlns:a="http://schemas.openxmlformats.org/drawingml/2006/main" noChangeAspect="1"/>
+                            </wp:cNvGraphicFramePr>
+                            <a:graphic xmlns:a="http://schemas.openxmlformats.org/drawingml/2006/main">
+                              <a:graphicData uri="http://schemas.openxmlformats.org/drawingml/2006/picture">
+                                <pic:pic xmlns:pic="http://schemas.openxmlformats.org/drawingml/2006/picture">
+                                  <pic:nvPicPr>
+                                    <pic:cNvPr id="1" name=""/>
+                                    <pic:cNvPicPr/>
+                                  </pic:nvPicPr>
+                                  <pic:blipFill rotWithShape="1">
+                                    <a:blip r:embed="rId11"/>
+                                    <a:srcRect r="1922"/>
+                                    <a:stretch/>
+                                  </pic:blipFill>
+                                  <pic:spPr bwMode="auto">
+                                    <a:xfrm>
+                                      <a:off x="0" y="0"/>
+                                      <a:ext cx="4438650" cy="2604770"/>
+                                    </a:xfrm>
+                                    <a:prstGeom prst="rect">
+                                      <a:avLst/>
+                                    </a:prstGeom>
+                                    <a:ln>
+                                      <a:noFill/>
+                                    </a:ln>
+                                    <a:extLst>
+                                      <a:ext uri="{53640926-AAD7-44D8-BBD7-CCE9431645EC}">
+                                        <a14:shadowObscured xmlns:a14="http://schemas.microsoft.com/office/drawing/2010/main"/>
+                                      </a:ext>
+                                    </a:extLst>
+                                  </pic:spPr>
+                                </pic:pic>
+                              </a:graphicData>
+                            </a:graphic>
+                          </wp:inline>
+                        </w:drawing>
+                      </w:r>
+                    </w:p>
+                    <w:p>
+                      <w:pPr>
+                        <w:pStyle w:val="Caption"/>
+                        <w:jc w:val="center"/>
+                      </w:pPr>
+                      <w:proofErr w:type="spellStart"/>
+                      <w:r>
+                        <w:t>Figure</w:t>
+                      </w:r>
+                      <w:proofErr w:type="spellEnd"/>
+                      <w:r>
+                        <w:t xml:space="preserve"> </w:t>
+                      </w:r>
+                      <w:r>
+                        <w:fldChar w:fldCharType="begin"/>
+                      </w:r>
+                      <w:r>
+                        <w:instrText xml:space="preserve"> SEQ Figure \* ARABIC </w:instrText>
+                      </w:r>
+                      <w:r>
+                        <w:fldChar w:fldCharType="separate"/>
+                      </w:r>
+                      <w:r>
+                        <w:rPr>
+                          <w:noProof/>
+                        </w:rPr>
+                        <w:t>1</w:t>
+                      </w:r>
+                      <w:r>
+                        <w:fldChar w:fldCharType="end"/>
+                      </w:r>
+                      <w:r>
+                        <w:t xml:space="preserve"> Egen illustration af den </w:t>
+                      </w:r>
+                      <w:r>
+                        <w:t>iterative</w:t>
+                      </w:r>
+                      <w:r>
+                        <w:t xml:space="preserve"> proces</w:t>
+                      </w:r>
+                    </w:p>
+                    <w:p>
+                      <w:pPr>
+                        <w:jc w:val="center"/>
+                      </w:pPr>
+                    </w:p>
+                  </w:txbxContent>
+                </v:textbox>
+                <w10:anchorlock/>
+              </v:shape>
+            </w:pict>
+          </mc:Fallback>
+        </mc:AlternateContent>
+      </w:r>
+    </w:p>
+    <w:p>
+      <w:r>
+        <w:t xml:space="preserve">Den </w:t>
+      </w:r>
+      <w:r>
+        <w:t>iterative</w:t>
+      </w:r>
+      <w:r>
+        <w:t xml:space="preserve"> proces består af flere elementer, som </w:t>
+      </w:r>
+      <w:r>
+        <w:t>iterativt</w:t>
+      </w:r>
+      <w:r>
+        <w:t xml:space="preserve"> bliver gennemgået</w:t>
+      </w:r>
+      <w:r>
+        <w:t xml:space="preserve">. Første skridt er, at man har en idé, dernæst lægger man en plan for, hvordan man vil gennemføre den idé. Så kommer udviklingsprocessen, hvorefter man tester, om den udvikling, man har gjort, er god nok til at kunne kaldes færdig. Hvis den ikke er det, </w:t>
+      </w:r>
+      <w:r>
+        <w:lastRenderedPageBreak/>
+        <w:t>eller man finder nogle fej i sin funktion går man tilbage til at planlægge</w:t>
+      </w:r>
+      <w:r>
+        <w:t xml:space="preserve">, men hvis testen </w:t>
+      </w:r>
+      <w:r>
+        <w:t>lykkedes,</w:t>
+      </w:r>
+      <w:r>
+        <w:t xml:space="preserve"> implementeres idéen/funktionen.</w:t>
+      </w:r>
+      <w:r>
+        <w:t xml:space="preserve"> Det er efter denne opbygning jeg har forsøgt at lave mit projekt.</w:t>
       </w:r>
     </w:p>
     <w:p>
@@ -5519,7 +5750,6 @@
         <w:rPr>
           <w:noProof/>
         </w:rPr>
-        <w:lastRenderedPageBreak/>
         <mc:AlternateContent>
           <mc:Choice Requires="wps">
             <w:drawing>
@@ -5583,7 +5813,7 @@
                                           <pic:cNvPicPr/>
                                         </pic:nvPicPr>
                                         <pic:blipFill>
-                                          <a:blip r:embed="rId11"/>
+                                          <a:blip r:embed="rId12"/>
                                           <a:stretch>
                                             <a:fillRect/>
                                           </a:stretch>
@@ -5609,6 +5839,7 @@
                               <w:pStyle w:val="Caption"/>
                               <w:jc w:val="center"/>
                             </w:pPr>
+                            <w:bookmarkStart w:id="16" w:name="_Ref39055667"/>
                             <w:r>
                               <w:t xml:space="preserve">Figur </w:t>
                             </w:r>
@@ -5630,6 +5861,7 @@
                             <w:r>
                               <w:fldChar w:fldCharType="end"/>
                             </w:r>
+                            <w:bookmarkEnd w:id="16"/>
                             <w:r>
                               <w:t xml:space="preserve"> Egen illustration af designet af hjemmesidens forside.</w:t>
                             </w:r>
@@ -5652,7 +5884,7 @@
           </mc:Choice>
           <mc:Fallback>
             <w:pict>
-              <v:shape w14:anchorId="2C28C737" id="Text Box 2" o:spid="_x0000_s1035" type="#_x0000_t202" style="width:454.5pt;height:328.5pt;visibility:visible;mso-wrap-style:square;mso-left-percent:-10001;mso-top-percent:-10001;mso-position-horizontal:absolute;mso-position-horizontal-relative:char;mso-position-vertical:absolute;mso-position-vertical-relative:line;mso-left-percent:-10001;mso-top-percent:-10001;v-text-anchor:top" o:gfxdata="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">
+              <v:shape w14:anchorId="2C28C737" id="_x0000_s1036" type="#_x0000_t202" style="width:454.5pt;height:328.5pt;visibility:visible;mso-wrap-style:square;mso-left-percent:-10001;mso-top-percent:-10001;mso-position-horizontal:absolute;mso-position-horizontal-relative:char;mso-position-vertical:absolute;mso-position-vertical-relative:line;mso-left-percent:-10001;mso-top-percent:-10001;v-text-anchor:top" o:gfxdata="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">
                 <v:textbox>
                   <w:txbxContent>
                     <w:p>
@@ -5680,7 +5912,7 @@
                                     <pic:cNvPicPr/>
                                   </pic:nvPicPr>
                                   <pic:blipFill>
-                                    <a:blip r:embed="rId11"/>
+                                    <a:blip r:embed="rId12"/>
                                     <a:stretch>
                                       <a:fillRect/>
                                     </a:stretch>
@@ -5706,6 +5938,7 @@
                         <w:pStyle w:val="Caption"/>
                         <w:jc w:val="center"/>
                       </w:pPr>
+                      <w:bookmarkStart w:id="17" w:name="_Ref39055667"/>
                       <w:r>
                         <w:t xml:space="preserve">Figur </w:t>
                       </w:r>
@@ -5727,6 +5960,7 @@
                       <w:r>
                         <w:fldChar w:fldCharType="end"/>
                       </w:r>
+                      <w:bookmarkEnd w:id="17"/>
                       <w:r>
                         <w:t xml:space="preserve"> Egen illustration af designet af hjemmesidens forside.</w:t>
                       </w:r>
@@ -5753,7 +5987,7 @@
         <w:fldChar w:fldCharType="begin"/>
       </w:r>
       <w:r>
-        <w:instrText xml:space="preserve"> REF _Ref37929500 \h </w:instrText>
+        <w:instrText xml:space="preserve"> REF _Ref39055667 \h </w:instrText>
       </w:r>
       <w:r>
         <w:fldChar w:fldCharType="separate"/>
@@ -5765,13 +5999,16 @@
         <w:rPr>
           <w:noProof/>
         </w:rPr>
-        <w:t>2</w:t>
+        <w:t>1</w:t>
       </w:r>
       <w:r>
         <w:fldChar w:fldCharType="end"/>
       </w:r>
       <w:r>
-        <w:t xml:space="preserve"> ses det første design af hjemmesidens forside. Her havde jeg tænkt mig at have en nem adgang til at skrive en ny note, men også en nem adgang til at komme til klasserne, som indeholder alle noterne for den pågældende klasse.</w:t>
+        <w:t xml:space="preserve"> </w:t>
+      </w:r>
+      <w:r>
+        <w:t>ses det første design af hjemmesidens forside. Her havde jeg tænkt mig at have en nem adgang til at skrive en ny note, men også en nem adgang til at komme til klasserne, som indeholder alle noterne for den pågældende klasse.</w:t>
       </w:r>
     </w:p>
     <w:p>
@@ -5843,7 +6080,7 @@
                                           <pic:cNvPicPr/>
                                         </pic:nvPicPr>
                                         <pic:blipFill>
-                                          <a:blip r:embed="rId12">
+                                          <a:blip r:embed="rId13">
                                             <a:extLst>
                                               <a:ext uri="{28A0092B-C50C-407E-A947-70E740481C1C}">
                                                 <a14:useLocalDpi xmlns:a14="http://schemas.microsoft.com/office/drawing/2010/main" val="0"/>
@@ -5875,7 +6112,7 @@
                               <w:pStyle w:val="Caption"/>
                               <w:jc w:val="center"/>
                             </w:pPr>
-                            <w:bookmarkStart w:id="16" w:name="_Ref37929500"/>
+                            <w:bookmarkStart w:id="18" w:name="_Ref37929500"/>
                             <w:r>
                               <w:t xml:space="preserve">Figur </w:t>
                             </w:r>
@@ -5897,9 +6134,9 @@
                             <w:r>
                               <w:fldChar w:fldCharType="end"/>
                             </w:r>
-                            <w:bookmarkEnd w:id="16"/>
+                            <w:bookmarkEnd w:id="18"/>
                             <w:r>
-                              <w:t xml:space="preserve"> Egen illustration af designet af hjemmesidens forside.</w:t>
+                              <w:t xml:space="preserve"> Egen illustration af designet af siden for at skrive ny note.</w:t>
                             </w:r>
                           </w:p>
                           <w:p>
@@ -5920,7 +6157,7 @@
           </mc:Choice>
           <mc:Fallback>
             <w:pict>
-              <v:shape w14:anchorId="62FE50A1" id="_x0000_s1036" type="#_x0000_t202" style="width:451.3pt;height:326.2pt;visibility:visible;mso-wrap-style:square;mso-left-percent:-10001;mso-top-percent:-10001;mso-position-horizontal:absolute;mso-position-horizontal-relative:char;mso-position-vertical:absolute;mso-position-vertical-relative:line;mso-left-percent:-10001;mso-top-percent:-10001;v-text-anchor:top" o:gfxdata="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">
+              <v:shape w14:anchorId="62FE50A1" id="_x0000_s1037" type="#_x0000_t202" style="width:451.3pt;height:326.2pt;visibility:visible;mso-wrap-style:square;mso-left-percent:-10001;mso-top-percent:-10001;mso-position-horizontal:absolute;mso-position-horizontal-relative:char;mso-position-vertical:absolute;mso-position-vertical-relative:line;mso-left-percent:-10001;mso-top-percent:-10001;v-text-anchor:top" o:gfxdata="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">
                 <v:textbox>
                   <w:txbxContent>
                     <w:p>
@@ -5948,7 +6185,7 @@
                                     <pic:cNvPicPr/>
                                   </pic:nvPicPr>
                                   <pic:blipFill>
-                                    <a:blip r:embed="rId12">
+                                    <a:blip r:embed="rId13">
                                       <a:extLst>
                                         <a:ext uri="{28A0092B-C50C-407E-A947-70E740481C1C}">
                                           <a14:useLocalDpi xmlns:a14="http://schemas.microsoft.com/office/drawing/2010/main" val="0"/>
@@ -5980,7 +6217,7 @@
                         <w:pStyle w:val="Caption"/>
                         <w:jc w:val="center"/>
                       </w:pPr>
-                      <w:bookmarkStart w:id="17" w:name="_Ref37929500"/>
+                      <w:bookmarkStart w:id="19" w:name="_Ref37929500"/>
                       <w:r>
                         <w:t xml:space="preserve">Figur </w:t>
                       </w:r>
@@ -6002,9 +6239,9 @@
                       <w:r>
                         <w:fldChar w:fldCharType="end"/>
                       </w:r>
-                      <w:bookmarkEnd w:id="17"/>
+                      <w:bookmarkEnd w:id="19"/>
                       <w:r>
-                        <w:t xml:space="preserve"> Egen illustration af designet af hjemmesidens forside.</w:t>
+                        <w:t xml:space="preserve"> Egen illustration af designet af siden for at skrive ny note.</w:t>
                       </w:r>
                     </w:p>
                     <w:p>
@@ -6023,73 +6260,773 @@
     </w:p>
     <w:p>
       <w:r>
+        <w:t xml:space="preserve">På </w:t>
+      </w:r>
+      <w:r>
+        <w:fldChar w:fldCharType="begin"/>
+      </w:r>
+      <w:r>
+        <w:instrText xml:space="preserve"> REF _Ref37929500 \h </w:instrText>
+      </w:r>
+      <w:r>
+        <w:fldChar w:fldCharType="separate"/>
+      </w:r>
+      <w:r>
+        <w:t xml:space="preserve">Figur </w:t>
+      </w:r>
+      <w:r>
         <w:rPr>
-          <w:highlight w:val="yellow"/>
+          <w:noProof/>
         </w:rPr>
-        <w:t>*Skriv videre herfra*</w:t>
-      </w:r>
-      <w:bookmarkStart w:id="18" w:name="_GoBack"/>
-      <w:bookmarkEnd w:id="18"/>
+        <w:t>2</w:t>
+      </w:r>
+      <w:r>
+        <w:fldChar w:fldCharType="end"/>
+      </w:r>
+      <w:r>
+        <w:t xml:space="preserve"> ses det tænkte design for den side, hvor man skal kunne skrive en ny note. På figuren er det </w:t>
+      </w:r>
+      <w:r>
+        <w:t>highlightet</w:t>
+      </w:r>
+      <w:r>
+        <w:t xml:space="preserve"> funktionen af, at når man har skrevet noten og gerne vil tilføje den til notesamlingen, skal et popop</w:t>
+      </w:r>
+      <w:r>
+        <w:t>-</w:t>
+      </w:r>
+      <w:r>
+        <w:t xml:space="preserve">vindue komme frem og vise, hvad for et fag, programmet har </w:t>
+      </w:r>
+      <w:r>
+        <w:t>gættet</w:t>
+      </w:r>
+      <w:r>
+        <w:t xml:space="preserve"> på, at noten skal ligge i og </w:t>
+      </w:r>
+      <w:r>
+        <w:t>muligheden</w:t>
+      </w:r>
+      <w:r>
+        <w:t xml:space="preserve"> for brugeren at ændre det fag, hvis programmet har gættet forkert.</w:t>
+      </w:r>
     </w:p>
     <w:p>
       <w:pPr>
         <w:pStyle w:val="Heading3"/>
       </w:pPr>
-      <w:bookmarkStart w:id="19" w:name="_Toc37929487"/>
+      <w:bookmarkStart w:id="20" w:name="_Toc37929487"/>
       <w:r>
         <w:t>Iteration 1 -</w:t>
       </w:r>
-      <w:bookmarkEnd w:id="19"/>
+      <w:bookmarkEnd w:id="20"/>
       <w:r>
         <w:t xml:space="preserve"> </w:t>
       </w:r>
+      <w:r>
+        <w:t>Log ind system</w:t>
+      </w:r>
     </w:p>
-    <w:p/>
-    <w:p/>
     <w:p>
-      <w:pPr>
-        <w:pStyle w:val="Heading1"/>
-      </w:pPr>
-      <w:bookmarkStart w:id="20" w:name="_Toc37929488"/>
-      <w:r>
-        <w:t>Programmets opbygning</w:t>
-      </w:r>
-      <w:bookmarkEnd w:id="20"/>
+      <w:r>
+        <w:t>Første iteration for programmet var at få lavet et log ind system, så det var muligt at holde styr på hjemmesidens brugere.</w:t>
+      </w:r>
+      <w:r>
+        <w:t xml:space="preserve"> Dette blev gjort ved at opskrive de parametre, som ud fra designet af hjemmesiden blev vurderet. Disse parametre blev skrevet ind i et ER-diagram (forklaring følger i afsnit </w:t>
+      </w:r>
+      <w:r>
+        <w:fldChar w:fldCharType="begin"/>
+      </w:r>
+      <w:r>
+        <w:instrText xml:space="preserve"> REF _Ref39056013 \r \h </w:instrText>
+      </w:r>
+      <w:r>
+        <w:fldChar w:fldCharType="separate"/>
+      </w:r>
+      <w:r>
+        <w:t>5.2.1</w:t>
+      </w:r>
+      <w:r>
+        <w:fldChar w:fldCharType="end"/>
+      </w:r>
+      <w:r>
+        <w:t>)</w:t>
+      </w:r>
+      <w:r>
+        <w:t xml:space="preserve"> for at skabe overblik over programmets opbygning. </w:t>
+      </w:r>
+      <w:r>
+        <w:t xml:space="preserve">Næste skridt var at kode selve systemet. Først valgte jeg at kode det visuelle, altså selve felterne for log in og opskrivning af ny bruger. Til dette brugte </w:t>
+      </w:r>
+      <w:r>
+        <w:t>nogle en skabelon fra Bootstraps dokumentation.</w:t>
+      </w:r>
+      <w:r>
+        <w:rPr>
+          <w:rStyle w:val="FootnoteReference"/>
+        </w:rPr>
+        <w:footnoteReference w:id="1"/>
+      </w:r>
+      <w:r>
+        <w:t xml:space="preserve"> Herefter var det at </w:t>
+      </w:r>
+      <w:r>
+        <w:lastRenderedPageBreak/>
+        <w:t>implementere selve koden, hvilket jeg gjorde ved at oprette en databasetabel indholdene parametrene for brugeren. Med denne database tog jeg informationerne fra HTML siderne for log ind systemet (det visuelle/brugerfladen) og førte dem ind i databasetabellen.</w:t>
+      </w:r>
+      <w:r>
+        <w:t xml:space="preserve"> Efter at have det sat op testede jeg ved at tilføje en ny bruger vha. registrerings HTML siden, hvorefter jeg prøvede at logge ind som den bruger. For at være sikker på at det virkede, havde jeg ført informationerne for den pågældende bruger, som loggede ind, med ind på den side, som brugeren loggede ind på</w:t>
+      </w:r>
+      <w:r>
+        <w:t>:</w:t>
+      </w:r>
+      <w:r>
+        <w:t xml:space="preserve"> </w:t>
+      </w:r>
+      <w:r>
+        <w:t>S</w:t>
+      </w:r>
+      <w:r>
+        <w:t>å jeg kunne tjekke, at det var den bruger, som loggede ind, hvis informationer blev vist på siden.</w:t>
+      </w:r>
+    </w:p>
+    <w:p>
+      <w:pPr>
+        <w:pStyle w:val="Heading3"/>
+      </w:pPr>
+      <w:r>
+        <w:t>Iteration 2 - Hovedmenu</w:t>
+      </w:r>
+    </w:p>
+    <w:p>
+      <w:r>
+        <w:t xml:space="preserve">Næste skridt var at programmere hovedmenuen. Her startede jeg igen med at kode det visuelle ved brug af designet, som jeg havde lavet i </w:t>
+      </w:r>
+      <w:r>
+        <w:t xml:space="preserve">forvejen. I alle felterne havde jeg skrevet </w:t>
+      </w:r>
+      <w:proofErr w:type="spellStart"/>
+      <w:r>
+        <w:t>fyldtekst</w:t>
+      </w:r>
+      <w:proofErr w:type="spellEnd"/>
+      <w:r>
+        <w:t>, som skulle forestille indholdet, der skulle være, når siden var forbundet med data fra databasen.</w:t>
+      </w:r>
+      <w:r>
+        <w:t xml:space="preserve"> Da det var sat op, skulle jeg ud fra ER-diagrammet </w:t>
+      </w:r>
+      <w:r>
+        <w:t xml:space="preserve">(forklaring følger i afsnit </w:t>
+      </w:r>
+      <w:r>
+        <w:fldChar w:fldCharType="begin"/>
+      </w:r>
+      <w:r>
+        <w:instrText xml:space="preserve"> REF _Ref39056013 \r \h </w:instrText>
+      </w:r>
+      <w:r>
+        <w:fldChar w:fldCharType="separate"/>
+      </w:r>
+      <w:r>
+        <w:t>5.2.1</w:t>
+      </w:r>
+      <w:r>
+        <w:fldChar w:fldCharType="end"/>
+      </w:r>
+      <w:r>
+        <w:t>)</w:t>
+      </w:r>
+      <w:r>
+        <w:t xml:space="preserve"> oprette databasetabeller for de klasser, som jeg havde data for (Byggeri og Energi, Dansk og Matematik)</w:t>
+      </w:r>
+      <w:r>
+        <w:t xml:space="preserve"> og en tabel for de noter, som ville skulle ligge i hver sin klasse. </w:t>
+      </w:r>
+      <w:r>
+        <w:t xml:space="preserve">På trods af at noterne ikke direkte ville skulle ligge på forsiden, var jeg stadig nødt til at lave tabellen nu, siden jeg ville skulle have nogen noter liggende i tabellen for at vise antallet af noter i hver klasse (se </w:t>
+      </w:r>
+      <w:r>
+        <w:fldChar w:fldCharType="begin"/>
+      </w:r>
+      <w:r>
+        <w:instrText xml:space="preserve"> REF _Ref39055667 \h </w:instrText>
+      </w:r>
+      <w:r>
+        <w:fldChar w:fldCharType="separate"/>
+      </w:r>
+      <w:r>
+        <w:t xml:space="preserve">Figur </w:t>
+      </w:r>
+      <w:r>
+        <w:rPr>
+          <w:noProof/>
+        </w:rPr>
+        <w:t>1</w:t>
+      </w:r>
+      <w:r>
+        <w:fldChar w:fldCharType="end"/>
+      </w:r>
+      <w:r>
+        <w:t>).</w:t>
+      </w:r>
+      <w:r>
+        <w:t xml:space="preserve"> Efter at have oprettet databasetabellerne, tilføjede jeg nogle </w:t>
+      </w:r>
+      <w:r>
+        <w:t>standardnoter</w:t>
+      </w:r>
+      <w:r>
+        <w:t xml:space="preserve"> til hver af de tre klasser, så jeg havde noget data at teste med. Jeg forbandt dataene til visningsfelterne i HTML siden vha. Jinja</w:t>
+      </w:r>
+      <w:r>
+        <w:t xml:space="preserve"> og testede dernæst ved at logge ind og se, at informationerne på klasserne og at antallet af noter i klasserne var rigtige.</w:t>
+      </w:r>
+    </w:p>
+    <w:p>
+      <w:pPr>
+        <w:pStyle w:val="Heading3"/>
+      </w:pPr>
+      <w:r>
+        <w:t>Iteration 3 - Noteskrivning</w:t>
+      </w:r>
+    </w:p>
+    <w:p>
+      <w:r>
+        <w:t>Sidste funktion jeg ville implementere for at kunne kalde hjemmesiden et funktionelt produkt, var en måde at skrive nye noter. Til dette startede jeg med</w:t>
+      </w:r>
+      <w:r>
+        <w:t xml:space="preserve"> igen at opstille siden vha. HTML og CSS</w:t>
+      </w:r>
+      <w:r>
+        <w:t xml:space="preserve">. </w:t>
+      </w:r>
+      <w:r>
+        <w:t>Hernæst skrev jeg koden i datalaget til at tilføje nye noter til databasetabellen for noter.</w:t>
+      </w:r>
+      <w:r>
+        <w:t xml:space="preserve"> Inden jeg ville se på at få min ”</w:t>
+      </w:r>
+      <w:proofErr w:type="spellStart"/>
+      <w:r>
+        <w:t>machine</w:t>
+      </w:r>
+      <w:proofErr w:type="spellEnd"/>
+      <w:r>
+        <w:t xml:space="preserve"> learning” algoritme til at virke, ville jeg bare tilføje noten direkte til databasen (algoritmen er beskrevet i et senere afsnit </w:t>
+      </w:r>
+      <w:r>
+        <w:fldChar w:fldCharType="begin"/>
+      </w:r>
+      <w:r>
+        <w:instrText xml:space="preserve"> REF _Ref39059207 \r \h </w:instrText>
+      </w:r>
+      <w:r>
+        <w:fldChar w:fldCharType="separate"/>
+      </w:r>
+      <w:r>
+        <w:t>5.3</w:t>
+      </w:r>
+      <w:r>
+        <w:fldChar w:fldCharType="end"/>
+      </w:r>
+      <w:r>
+        <w:t>)</w:t>
+      </w:r>
+      <w:r>
+        <w:t xml:space="preserve">, for stadig at beholde en funktion/en iteration </w:t>
+      </w:r>
+      <w:r>
+        <w:t>ad</w:t>
+      </w:r>
+      <w:r>
+        <w:t xml:space="preserve"> gangen.</w:t>
+      </w:r>
+      <w:r>
+        <w:t xml:space="preserve"> </w:t>
+      </w:r>
+      <w:r>
+        <w:t xml:space="preserve">Efter at have fået programmet til at tilføje noten til databasen skrev jeg </w:t>
+      </w:r>
+      <w:r>
+        <w:lastRenderedPageBreak/>
+        <w:t>koden for klassesiden (siden med alle noterne for en specifik klasse) og notesiden (siden for visningen af en note).</w:t>
+      </w:r>
+      <w:r>
+        <w:t xml:space="preserve"> Disse sider brugte jeg til at teste, at de noter jeg tilføjede til databasen, blev tilføjet som de skulle. Som ekstra tjek brugte jeg en udvidelse til mit tekstredigeringsprogram, VS Code, kaldet ”</w:t>
+      </w:r>
+      <w:proofErr w:type="spellStart"/>
+      <w:r>
+        <w:t>SQLite</w:t>
+      </w:r>
+      <w:proofErr w:type="spellEnd"/>
+      <w:r>
+        <w:t>”, som kunne fremvise indholdet af en .</w:t>
+      </w:r>
+      <w:proofErr w:type="spellStart"/>
+      <w:r>
+        <w:t>db</w:t>
+      </w:r>
+      <w:proofErr w:type="spellEnd"/>
+      <w:r>
+        <w:t xml:space="preserve"> fil.</w:t>
+      </w:r>
     </w:p>
     <w:p/>
     <w:p>
       <w:pPr>
-        <w:pStyle w:val="Heading2"/>
-      </w:pPr>
-      <w:bookmarkStart w:id="21" w:name="_Toc37929489"/>
-      <w:r>
-        <w:t>Tre-lags-modellen</w:t>
+        <w:pStyle w:val="Heading1"/>
+      </w:pPr>
+      <w:bookmarkStart w:id="21" w:name="_Toc37929488"/>
+      <w:r>
+        <w:t>Programmets opbygning</w:t>
       </w:r>
       <w:bookmarkEnd w:id="21"/>
     </w:p>
-    <w:p/>
-    <w:p/>
     <w:p>
+      <w:r>
+        <w:t xml:space="preserve">I dette afsnit vil jeg gennemgå programmets opbygning, og hvordan de forskellige inddelinger/lag af programmet taler sammen med hinanden for at danne et </w:t>
+      </w:r>
+      <w:r>
+        <w:t>fuldendt</w:t>
+      </w:r>
+      <w:r>
+        <w:t xml:space="preserve"> og funktionelt program.</w:t>
+      </w:r>
+    </w:p>
+    <w:p>
       <w:pPr>
         <w:pStyle w:val="Heading2"/>
       </w:pPr>
-      <w:bookmarkStart w:id="22" w:name="_Toc37929490"/>
-      <w:r>
-        <w:t>Beskrivelse af datalaget</w:t>
+      <w:bookmarkStart w:id="22" w:name="_Toc37929489"/>
+      <w:r>
+        <w:t>Tre-lags-modellen</w:t>
       </w:r>
       <w:bookmarkEnd w:id="22"/>
+    </w:p>
+    <w:p>
+      <w:r>
+        <w:t>Det første</w:t>
+      </w:r>
+      <w:r>
+        <w:t>,</w:t>
+      </w:r>
+      <w:r>
+        <w:t xml:space="preserve"> jeg vil </w:t>
+      </w:r>
+      <w:r>
+        <w:t>gennemgå,</w:t>
+      </w:r>
+      <w:r>
+        <w:t xml:space="preserve"> er tre-lags-modellen, da det er essentielt til at forstå sammenhængen af programmet.</w:t>
+      </w:r>
+      <w:r>
+        <w:t xml:space="preserve"> </w:t>
+      </w:r>
+    </w:p>
+    <w:p>
+      <w:pPr>
+        <w:jc w:val="center"/>
+      </w:pPr>
+      <w:r>
+        <w:rPr>
+          <w:noProof/>
+        </w:rPr>
+        <w:lastRenderedPageBreak/>
+        <mc:AlternateContent>
+          <mc:Choice Requires="wps">
+            <w:drawing>
+              <wp:inline distT="0" distB="0" distL="0" distR="0" wp14:anchorId="59B3CD3E" wp14:editId="72CB2695">
+                <wp:extent cx="4124325" cy="4819650"/>
+                <wp:effectExtent l="0" t="0" r="28575" b="19050"/>
+                <wp:docPr id="18" name="Text Box 2"/>
+                <wp:cNvGraphicFramePr>
+                  <a:graphicFrameLocks xmlns:a="http://schemas.openxmlformats.org/drawingml/2006/main"/>
+                </wp:cNvGraphicFramePr>
+                <a:graphic xmlns:a="http://schemas.openxmlformats.org/drawingml/2006/main">
+                  <a:graphicData uri="http://schemas.microsoft.com/office/word/2010/wordprocessingShape">
+                    <wps:wsp>
+                      <wps:cNvSpPr txBox="1">
+                        <a:spLocks noChangeArrowheads="1"/>
+                      </wps:cNvSpPr>
+                      <wps:spPr bwMode="auto">
+                        <a:xfrm>
+                          <a:off x="0" y="0"/>
+                          <a:ext cx="4124325" cy="4819650"/>
+                        </a:xfrm>
+                        <a:prstGeom prst="rect">
+                          <a:avLst/>
+                        </a:prstGeom>
+                        <a:solidFill>
+                          <a:srgbClr val="FFFFFF"/>
+                        </a:solidFill>
+                        <a:ln w="9525">
+                          <a:solidFill>
+                            <a:srgbClr val="000000"/>
+                          </a:solidFill>
+                          <a:miter lim="800000"/>
+                          <a:headEnd/>
+                          <a:tailEnd/>
+                        </a:ln>
+                      </wps:spPr>
+                      <wps:txbx>
+                        <w:txbxContent>
+                          <w:p>
+                            <w:pPr>
+                              <w:keepNext/>
+                              <w:jc w:val="center"/>
+                            </w:pPr>
+                            <w:r>
+                              <w:rPr>
+                                <w:noProof/>
+                              </w:rPr>
+                              <w:drawing>
+                                <wp:inline distT="0" distB="0" distL="0" distR="0" wp14:anchorId="233433F2" wp14:editId="10123E83">
+                                  <wp:extent cx="3219490" cy="4029075"/>
+                                  <wp:effectExtent l="0" t="0" r="0" b="0"/>
+                                  <wp:docPr id="22" name="Picture 22"/>
+                                  <wp:cNvGraphicFramePr>
+                                    <a:graphicFrameLocks xmlns:a="http://schemas.openxmlformats.org/drawingml/2006/main" noChangeAspect="1"/>
+                                  </wp:cNvGraphicFramePr>
+                                  <a:graphic xmlns:a="http://schemas.openxmlformats.org/drawingml/2006/main">
+                                    <a:graphicData uri="http://schemas.openxmlformats.org/drawingml/2006/picture">
+                                      <pic:pic xmlns:pic="http://schemas.openxmlformats.org/drawingml/2006/picture">
+                                        <pic:nvPicPr>
+                                          <pic:cNvPr id="0" name="Picture 1"/>
+                                          <pic:cNvPicPr>
+                                            <a:picLocks noChangeAspect="1" noChangeArrowheads="1"/>
+                                          </pic:cNvPicPr>
+                                        </pic:nvPicPr>
+                                        <pic:blipFill>
+                                          <a:blip r:embed="rId14">
+                                            <a:extLst>
+                                              <a:ext uri="{28A0092B-C50C-407E-A947-70E740481C1C}">
+                                                <a14:useLocalDpi xmlns:a14="http://schemas.microsoft.com/office/drawing/2010/main" val="0"/>
+                                              </a:ext>
+                                            </a:extLst>
+                                          </a:blip>
+                                          <a:srcRect/>
+                                          <a:stretch>
+                                            <a:fillRect/>
+                                          </a:stretch>
+                                        </pic:blipFill>
+                                        <pic:spPr bwMode="auto">
+                                          <a:xfrm>
+                                            <a:off x="0" y="0"/>
+                                            <a:ext cx="3225777" cy="4036943"/>
+                                          </a:xfrm>
+                                          <a:prstGeom prst="rect">
+                                            <a:avLst/>
+                                          </a:prstGeom>
+                                          <a:noFill/>
+                                          <a:ln>
+                                            <a:noFill/>
+                                          </a:ln>
+                                        </pic:spPr>
+                                      </pic:pic>
+                                    </a:graphicData>
+                                  </a:graphic>
+                                </wp:inline>
+                              </w:drawing>
+                            </w:r>
+                          </w:p>
+                          <w:p>
+                            <w:pPr>
+                              <w:pStyle w:val="Caption"/>
+                              <w:jc w:val="center"/>
+                            </w:pPr>
+                            <w:r>
+                              <w:t xml:space="preserve">Figur </w:t>
+                            </w:r>
+                            <w:r>
+                              <w:fldChar w:fldCharType="begin"/>
+                            </w:r>
+                            <w:r>
+                              <w:instrText xml:space="preserve"> SEQ Figur \* ARABIC </w:instrText>
+                            </w:r>
+                            <w:r>
+                              <w:fldChar w:fldCharType="separate"/>
+                            </w:r>
+                            <w:r>
+                              <w:rPr>
+                                <w:noProof/>
+                              </w:rPr>
+                              <w:t>3</w:t>
+                            </w:r>
+                            <w:r>
+                              <w:fldChar w:fldCharType="end"/>
+                            </w:r>
+                            <w:r>
+                              <w:t xml:space="preserve"> Illustration</w:t>
+                            </w:r>
+                            <w:r>
+                              <w:rPr>
+                                <w:noProof/>
+                              </w:rPr>
+                              <w:t xml:space="preserve"> af tre-lags-modellen hentet fra:</w:t>
+                            </w:r>
+                            <w:sdt>
+                              <w:sdtPr>
+                                <w:rPr>
+                                  <w:noProof/>
+                                </w:rPr>
+                                <w:id w:val="98847845"/>
+                                <w:citation/>
+                              </w:sdtPr>
+                              <w:sdtContent>
+                                <w:r>
+                                  <w:rPr>
+                                    <w:noProof/>
+                                  </w:rPr>
+                                  <w:fldChar w:fldCharType="begin"/>
+                                </w:r>
+                                <w:r>
+                                  <w:rPr>
+                                    <w:noProof/>
+                                    <w:lang w:val="en-GB"/>
+                                  </w:rPr>
+                                  <w:instrText xml:space="preserve"> CITATION Tre20 \l 2057 </w:instrText>
+                                </w:r>
+                                <w:r>
+                                  <w:rPr>
+                                    <w:noProof/>
+                                  </w:rPr>
+                                  <w:fldChar w:fldCharType="separate"/>
+                                </w:r>
+                                <w:r>
+                                  <w:rPr>
+                                    <w:noProof/>
+                                    <w:lang w:val="en-GB"/>
+                                  </w:rPr>
+                                  <w:t xml:space="preserve"> </w:t>
+                                </w:r>
+                                <w:r>
+                                  <w:rPr>
+                                    <w:noProof/>
+                                    <w:lang w:val="en-GB"/>
+                                  </w:rPr>
+                                  <w:t>(Trelags-arkitektur, 2020)</w:t>
+                                </w:r>
+                                <w:r>
+                                  <w:rPr>
+                                    <w:noProof/>
+                                  </w:rPr>
+                                  <w:fldChar w:fldCharType="end"/>
+                                </w:r>
+                              </w:sdtContent>
+                            </w:sdt>
+                          </w:p>
+                          <w:p>
+                            <w:pPr>
+                              <w:jc w:val="center"/>
+                              <w:rPr>
+                                <w:lang w:val="en-GB"/>
+                              </w:rPr>
+                            </w:pPr>
+                          </w:p>
+                        </w:txbxContent>
+                      </wps:txbx>
+                      <wps:bodyPr rot="0" vert="horz" wrap="square" lIns="91440" tIns="45720" rIns="91440" bIns="45720" anchor="t" anchorCtr="0">
+                        <a:noAutofit/>
+                      </wps:bodyPr>
+                    </wps:wsp>
+                  </a:graphicData>
+                </a:graphic>
+              </wp:inline>
+            </w:drawing>
+          </mc:Choice>
+          <mc:Fallback>
+            <w:pict>
+              <v:shape w14:anchorId="59B3CD3E" id="_x0000_s1038" type="#_x0000_t202" style="width:324.75pt;height:379.5pt;visibility:visible;mso-wrap-style:square;mso-left-percent:-10001;mso-top-percent:-10001;mso-position-horizontal:absolute;mso-position-horizontal-relative:char;mso-position-vertical:absolute;mso-position-vertical-relative:line;mso-left-percent:-10001;mso-top-percent:-10001;v-text-anchor:top" o:gfxdata="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">
+                <v:textbox>
+                  <w:txbxContent>
+                    <w:p>
+                      <w:pPr>
+                        <w:keepNext/>
+                        <w:jc w:val="center"/>
+                      </w:pPr>
+                      <w:r>
+                        <w:rPr>
+                          <w:noProof/>
+                        </w:rPr>
+                        <w:drawing>
+                          <wp:inline distT="0" distB="0" distL="0" distR="0" wp14:anchorId="233433F2" wp14:editId="10123E83">
+                            <wp:extent cx="3219490" cy="4029075"/>
+                            <wp:effectExtent l="0" t="0" r="0" b="0"/>
+                            <wp:docPr id="22" name="Picture 22"/>
+                            <wp:cNvGraphicFramePr>
+                              <a:graphicFrameLocks xmlns:a="http://schemas.openxmlformats.org/drawingml/2006/main" noChangeAspect="1"/>
+                            </wp:cNvGraphicFramePr>
+                            <a:graphic xmlns:a="http://schemas.openxmlformats.org/drawingml/2006/main">
+                              <a:graphicData uri="http://schemas.openxmlformats.org/drawingml/2006/picture">
+                                <pic:pic xmlns:pic="http://schemas.openxmlformats.org/drawingml/2006/picture">
+                                  <pic:nvPicPr>
+                                    <pic:cNvPr id="0" name="Picture 1"/>
+                                    <pic:cNvPicPr>
+                                      <a:picLocks noChangeAspect="1" noChangeArrowheads="1"/>
+                                    </pic:cNvPicPr>
+                                  </pic:nvPicPr>
+                                  <pic:blipFill>
+                                    <a:blip r:embed="rId14">
+                                      <a:extLst>
+                                        <a:ext uri="{28A0092B-C50C-407E-A947-70E740481C1C}">
+                                          <a14:useLocalDpi xmlns:a14="http://schemas.microsoft.com/office/drawing/2010/main" val="0"/>
+                                        </a:ext>
+                                      </a:extLst>
+                                    </a:blip>
+                                    <a:srcRect/>
+                                    <a:stretch>
+                                      <a:fillRect/>
+                                    </a:stretch>
+                                  </pic:blipFill>
+                                  <pic:spPr bwMode="auto">
+                                    <a:xfrm>
+                                      <a:off x="0" y="0"/>
+                                      <a:ext cx="3225777" cy="4036943"/>
+                                    </a:xfrm>
+                                    <a:prstGeom prst="rect">
+                                      <a:avLst/>
+                                    </a:prstGeom>
+                                    <a:noFill/>
+                                    <a:ln>
+                                      <a:noFill/>
+                                    </a:ln>
+                                  </pic:spPr>
+                                </pic:pic>
+                              </a:graphicData>
+                            </a:graphic>
+                          </wp:inline>
+                        </w:drawing>
+                      </w:r>
+                    </w:p>
+                    <w:p>
+                      <w:pPr>
+                        <w:pStyle w:val="Caption"/>
+                        <w:jc w:val="center"/>
+                      </w:pPr>
+                      <w:r>
+                        <w:t xml:space="preserve">Figur </w:t>
+                      </w:r>
+                      <w:r>
+                        <w:fldChar w:fldCharType="begin"/>
+                      </w:r>
+                      <w:r>
+                        <w:instrText xml:space="preserve"> SEQ Figur \* ARABIC </w:instrText>
+                      </w:r>
+                      <w:r>
+                        <w:fldChar w:fldCharType="separate"/>
+                      </w:r>
+                      <w:r>
+                        <w:rPr>
+                          <w:noProof/>
+                        </w:rPr>
+                        <w:t>3</w:t>
+                      </w:r>
+                      <w:r>
+                        <w:fldChar w:fldCharType="end"/>
+                      </w:r>
+                      <w:r>
+                        <w:t xml:space="preserve"> Illustration</w:t>
+                      </w:r>
+                      <w:r>
+                        <w:rPr>
+                          <w:noProof/>
+                        </w:rPr>
+                        <w:t xml:space="preserve"> af tre-lags-modellen hentet fra:</w:t>
+                      </w:r>
+                      <w:sdt>
+                        <w:sdtPr>
+                          <w:rPr>
+                            <w:noProof/>
+                          </w:rPr>
+                          <w:id w:val="98847845"/>
+                          <w:citation/>
+                        </w:sdtPr>
+                        <w:sdtContent>
+                          <w:r>
+                            <w:rPr>
+                              <w:noProof/>
+                            </w:rPr>
+                            <w:fldChar w:fldCharType="begin"/>
+                          </w:r>
+                          <w:r>
+                            <w:rPr>
+                              <w:noProof/>
+                              <w:lang w:val="en-GB"/>
+                            </w:rPr>
+                            <w:instrText xml:space="preserve"> CITATION Tre20 \l 2057 </w:instrText>
+                          </w:r>
+                          <w:r>
+                            <w:rPr>
+                              <w:noProof/>
+                            </w:rPr>
+                            <w:fldChar w:fldCharType="separate"/>
+                          </w:r>
+                          <w:r>
+                            <w:rPr>
+                              <w:noProof/>
+                              <w:lang w:val="en-GB"/>
+                            </w:rPr>
+                            <w:t xml:space="preserve"> </w:t>
+                          </w:r>
+                          <w:r>
+                            <w:rPr>
+                              <w:noProof/>
+                              <w:lang w:val="en-GB"/>
+                            </w:rPr>
+                            <w:t>(Trelags-arkitektur, 2020)</w:t>
+                          </w:r>
+                          <w:r>
+                            <w:rPr>
+                              <w:noProof/>
+                            </w:rPr>
+                            <w:fldChar w:fldCharType="end"/>
+                          </w:r>
+                        </w:sdtContent>
+                      </w:sdt>
+                    </w:p>
+                    <w:p>
+                      <w:pPr>
+                        <w:jc w:val="center"/>
+                        <w:rPr>
+                          <w:lang w:val="en-GB"/>
+                        </w:rPr>
+                      </w:pPr>
+                    </w:p>
+                  </w:txbxContent>
+                </v:textbox>
+                <w10:anchorlock/>
+              </v:shape>
+            </w:pict>
+          </mc:Fallback>
+        </mc:AlternateContent>
+      </w:r>
+      <w:bookmarkStart w:id="23" w:name="_GoBack"/>
+      <w:bookmarkEnd w:id="23"/>
     </w:p>
     <w:p/>
     <w:p>
       <w:pPr>
+        <w:pStyle w:val="Heading2"/>
+      </w:pPr>
+      <w:bookmarkStart w:id="24" w:name="_Toc37929490"/>
+      <w:r>
+        <w:t>Beskrivelse af datalaget</w:t>
+      </w:r>
+      <w:bookmarkEnd w:id="24"/>
+    </w:p>
+    <w:p/>
+    <w:p>
+      <w:pPr>
         <w:pStyle w:val="Heading3"/>
       </w:pPr>
-      <w:bookmarkStart w:id="23" w:name="_Toc37929491"/>
-      <w:r>
-        <w:lastRenderedPageBreak/>
+      <w:bookmarkStart w:id="25" w:name="_Toc37929491"/>
+      <w:bookmarkStart w:id="26" w:name="_Ref39056013"/>
+      <w:r>
         <w:t>ER-diagram</w:t>
       </w:r>
-      <w:bookmarkEnd w:id="23"/>
+      <w:bookmarkEnd w:id="25"/>
+      <w:bookmarkEnd w:id="26"/>
     </w:p>
     <w:p>
       <w:r>
@@ -6125,6 +7062,7 @@
         <w:rPr>
           <w:noProof/>
         </w:rPr>
+        <w:lastRenderedPageBreak/>
         <mc:AlternateContent>
           <mc:Choice Requires="wps">
             <w:drawing>
@@ -6188,7 +7126,7 @@
                                           <pic:cNvPicPr/>
                                         </pic:nvPicPr>
                                         <pic:blipFill>
-                                          <a:blip r:embed="rId13"/>
+                                          <a:blip r:embed="rId15"/>
                                           <a:stretch>
                                             <a:fillRect/>
                                           </a:stretch>
@@ -6214,7 +7152,7 @@
                               <w:pStyle w:val="Caption"/>
                               <w:jc w:val="center"/>
                             </w:pPr>
-                            <w:bookmarkStart w:id="24" w:name="_Ref36912236"/>
+                            <w:bookmarkStart w:id="27" w:name="_Ref36912236"/>
                             <w:r>
                               <w:t xml:space="preserve">Figur </w:t>
                             </w:r>
@@ -6231,7 +7169,7 @@
                               <w:rPr>
                                 <w:noProof/>
                               </w:rPr>
-                              <w:t>3</w:t>
+                              <w:t>4</w:t>
                             </w:r>
                             <w:r>
                               <w:rPr>
@@ -6239,7 +7177,7 @@
                               </w:rPr>
                               <w:fldChar w:fldCharType="end"/>
                             </w:r>
-                            <w:bookmarkEnd w:id="24"/>
+                            <w:bookmarkEnd w:id="27"/>
                             <w:r>
                               <w:t xml:space="preserve"> Illustration af databasens opbygning (ER-diagram)</w:t>
                             </w:r>
@@ -6262,7 +7200,7 @@
           </mc:Choice>
           <mc:Fallback>
             <w:pict>
-              <v:shape w14:anchorId="3CD8DFCC" id="_x0000_s1037" type="#_x0000_t202" style="width:469.5pt;height:234.75pt;visibility:visible;mso-wrap-style:square;mso-left-percent:-10001;mso-top-percent:-10001;mso-position-horizontal:absolute;mso-position-horizontal-relative:char;mso-position-vertical:absolute;mso-position-vertical-relative:line;mso-left-percent:-10001;mso-top-percent:-10001;v-text-anchor:top" o:gfxdata="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">
+              <v:shape w14:anchorId="3CD8DFCC" id="_x0000_s1039" type="#_x0000_t202" style="width:469.5pt;height:234.75pt;visibility:visible;mso-wrap-style:square;mso-left-percent:-10001;mso-top-percent:-10001;mso-position-horizontal:absolute;mso-position-horizontal-relative:char;mso-position-vertical:absolute;mso-position-vertical-relative:line;mso-left-percent:-10001;mso-top-percent:-10001;v-text-anchor:top" o:gfxdata="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">
                 <v:textbox>
                   <w:txbxContent>
                     <w:p>
@@ -6290,7 +7228,7 @@
                                     <pic:cNvPicPr/>
                                   </pic:nvPicPr>
                                   <pic:blipFill>
-                                    <a:blip r:embed="rId13"/>
+                                    <a:blip r:embed="rId15"/>
                                     <a:stretch>
                                       <a:fillRect/>
                                     </a:stretch>
@@ -6316,7 +7254,7 @@
                         <w:pStyle w:val="Caption"/>
                         <w:jc w:val="center"/>
                       </w:pPr>
-                      <w:bookmarkStart w:id="25" w:name="_Ref36912236"/>
+                      <w:bookmarkStart w:id="28" w:name="_Ref36912236"/>
                       <w:r>
                         <w:t xml:space="preserve">Figur </w:t>
                       </w:r>
@@ -6333,7 +7271,7 @@
                         <w:rPr>
                           <w:noProof/>
                         </w:rPr>
-                        <w:t>3</w:t>
+                        <w:t>4</w:t>
                       </w:r>
                       <w:r>
                         <w:rPr>
@@ -6341,7 +7279,7 @@
                         </w:rPr>
                         <w:fldChar w:fldCharType="end"/>
                       </w:r>
-                      <w:bookmarkEnd w:id="25"/>
+                      <w:bookmarkEnd w:id="28"/>
                       <w:r>
                         <w:t xml:space="preserve"> Illustration af databasens opbygning (ER-diagram)</w:t>
                       </w:r>
@@ -6365,7 +7303,8 @@
       <w:pPr>
         <w:pStyle w:val="Heading2"/>
       </w:pPr>
-      <w:bookmarkStart w:id="26" w:name="_Toc37929492"/>
+      <w:bookmarkStart w:id="29" w:name="_Toc37929492"/>
+      <w:bookmarkStart w:id="30" w:name="_Ref39059207"/>
       <w:r>
         <w:t>Beskrivelse af ”</w:t>
       </w:r>
@@ -6377,63 +7316,63 @@
       <w:r>
         <w:t xml:space="preserve"> learning” algoritme</w:t>
       </w:r>
-      <w:bookmarkEnd w:id="26"/>
-    </w:p>
-    <w:p/>
-    <w:p>
-      <w:pPr>
-        <w:pStyle w:val="Heading2"/>
-      </w:pPr>
-      <w:bookmarkStart w:id="27" w:name="_Toc37929493"/>
-      <w:r>
-        <w:t>Beskrivelse af centrale funktioner</w:t>
-      </w:r>
-      <w:bookmarkEnd w:id="27"/>
-    </w:p>
-    <w:p/>
-    <w:p>
-      <w:pPr>
-        <w:pStyle w:val="Heading2"/>
-      </w:pPr>
-      <w:bookmarkStart w:id="28" w:name="_Toc37929494"/>
-      <w:r>
-        <w:t>Kort om anvendte biblioteker</w:t>
-      </w:r>
-      <w:bookmarkEnd w:id="28"/>
-    </w:p>
-    <w:p/>
-    <w:p>
-      <w:pPr>
-        <w:pStyle w:val="Heading1"/>
-      </w:pPr>
-      <w:bookmarkStart w:id="29" w:name="_Toc37929495"/>
-      <w:r>
-        <w:t>Forslag til forbedringer</w:t>
-      </w:r>
       <w:bookmarkEnd w:id="29"/>
-    </w:p>
-    <w:p/>
-    <w:p>
-      <w:pPr>
-        <w:pStyle w:val="Heading1"/>
-      </w:pPr>
-      <w:bookmarkStart w:id="30" w:name="_Toc37929496"/>
-      <w:r>
-        <w:lastRenderedPageBreak/>
-        <w:t>Arbejdsprocessen</w:t>
-      </w:r>
       <w:bookmarkEnd w:id="30"/>
     </w:p>
     <w:p/>
     <w:p>
       <w:pPr>
+        <w:pStyle w:val="Heading2"/>
+      </w:pPr>
+      <w:bookmarkStart w:id="31" w:name="_Toc37929493"/>
+      <w:r>
+        <w:t>Beskrivelse af centrale funktioner</w:t>
+      </w:r>
+      <w:bookmarkEnd w:id="31"/>
+    </w:p>
+    <w:p/>
+    <w:p>
+      <w:pPr>
+        <w:pStyle w:val="Heading2"/>
+      </w:pPr>
+      <w:bookmarkStart w:id="32" w:name="_Toc37929494"/>
+      <w:r>
+        <w:t>Kort om anvendte biblioteker</w:t>
+      </w:r>
+      <w:bookmarkEnd w:id="32"/>
+    </w:p>
+    <w:p/>
+    <w:p>
+      <w:pPr>
+        <w:pStyle w:val="Heading1"/>
+      </w:pPr>
+      <w:bookmarkStart w:id="33" w:name="_Toc37929495"/>
+      <w:r>
+        <w:t>Forslag til forbedringer</w:t>
+      </w:r>
+      <w:bookmarkEnd w:id="33"/>
+    </w:p>
+    <w:p/>
+    <w:p>
+      <w:pPr>
+        <w:pStyle w:val="Heading1"/>
+      </w:pPr>
+      <w:bookmarkStart w:id="34" w:name="_Toc37929496"/>
+      <w:r>
+        <w:t>Arbejdsprocessen</w:t>
+      </w:r>
+      <w:bookmarkEnd w:id="34"/>
+    </w:p>
+    <w:p/>
+    <w:p>
+      <w:pPr>
         <w:spacing w:after="160" w:line="259" w:lineRule="auto"/>
       </w:pPr>
       <w:r>
         <w:br w:type="page"/>
       </w:r>
     </w:p>
-    <w:bookmarkStart w:id="31" w:name="_Toc37929497" w:displacedByCustomXml="next"/>
+    <w:bookmarkStart w:id="35" w:name="_Toc37929497" w:displacedByCustomXml="next"/>
     <w:sdt>
       <w:sdtPr>
         <w:rPr>
@@ -6450,7 +7389,6 @@
           <w:docPartUnique/>
         </w:docPartObj>
       </w:sdtPr>
-      <w:sdtEndPr/>
       <w:sdtContent>
         <w:p>
           <w:pPr>
@@ -6459,20 +7397,27 @@
           <w:r>
             <w:t>Referencer</w:t>
           </w:r>
-          <w:bookmarkEnd w:id="31"/>
+          <w:bookmarkEnd w:id="35"/>
         </w:p>
         <w:sdt>
           <w:sdtPr>
             <w:id w:val="-573587230"/>
             <w:bibliography/>
           </w:sdtPr>
-          <w:sdtEndPr/>
           <w:sdtContent>
             <w:p>
+              <w:pPr>
+                <w:rPr>
+                  <w:lang w:val="en-GB"/>
+                </w:rPr>
+              </w:pPr>
               <w:r>
                 <w:fldChar w:fldCharType="begin"/>
               </w:r>
               <w:r>
+                <w:rPr>
+                  <w:lang w:val="en-GB"/>
+                </w:rPr>
                 <w:instrText>BIBLIOGRAPHY</w:instrText>
               </w:r>
               <w:r>
@@ -6502,8 +7447,14 @@
     <w:p>
       <w:pPr>
         <w:spacing w:after="160" w:line="259" w:lineRule="auto"/>
-      </w:pPr>
-      <w:r>
+        <w:rPr>
+          <w:lang w:val="en-GB"/>
+        </w:rPr>
+      </w:pPr>
+      <w:r>
+        <w:rPr>
+          <w:lang w:val="en-GB"/>
+        </w:rPr>
         <w:br w:type="page"/>
       </w:r>
     </w:p>
@@ -6511,28 +7462,28 @@
       <w:pPr>
         <w:pStyle w:val="Heading1"/>
       </w:pPr>
-      <w:bookmarkStart w:id="32" w:name="_Toc37929498"/>
+      <w:bookmarkStart w:id="36" w:name="_Toc37929498"/>
       <w:r>
         <w:lastRenderedPageBreak/>
         <w:t>Bilag</w:t>
       </w:r>
-      <w:bookmarkEnd w:id="32"/>
+      <w:bookmarkEnd w:id="36"/>
     </w:p>
     <w:p/>
     <w:p>
       <w:pPr>
         <w:pStyle w:val="Heading2"/>
       </w:pPr>
-      <w:bookmarkStart w:id="33" w:name="_Ref37925338"/>
-      <w:bookmarkStart w:id="34" w:name="_Toc37929499"/>
+      <w:bookmarkStart w:id="37" w:name="_Ref37925338"/>
+      <w:bookmarkStart w:id="38" w:name="_Toc37929499"/>
       <w:r>
         <w:t xml:space="preserve">Bilag 1 - </w:t>
       </w:r>
       <w:r>
         <w:t>Brugerhistorier</w:t>
       </w:r>
-      <w:bookmarkEnd w:id="33"/>
-      <w:bookmarkEnd w:id="34"/>
+      <w:bookmarkEnd w:id="37"/>
+      <w:bookmarkEnd w:id="38"/>
     </w:p>
     <w:p>
       <w:pPr>
@@ -6611,7 +7562,6 @@
         <w:docPartUnique/>
       </w:docPartObj>
     </w:sdtPr>
-    <w:sdtEndPr/>
     <w:sdtContent>
       <w:sdt>
         <w:sdtPr>
@@ -6621,7 +7571,6 @@
             <w:docPartUnique/>
           </w:docPartObj>
         </w:sdtPr>
-        <w:sdtEndPr/>
         <w:sdtContent>
           <w:p>
             <w:pPr>
@@ -6711,6 +7660,55 @@
       <w:r>
         <w:continuationSeparator/>
       </w:r>
+    </w:p>
+  </w:footnote>
+  <w:footnote w:id="1">
+    <w:p>
+      <w:pPr>
+        <w:pStyle w:val="FootnoteText"/>
+        <w:rPr>
+          <w:lang w:val="en-GB"/>
+        </w:rPr>
+      </w:pPr>
+      <w:r>
+        <w:rPr>
+          <w:rStyle w:val="FootnoteReference"/>
+        </w:rPr>
+        <w:footnoteRef/>
+      </w:r>
+      <w:r>
+        <w:t xml:space="preserve"> </w:t>
+      </w:r>
+      <w:sdt>
+        <w:sdtPr>
+          <w:id w:val="1762716200"/>
+          <w:citation/>
+        </w:sdtPr>
+        <w:sdtContent>
+          <w:r>
+            <w:fldChar w:fldCharType="begin"/>
+          </w:r>
+          <w:r>
+            <w:rPr>
+              <w:lang w:val="en-GB"/>
+            </w:rPr>
+            <w:instrText xml:space="preserve"> CITATION The20 \l 2057 </w:instrText>
+          </w:r>
+          <w:r>
+            <w:fldChar w:fldCharType="separate"/>
+          </w:r>
+          <w:r>
+            <w:rPr>
+              <w:noProof/>
+              <w:lang w:val="en-GB"/>
+            </w:rPr>
+            <w:t>(The Bootstrap team, 2020)</w:t>
+          </w:r>
+          <w:r>
+            <w:fldChar w:fldCharType="end"/>
+          </w:r>
+        </w:sdtContent>
+      </w:sdt>
     </w:p>
   </w:footnote>
 </w:footnotes>
@@ -6747,7 +7745,7 @@
       <w:rPr>
         <w:noProof/>
       </w:rPr>
-      <w:t>16. april 2020</w:t>
+      <w:t>29. april 2020</w:t>
     </w:r>
     <w:r>
       <w:fldChar w:fldCharType="end"/>
@@ -8951,6 +9949,46 @@
       <w:ind w:left="480"/>
     </w:pPr>
   </w:style>
+  <w:style w:type="paragraph" w:styleId="FootnoteText">
+    <w:name w:val="footnote text"/>
+    <w:basedOn w:val="Normal"/>
+    <w:link w:val="FootnoteTextChar"/>
+    <w:uiPriority w:val="99"/>
+    <w:semiHidden/>
+    <w:unhideWhenUsed/>
+    <w:rsid w:val="002C6DAE"/>
+    <w:pPr>
+      <w:spacing w:after="0" w:line="240" w:lineRule="auto"/>
+    </w:pPr>
+    <w:rPr>
+      <w:sz w:val="20"/>
+      <w:szCs w:val="20"/>
+    </w:rPr>
+  </w:style>
+  <w:style w:type="character" w:customStyle="1" w:styleId="FootnoteTextChar">
+    <w:name w:val="Footnote Text Char"/>
+    <w:basedOn w:val="DefaultParagraphFont"/>
+    <w:link w:val="FootnoteText"/>
+    <w:uiPriority w:val="99"/>
+    <w:semiHidden/>
+    <w:rsid w:val="002C6DAE"/>
+    <w:rPr>
+      <w:rFonts w:ascii="Helvetica" w:hAnsi="Helvetica" w:cs="Helvetica"/>
+      <w:sz w:val="20"/>
+      <w:szCs w:val="20"/>
+    </w:rPr>
+  </w:style>
+  <w:style w:type="character" w:styleId="FootnoteReference">
+    <w:name w:val="footnote reference"/>
+    <w:basedOn w:val="DefaultParagraphFont"/>
+    <w:uiPriority w:val="99"/>
+    <w:semiHidden/>
+    <w:unhideWhenUsed/>
+    <w:rsid w:val="002C6DAE"/>
+    <w:rPr>
+      <w:vertAlign w:val="superscript"/>
+    </w:rPr>
+  </w:style>
 </w:styles>
 </file>
 
@@ -9250,11 +10288,45 @@
 </file>
 
 <file path=customXml/item1.xml><?xml version="1.0" encoding="utf-8"?>
-<b:Sources xmlns:b="http://schemas.openxmlformats.org/officeDocument/2006/bibliography" xmlns="http://schemas.openxmlformats.org/officeDocument/2006/bibliography" SelectedStyle="\APASixthEditionOfficeOnline.xsl" StyleName="APA" Version="6"/>
+<b:Sources xmlns:b="http://schemas.openxmlformats.org/officeDocument/2006/bibliography" xmlns="http://schemas.openxmlformats.org/officeDocument/2006/bibliography" SelectedStyle="\APASixthEditionOfficeOnline.xsl" StyleName="APA" Version="6">
+  <b:Source>
+    <b:Tag>The20</b:Tag>
+    <b:SourceType>InternetSite</b:SourceType>
+    <b:Guid>{C98D959C-1C45-4CE4-A0BA-5FEED2CF80B6}</b:Guid>
+    <b:Author>
+      <b:Author>
+        <b:Corporate>The Bootstrap team</b:Corporate>
+      </b:Author>
+    </b:Author>
+    <b:Title>Bootstrap</b:Title>
+    <b:InternetSiteTitle>Bootstrap</b:InternetSiteTitle>
+    <b:Year>2020</b:Year>
+    <b:Month>28</b:Month>
+    <b:Day>april</b:Day>
+    <b:URL>https://getbootstrap.com/</b:URL>
+    <b:YearAccessed>2020</b:YearAccessed>
+    <b:MonthAccessed>april</b:MonthAccessed>
+    <b:DayAccessed>29</b:DayAccessed>
+    <b:RefOrder>1</b:RefOrder>
+  </b:Source>
+  <b:Source>
+    <b:Tag>Tre20</b:Tag>
+    <b:SourceType>InternetSite</b:SourceType>
+    <b:Guid>{AFC89215-766F-4F87-A914-A3F9AEC7B063}</b:Guid>
+    <b:Title>Trelags-arkitektur</b:Title>
+    <b:InternetSiteTitle>Informatikbeux Systime</b:InternetSiteTitle>
+    <b:Year>2020</b:Year>
+    <b:Month>april</b:Month>
+    <b:Day>29</b:Day>
+    <b:URL>https://informatikbeux.systime.dk/?id=1158</b:URL>
+    <b:LCID>da-DK</b:LCID>
+    <b:RefOrder>2</b:RefOrder>
+  </b:Source>
+</b:Sources>
 </file>
 
 <file path=customXml/itemProps1.xml><?xml version="1.0" encoding="utf-8"?>
-<ds:datastoreItem xmlns:ds="http://schemas.openxmlformats.org/officeDocument/2006/customXml" ds:itemID="{E3B9A3A4-FA54-4100-95A4-A41C0B9A39D4}">
+<ds:datastoreItem xmlns:ds="http://schemas.openxmlformats.org/officeDocument/2006/customXml" ds:itemID="{E67C76D6-6444-4D0E-BD05-EF7D879E0E10}">
   <ds:schemaRefs>
     <ds:schemaRef ds:uri="http://schemas.openxmlformats.org/officeDocument/2006/bibliography"/>
   </ds:schemaRefs>

</xml_diff>

<commit_message>
Added more stuff to synopsis
</commit_message>
<xml_diff>
--- a/2 - Info/NoteSort synopsis.docx
+++ b/2 - Info/NoteSort synopsis.docx
@@ -5530,27 +5530,14 @@
                             <w:r>
                               <w:t xml:space="preserve"> </w:t>
                             </w:r>
-                            <w:r>
-                              <w:fldChar w:fldCharType="begin"/>
-                            </w:r>
-                            <w:r>
-                              <w:instrText xml:space="preserve"> SEQ Figure \* ARABIC </w:instrText>
-                            </w:r>
-                            <w:r>
-                              <w:fldChar w:fldCharType="separate"/>
-                            </w:r>
-                            <w:r>
-                              <w:rPr>
-                                <w:noProof/>
-                              </w:rPr>
-                              <w:t>1</w:t>
-                            </w:r>
-                            <w:r>
-                              <w:rPr>
-                                <w:noProof/>
-                              </w:rPr>
-                              <w:fldChar w:fldCharType="end"/>
-                            </w:r>
+                            <w:fldSimple w:instr=" SEQ Figure \* ARABIC ">
+                              <w:r>
+                                <w:rPr>
+                                  <w:noProof/>
+                                </w:rPr>
+                                <w:t>1</w:t>
+                              </w:r>
+                            </w:fldSimple>
                             <w:r>
                               <w:t xml:space="preserve"> Egen illustration af den </w:t>
                             </w:r>
@@ -5607,7 +5594,7 @@
                                     <pic:cNvPicPr/>
                                   </pic:nvPicPr>
                                   <pic:blipFill rotWithShape="1">
-                                    <a:blip r:embed="rId12"/>
+                                    <a:blip r:embed="rId11"/>
                                     <a:srcRect r="1922"/>
                                     <a:stretch/>
                                   </pic:blipFill>
@@ -5807,7 +5794,7 @@
                                           <pic:cNvPicPr/>
                                         </pic:nvPicPr>
                                         <pic:blipFill>
-                                          <a:blip r:embed="rId13"/>
+                                          <a:blip r:embed="rId12"/>
                                           <a:stretch>
                                             <a:fillRect/>
                                           </a:stretch>
@@ -5837,27 +5824,14 @@
                             <w:r>
                               <w:t xml:space="preserve">Figur </w:t>
                             </w:r>
-                            <w:r>
-                              <w:fldChar w:fldCharType="begin"/>
-                            </w:r>
-                            <w:r>
-                              <w:instrText xml:space="preserve"> SEQ Figur \* ARABIC </w:instrText>
-                            </w:r>
-                            <w:r>
-                              <w:fldChar w:fldCharType="separate"/>
-                            </w:r>
-                            <w:r>
-                              <w:rPr>
-                                <w:noProof/>
-                              </w:rPr>
-                              <w:t>1</w:t>
-                            </w:r>
-                            <w:r>
-                              <w:rPr>
-                                <w:noProof/>
-                              </w:rPr>
-                              <w:fldChar w:fldCharType="end"/>
-                            </w:r>
+                            <w:fldSimple w:instr=" SEQ Figur \* ARABIC ">
+                              <w:r>
+                                <w:rPr>
+                                  <w:noProof/>
+                                </w:rPr>
+                                <w:t>1</w:t>
+                              </w:r>
+                            </w:fldSimple>
                             <w:bookmarkEnd w:id="16"/>
                             <w:r>
                               <w:t xml:space="preserve"> Egen illustration af designet af hjemmesidens forside.</w:t>
@@ -5881,11 +5855,7 @@
           </mc:Choice>
           <mc:Fallback>
             <w:pict>
-              <v:shapetype w14:anchorId="2C28C737" id="_x0000_t202" coordsize="21600,21600" o:spt="202" path="m,l,21600r21600,l21600,xe">
-                <v:stroke joinstyle="miter"/>
-                <v:path gradientshapeok="t" o:connecttype="rect"/>
-              </v:shapetype>
-              <v:shape id="_x0000_s1036" type="#_x0000_t202" style="width:454.5pt;height:328.5pt;visibility:visible;mso-wrap-style:square;mso-left-percent:-10001;mso-top-percent:-10001;mso-position-horizontal:absolute;mso-position-horizontal-relative:char;mso-position-vertical:absolute;mso-position-vertical-relative:line;mso-left-percent:-10001;mso-top-percent:-10001;v-text-anchor:top" o:gfxdata="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">
+              <v:shape w14:anchorId="2C28C737" id="_x0000_s1036" type="#_x0000_t202" style="width:454.5pt;height:328.5pt;visibility:visible;mso-wrap-style:square;mso-left-percent:-10001;mso-top-percent:-10001;mso-position-horizontal:absolute;mso-position-horizontal-relative:char;mso-position-vertical:absolute;mso-position-vertical-relative:line;mso-left-percent:-10001;mso-top-percent:-10001;v-text-anchor:top" o:gfxdata="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">
                 <v:textbox>
                   <w:txbxContent>
                     <w:p>
@@ -5913,7 +5883,7 @@
                                     <pic:cNvPicPr/>
                                   </pic:nvPicPr>
                                   <pic:blipFill>
-                                    <a:blip r:embed="rId13"/>
+                                    <a:blip r:embed="rId12"/>
                                     <a:stretch>
                                       <a:fillRect/>
                                     </a:stretch>
@@ -5943,27 +5913,14 @@
                       <w:r>
                         <w:t xml:space="preserve">Figur </w:t>
                       </w:r>
-                      <w:r>
-                        <w:fldChar w:fldCharType="begin"/>
-                      </w:r>
-                      <w:r>
-                        <w:instrText xml:space="preserve"> SEQ Figur \* ARABIC </w:instrText>
-                      </w:r>
-                      <w:r>
-                        <w:fldChar w:fldCharType="separate"/>
-                      </w:r>
-                      <w:r>
-                        <w:rPr>
-                          <w:noProof/>
-                        </w:rPr>
-                        <w:t>1</w:t>
-                      </w:r>
-                      <w:r>
-                        <w:rPr>
-                          <w:noProof/>
-                        </w:rPr>
-                        <w:fldChar w:fldCharType="end"/>
-                      </w:r>
+                      <w:fldSimple w:instr=" SEQ Figur \* ARABIC ">
+                        <w:r>
+                          <w:rPr>
+                            <w:noProof/>
+                          </w:rPr>
+                          <w:t>1</w:t>
+                        </w:r>
+                      </w:fldSimple>
                       <w:bookmarkEnd w:id="17"/>
                       <w:r>
                         <w:t xml:space="preserve"> Egen illustration af designet af hjemmesidens forside.</w:t>
@@ -6084,7 +6041,7 @@
                                           <pic:cNvPicPr/>
                                         </pic:nvPicPr>
                                         <pic:blipFill>
-                                          <a:blip r:embed="rId14">
+                                          <a:blip r:embed="rId13">
                                             <a:extLst>
                                               <a:ext uri="{28A0092B-C50C-407E-A947-70E740481C1C}">
                                                 <a14:useLocalDpi xmlns:a14="http://schemas.microsoft.com/office/drawing/2010/main" val="0"/>
@@ -6120,27 +6077,14 @@
                             <w:r>
                               <w:t xml:space="preserve">Figur </w:t>
                             </w:r>
-                            <w:r>
-                              <w:fldChar w:fldCharType="begin"/>
-                            </w:r>
-                            <w:r>
-                              <w:instrText xml:space="preserve"> SEQ Figur \* ARABIC </w:instrText>
-                            </w:r>
-                            <w:r>
-                              <w:fldChar w:fldCharType="separate"/>
-                            </w:r>
-                            <w:r>
-                              <w:rPr>
-                                <w:noProof/>
-                              </w:rPr>
-                              <w:t>2</w:t>
-                            </w:r>
-                            <w:r>
-                              <w:rPr>
-                                <w:noProof/>
-                              </w:rPr>
-                              <w:fldChar w:fldCharType="end"/>
-                            </w:r>
+                            <w:fldSimple w:instr=" SEQ Figur \* ARABIC ">
+                              <w:r>
+                                <w:rPr>
+                                  <w:noProof/>
+                                </w:rPr>
+                                <w:t>2</w:t>
+                              </w:r>
+                            </w:fldSimple>
                             <w:bookmarkEnd w:id="18"/>
                             <w:r>
                               <w:t xml:space="preserve"> Egen illustration af designet af siden for at skrive ny note.</w:t>
@@ -6192,7 +6136,7 @@
                                     <pic:cNvPicPr/>
                                   </pic:nvPicPr>
                                   <pic:blipFill>
-                                    <a:blip r:embed="rId14">
+                                    <a:blip r:embed="rId13">
                                       <a:extLst>
                                         <a:ext uri="{28A0092B-C50C-407E-A947-70E740481C1C}">
                                           <a14:useLocalDpi xmlns:a14="http://schemas.microsoft.com/office/drawing/2010/main" val="0"/>
@@ -6228,27 +6172,14 @@
                       <w:r>
                         <w:t xml:space="preserve">Figur </w:t>
                       </w:r>
-                      <w:r>
-                        <w:fldChar w:fldCharType="begin"/>
-                      </w:r>
-                      <w:r>
-                        <w:instrText xml:space="preserve"> SEQ Figur \* ARABIC </w:instrText>
-                      </w:r>
-                      <w:r>
-                        <w:fldChar w:fldCharType="separate"/>
-                      </w:r>
-                      <w:r>
-                        <w:rPr>
-                          <w:noProof/>
-                        </w:rPr>
-                        <w:t>2</w:t>
-                      </w:r>
-                      <w:r>
-                        <w:rPr>
-                          <w:noProof/>
-                        </w:rPr>
-                        <w:fldChar w:fldCharType="end"/>
-                      </w:r>
+                      <w:fldSimple w:instr=" SEQ Figur \* ARABIC ">
+                        <w:r>
+                          <w:rPr>
+                            <w:noProof/>
+                          </w:rPr>
+                          <w:t>2</w:t>
+                        </w:r>
+                      </w:fldSimple>
                       <w:bookmarkEnd w:id="19"/>
                       <w:r>
                         <w:t xml:space="preserve"> Egen illustration af designet af siden for at skrive ny note.</w:t>
@@ -6738,7 +6669,7 @@
                                           </pic:cNvPicPr>
                                         </pic:nvPicPr>
                                         <pic:blipFill>
-                                          <a:blip r:embed="rId15">
+                                          <a:blip r:embed="rId14">
                                             <a:extLst>
                                               <a:ext uri="{28A0092B-C50C-407E-A947-70E740481C1C}">
                                                 <a14:useLocalDpi xmlns:a14="http://schemas.microsoft.com/office/drawing/2010/main" val="0"/>
@@ -6779,14 +6710,27 @@
                             <w:r>
                               <w:t xml:space="preserve">Figur </w:t>
                             </w:r>
-                            <w:fldSimple w:instr=" SEQ Figur \* ARABIC ">
-                              <w:r>
-                                <w:rPr>
-                                  <w:noProof/>
-                                </w:rPr>
-                                <w:t>3</w:t>
-                              </w:r>
-                            </w:fldSimple>
+                            <w:r>
+                              <w:fldChar w:fldCharType="begin"/>
+                            </w:r>
+                            <w:r>
+                              <w:instrText xml:space="preserve"> SEQ Figur \* ARABIC </w:instrText>
+                            </w:r>
+                            <w:r>
+                              <w:fldChar w:fldCharType="separate"/>
+                            </w:r>
+                            <w:r>
+                              <w:rPr>
+                                <w:noProof/>
+                              </w:rPr>
+                              <w:t>3</w:t>
+                            </w:r>
+                            <w:r>
+                              <w:rPr>
+                                <w:noProof/>
+                              </w:rPr>
+                              <w:fldChar w:fldCharType="end"/>
+                            </w:r>
                             <w:bookmarkEnd w:id="23"/>
                             <w:r>
                               <w:t xml:space="preserve"> Illustration</w:t>
@@ -6888,7 +6832,7 @@
                                     </pic:cNvPicPr>
                                   </pic:nvPicPr>
                                   <pic:blipFill>
-                                    <a:blip r:embed="rId15">
+                                    <a:blip r:embed="rId14">
                                       <a:extLst>
                                         <a:ext uri="{28A0092B-C50C-407E-A947-70E740481C1C}">
                                           <a14:useLocalDpi xmlns:a14="http://schemas.microsoft.com/office/drawing/2010/main" val="0"/>
@@ -6929,14 +6873,27 @@
                       <w:r>
                         <w:t xml:space="preserve">Figur </w:t>
                       </w:r>
-                      <w:fldSimple w:instr=" SEQ Figur \* ARABIC ">
-                        <w:r>
-                          <w:rPr>
-                            <w:noProof/>
-                          </w:rPr>
-                          <w:t>3</w:t>
-                        </w:r>
-                      </w:fldSimple>
+                      <w:r>
+                        <w:fldChar w:fldCharType="begin"/>
+                      </w:r>
+                      <w:r>
+                        <w:instrText xml:space="preserve"> SEQ Figur \* ARABIC </w:instrText>
+                      </w:r>
+                      <w:r>
+                        <w:fldChar w:fldCharType="separate"/>
+                      </w:r>
+                      <w:r>
+                        <w:rPr>
+                          <w:noProof/>
+                        </w:rPr>
+                        <w:t>3</w:t>
+                      </w:r>
+                      <w:r>
+                        <w:rPr>
+                          <w:noProof/>
+                        </w:rPr>
+                        <w:fldChar w:fldCharType="end"/>
+                      </w:r>
                       <w:bookmarkEnd w:id="24"/>
                       <w:r>
                         <w:t xml:space="preserve"> Illustration</w:t>
@@ -7182,7 +7139,7 @@
                                           </pic:cNvPicPr>
                                         </pic:nvPicPr>
                                         <pic:blipFill>
-                                          <a:blip r:embed="rId16">
+                                          <a:blip r:embed="rId15">
                                             <a:extLst>
                                               <a:ext uri="{28A0092B-C50C-407E-A947-70E740481C1C}">
                                                 <a14:useLocalDpi xmlns:a14="http://schemas.microsoft.com/office/drawing/2010/main" val="0"/>
@@ -7223,27 +7180,14 @@
                             <w:r>
                               <w:t xml:space="preserve">Figur </w:t>
                             </w:r>
-                            <w:r>
-                              <w:fldChar w:fldCharType="begin"/>
-                            </w:r>
-                            <w:r>
-                              <w:instrText xml:space="preserve"> SEQ Figur \* ARABIC </w:instrText>
-                            </w:r>
-                            <w:r>
-                              <w:fldChar w:fldCharType="separate"/>
-                            </w:r>
-                            <w:r>
-                              <w:rPr>
-                                <w:noProof/>
-                              </w:rPr>
-                              <w:t>4</w:t>
-                            </w:r>
-                            <w:r>
-                              <w:rPr>
-                                <w:noProof/>
-                              </w:rPr>
-                              <w:fldChar w:fldCharType="end"/>
-                            </w:r>
+                            <w:fldSimple w:instr=" SEQ Figur \* ARABIC ">
+                              <w:r>
+                                <w:rPr>
+                                  <w:noProof/>
+                                </w:rPr>
+                                <w:t>4</w:t>
+                              </w:r>
+                            </w:fldSimple>
                             <w:bookmarkEnd w:id="25"/>
                             <w:r>
                               <w:t xml:space="preserve"> </w:t>
@@ -7312,7 +7256,7 @@
                                     </pic:cNvPicPr>
                                   </pic:nvPicPr>
                                   <pic:blipFill>
-                                    <a:blip r:embed="rId16">
+                                    <a:blip r:embed="rId15">
                                       <a:extLst>
                                         <a:ext uri="{28A0092B-C50C-407E-A947-70E740481C1C}">
                                           <a14:useLocalDpi xmlns:a14="http://schemas.microsoft.com/office/drawing/2010/main" val="0"/>
@@ -7353,27 +7297,14 @@
                       <w:r>
                         <w:t xml:space="preserve">Figur </w:t>
                       </w:r>
-                      <w:r>
-                        <w:fldChar w:fldCharType="begin"/>
-                      </w:r>
-                      <w:r>
-                        <w:instrText xml:space="preserve"> SEQ Figur \* ARABIC </w:instrText>
-                      </w:r>
-                      <w:r>
-                        <w:fldChar w:fldCharType="separate"/>
-                      </w:r>
-                      <w:r>
-                        <w:rPr>
-                          <w:noProof/>
-                        </w:rPr>
-                        <w:t>4</w:t>
-                      </w:r>
-                      <w:r>
-                        <w:rPr>
-                          <w:noProof/>
-                        </w:rPr>
-                        <w:fldChar w:fldCharType="end"/>
-                      </w:r>
+                      <w:fldSimple w:instr=" SEQ Figur \* ARABIC ">
+                        <w:r>
+                          <w:rPr>
+                            <w:noProof/>
+                          </w:rPr>
+                          <w:t>4</w:t>
+                        </w:r>
+                      </w:fldSimple>
                       <w:bookmarkEnd w:id="26"/>
                       <w:r>
                         <w:t xml:space="preserve"> </w:t>
@@ -7590,7 +7521,7 @@
                                           </pic:cNvPicPr>
                                         </pic:nvPicPr>
                                         <pic:blipFill rotWithShape="1">
-                                          <a:blip r:embed="rId17">
+                                          <a:blip r:embed="rId16">
                                             <a:extLst>
                                               <a:ext uri="{28A0092B-C50C-407E-A947-70E740481C1C}">
                                                 <a14:useLocalDpi xmlns:a14="http://schemas.microsoft.com/office/drawing/2010/main" val="0"/>
@@ -7634,27 +7565,14 @@
                             <w:r>
                               <w:t xml:space="preserve">Figur </w:t>
                             </w:r>
-                            <w:r>
-                              <w:fldChar w:fldCharType="begin"/>
-                            </w:r>
-                            <w:r>
-                              <w:instrText xml:space="preserve"> SEQ Figur \* ARABIC </w:instrText>
-                            </w:r>
-                            <w:r>
-                              <w:fldChar w:fldCharType="separate"/>
-                            </w:r>
-                            <w:r>
-                              <w:rPr>
-                                <w:noProof/>
-                              </w:rPr>
-                              <w:t>5</w:t>
-                            </w:r>
-                            <w:r>
-                              <w:rPr>
-                                <w:noProof/>
-                              </w:rPr>
-                              <w:fldChar w:fldCharType="end"/>
-                            </w:r>
+                            <w:fldSimple w:instr=" SEQ Figur \* ARABIC ">
+                              <w:r>
+                                <w:rPr>
+                                  <w:noProof/>
+                                </w:rPr>
+                                <w:t>5</w:t>
+                              </w:r>
+                            </w:fldSimple>
                             <w:bookmarkEnd w:id="27"/>
                             <w:r>
                               <w:t xml:space="preserve"> Skærmbillede af klassesiden af hjemmesiden.</w:t>
@@ -7708,7 +7626,7 @@
                                     </pic:cNvPicPr>
                                   </pic:nvPicPr>
                                   <pic:blipFill rotWithShape="1">
-                                    <a:blip r:embed="rId17">
+                                    <a:blip r:embed="rId16">
                                       <a:extLst>
                                         <a:ext uri="{28A0092B-C50C-407E-A947-70E740481C1C}">
                                           <a14:useLocalDpi xmlns:a14="http://schemas.microsoft.com/office/drawing/2010/main" val="0"/>
@@ -7752,27 +7670,14 @@
                       <w:r>
                         <w:t xml:space="preserve">Figur </w:t>
                       </w:r>
-                      <w:r>
-                        <w:fldChar w:fldCharType="begin"/>
-                      </w:r>
-                      <w:r>
-                        <w:instrText xml:space="preserve"> SEQ Figur \* ARABIC </w:instrText>
-                      </w:r>
-                      <w:r>
-                        <w:fldChar w:fldCharType="separate"/>
-                      </w:r>
-                      <w:r>
-                        <w:rPr>
-                          <w:noProof/>
-                        </w:rPr>
-                        <w:t>5</w:t>
-                      </w:r>
-                      <w:r>
-                        <w:rPr>
-                          <w:noProof/>
-                        </w:rPr>
-                        <w:fldChar w:fldCharType="end"/>
-                      </w:r>
+                      <w:fldSimple w:instr=" SEQ Figur \* ARABIC ">
+                        <w:r>
+                          <w:rPr>
+                            <w:noProof/>
+                          </w:rPr>
+                          <w:t>5</w:t>
+                        </w:r>
+                      </w:fldSimple>
                       <w:bookmarkEnd w:id="28"/>
                       <w:r>
                         <w:t xml:space="preserve"> Skærmbillede af klassesiden af hjemmesiden.</w:t>
@@ -7818,11 +7723,21 @@
       <w:r>
         <w:t xml:space="preserve"> (</w:t>
       </w:r>
-      <w:fldSimple w:instr=" REF _Ref39138139 \r ">
-        <w:r>
-          <w:t>5.3</w:t>
-        </w:r>
-      </w:fldSimple>
+      <w:r>
+        <w:fldChar w:fldCharType="begin"/>
+      </w:r>
+      <w:r>
+        <w:instrText xml:space="preserve"> REF _Ref39138139 \r </w:instrText>
+      </w:r>
+      <w:r>
+        <w:fldChar w:fldCharType="separate"/>
+      </w:r>
+      <w:r>
+        <w:t>5.3</w:t>
+      </w:r>
+      <w:r>
+        <w:fldChar w:fldCharType="end"/>
+      </w:r>
       <w:r>
         <w:t>)</w:t>
       </w:r>
@@ -7832,8 +7747,6 @@
       <w:r>
         <w:t>srigt.</w:t>
       </w:r>
-      <w:bookmarkStart w:id="29" w:name="_GoBack"/>
-      <w:bookmarkEnd w:id="29"/>
     </w:p>
     <w:p>
       <w:r>
@@ -7915,7 +7828,7 @@
                                           </pic:cNvPicPr>
                                         </pic:nvPicPr>
                                         <pic:blipFill>
-                                          <a:blip r:embed="rId18">
+                                          <a:blip r:embed="rId17">
                                             <a:extLst>
                                               <a:ext uri="{28A0092B-C50C-407E-A947-70E740481C1C}">
                                                 <a14:useLocalDpi xmlns:a14="http://schemas.microsoft.com/office/drawing/2010/main" val="0"/>
@@ -7984,7 +7897,7 @@
                                           </pic:cNvPicPr>
                                         </pic:nvPicPr>
                                         <pic:blipFill>
-                                          <a:blip r:embed="rId19">
+                                          <a:blip r:embed="rId18">
                                             <a:extLst>
                                               <a:ext uri="{28A0092B-C50C-407E-A947-70E740481C1C}">
                                                 <a14:useLocalDpi xmlns:a14="http://schemas.microsoft.com/office/drawing/2010/main" val="0"/>
@@ -8047,14 +7960,27 @@
                             <w:r>
                               <w:t xml:space="preserve">Figur </w:t>
                             </w:r>
-                            <w:fldSimple w:instr=" SEQ Figur \* ARABIC ">
-                              <w:r>
-                                <w:rPr>
-                                  <w:noProof/>
-                                </w:rPr>
-                                <w:t>6</w:t>
-                              </w:r>
-                            </w:fldSimple>
+                            <w:r>
+                              <w:fldChar w:fldCharType="begin"/>
+                            </w:r>
+                            <w:r>
+                              <w:instrText xml:space="preserve"> SEQ Figur \* ARABIC </w:instrText>
+                            </w:r>
+                            <w:r>
+                              <w:fldChar w:fldCharType="separate"/>
+                            </w:r>
+                            <w:r>
+                              <w:rPr>
+                                <w:noProof/>
+                              </w:rPr>
+                              <w:t>6</w:t>
+                            </w:r>
+                            <w:r>
+                              <w:rPr>
+                                <w:noProof/>
+                              </w:rPr>
+                              <w:fldChar w:fldCharType="end"/>
+                            </w:r>
                             <w:r>
                               <w:t xml:space="preserve"> Kodeeksempel på registrering af bruger.</w:t>
                             </w:r>
@@ -8115,7 +8041,7 @@
                                     </pic:cNvPicPr>
                                   </pic:nvPicPr>
                                   <pic:blipFill>
-                                    <a:blip r:embed="rId18">
+                                    <a:blip r:embed="rId17">
                                       <a:extLst>
                                         <a:ext uri="{28A0092B-C50C-407E-A947-70E740481C1C}">
                                           <a14:useLocalDpi xmlns:a14="http://schemas.microsoft.com/office/drawing/2010/main" val="0"/>
@@ -8184,7 +8110,7 @@
                                     </pic:cNvPicPr>
                                   </pic:nvPicPr>
                                   <pic:blipFill>
-                                    <a:blip r:embed="rId19">
+                                    <a:blip r:embed="rId18">
                                       <a:extLst>
                                         <a:ext uri="{28A0092B-C50C-407E-A947-70E740481C1C}">
                                           <a14:useLocalDpi xmlns:a14="http://schemas.microsoft.com/office/drawing/2010/main" val="0"/>
@@ -8247,14 +8173,27 @@
                       <w:r>
                         <w:t xml:space="preserve">Figur </w:t>
                       </w:r>
-                      <w:fldSimple w:instr=" SEQ Figur \* ARABIC ">
-                        <w:r>
-                          <w:rPr>
-                            <w:noProof/>
-                          </w:rPr>
-                          <w:t>6</w:t>
-                        </w:r>
-                      </w:fldSimple>
+                      <w:r>
+                        <w:fldChar w:fldCharType="begin"/>
+                      </w:r>
+                      <w:r>
+                        <w:instrText xml:space="preserve"> SEQ Figur \* ARABIC </w:instrText>
+                      </w:r>
+                      <w:r>
+                        <w:fldChar w:fldCharType="separate"/>
+                      </w:r>
+                      <w:r>
+                        <w:rPr>
+                          <w:noProof/>
+                        </w:rPr>
+                        <w:t>6</w:t>
+                      </w:r>
+                      <w:r>
+                        <w:rPr>
+                          <w:noProof/>
+                        </w:rPr>
+                        <w:fldChar w:fldCharType="end"/>
+                      </w:r>
                       <w:r>
                         <w:t xml:space="preserve"> Kodeeksempel på registrering af bruger.</w:t>
                       </w:r>
@@ -8273,14 +8212,159 @@
           </mc:Fallback>
         </mc:AlternateContent>
       </w:r>
+      <w:r>
+        <w:t>På figuren herover ses to kodestykker som udgør applikationslaget for funktionen at registrere en ny bruger.</w:t>
+      </w:r>
+      <w:r>
+        <w:t xml:space="preserve"> Den første del er funktionen ”</w:t>
+      </w:r>
+      <w:proofErr w:type="spellStart"/>
+      <w:r>
+        <w:t>signup</w:t>
+      </w:r>
+      <w:proofErr w:type="spellEnd"/>
+      <w:r>
+        <w:t>”</w:t>
+      </w:r>
+      <w:r>
+        <w:t xml:space="preserve"> (stk. A, linje 2-21)</w:t>
+      </w:r>
+      <w:r>
+        <w:t>, som bliver kaldt af frameworket Flask, når brugeren klikker på ”Sign in” på HTML siden.</w:t>
+      </w:r>
+      <w:r>
+        <w:t xml:space="preserve"> Først gemmes værdierne fra inputfelterne på siden som variabler (stk. A, linje 3-8).</w:t>
+      </w:r>
+      <w:r>
+        <w:t xml:space="preserve"> </w:t>
+      </w:r>
+      <w:r>
+        <w:lastRenderedPageBreak/>
+        <w:t>Dernæst kaldes funktionen ”</w:t>
+      </w:r>
+      <w:proofErr w:type="spellStart"/>
+      <w:r>
+        <w:t>signup_sucess</w:t>
+      </w:r>
+      <w:proofErr w:type="spellEnd"/>
+      <w:r>
+        <w:t>”, som er vist i stk. B. Funktionen tager parametrene fra registreringssiden, tjekker om kodeordet og det gentagede kodeord er det samme (funktionskald ”</w:t>
+      </w:r>
+      <w:proofErr w:type="spellStart"/>
+      <w:r>
+        <w:t>check_same_password</w:t>
+      </w:r>
+      <w:proofErr w:type="spellEnd"/>
+      <w:r>
+        <w:t>”</w:t>
+      </w:r>
+      <w:r>
+        <w:t xml:space="preserve">, </w:t>
+      </w:r>
+      <w:proofErr w:type="spellStart"/>
+      <w:r>
+        <w:t>stk</w:t>
+      </w:r>
+      <w:proofErr w:type="spellEnd"/>
+      <w:r>
+        <w:t xml:space="preserve"> B, linje 2</w:t>
+      </w:r>
+      <w:r>
+        <w:t>)</w:t>
+      </w:r>
+      <w:r>
+        <w:t>, herefter opretter den et nyt instans af den simple klasse ”User”, som blot er et objekt bestående af de indsatte parametre på linje 4 i stk. B.</w:t>
+      </w:r>
+      <w:r>
+        <w:t xml:space="preserve"> </w:t>
+      </w:r>
+      <w:r>
+        <w:t>Til sidst sender funktionen oplysningerne</w:t>
+      </w:r>
+      <w:r>
+        <w:t xml:space="preserve"> (</w:t>
+      </w:r>
+      <w:r>
+        <w:t>instansen</w:t>
+      </w:r>
+      <w:r>
+        <w:t xml:space="preserve"> af brugeren</w:t>
+      </w:r>
+      <w:r>
+        <w:t>)</w:t>
+      </w:r>
+      <w:r>
+        <w:t xml:space="preserve"> til datalaget, hvor der tjekkes, at brugeren ikke allerede er i database. Hvis brugeren ikke er det, tilføjes brugeren til database, og </w:t>
+      </w:r>
+      <w:proofErr w:type="spellStart"/>
+      <w:r>
+        <w:t>if</w:t>
+      </w:r>
+      <w:proofErr w:type="spellEnd"/>
+      <w:r>
+        <w:t xml:space="preserve">-tjekket i linje 5 af stk. B vil </w:t>
+      </w:r>
+      <w:r>
+        <w:t>returnere</w:t>
+      </w:r>
+      <w:r>
+        <w:t xml:space="preserve"> True for funktionen, betydende at </w:t>
+      </w:r>
+      <w:r>
+        <w:t>programmet vil navigere til brugerens forside tilbage i funktionen ”</w:t>
+      </w:r>
+      <w:proofErr w:type="spellStart"/>
+      <w:r>
+        <w:t>signup</w:t>
+      </w:r>
+      <w:proofErr w:type="spellEnd"/>
+      <w:r>
+        <w:t>” (stk. A, linje 18)</w:t>
+      </w:r>
+      <w:r>
+        <w:t>. Hvis ikke kodeordene er de samme, eller hvis brugernavnet allerede er taget i databasen, vil ”</w:t>
+      </w:r>
+      <w:proofErr w:type="spellStart"/>
+      <w:r>
+        <w:t>signup_success</w:t>
+      </w:r>
+      <w:proofErr w:type="spellEnd"/>
+      <w:r>
+        <w:t xml:space="preserve">” </w:t>
+      </w:r>
+      <w:proofErr w:type="spellStart"/>
+      <w:r>
+        <w:t>returlere</w:t>
+      </w:r>
+      <w:proofErr w:type="spellEnd"/>
+      <w:r>
+        <w:t xml:space="preserve"> false (stk. B linje 6 og 9)</w:t>
+      </w:r>
+      <w:r>
+        <w:t>, hvorefter funktionen ”</w:t>
+      </w:r>
+      <w:proofErr w:type="spellStart"/>
+      <w:r>
+        <w:t>signup</w:t>
+      </w:r>
+      <w:proofErr w:type="spellEnd"/>
+      <w:r>
+        <w:t>” vil nulstille sessionen og genindlæse registreringssiden</w:t>
+      </w:r>
+      <w:r>
+        <w:t xml:space="preserve"> (stk. B linje 19-21)</w:t>
+      </w:r>
+      <w:r>
+        <w:t xml:space="preserve">. </w:t>
+      </w:r>
+      <w:bookmarkStart w:id="29" w:name="_GoBack"/>
+      <w:bookmarkEnd w:id="29"/>
     </w:p>
-    <w:p/>
     <w:p>
       <w:pPr>
         <w:pStyle w:val="Heading4"/>
       </w:pPr>
       <w:r>
-        <w:lastRenderedPageBreak/>
         <w:t>Datalaget</w:t>
       </w:r>
     </w:p>
@@ -8408,7 +8492,7 @@
                                           <pic:cNvPicPr/>
                                         </pic:nvPicPr>
                                         <pic:blipFill>
-                                          <a:blip r:embed="rId20"/>
+                                          <a:blip r:embed="rId19"/>
                                           <a:stretch>
                                             <a:fillRect/>
                                           </a:stretch>
@@ -8438,27 +8522,14 @@
                             <w:r>
                               <w:t xml:space="preserve">Figur </w:t>
                             </w:r>
-                            <w:r>
-                              <w:fldChar w:fldCharType="begin"/>
-                            </w:r>
-                            <w:r>
-                              <w:instrText xml:space="preserve"> SEQ Figur \* ARABIC </w:instrText>
-                            </w:r>
-                            <w:r>
-                              <w:fldChar w:fldCharType="separate"/>
-                            </w:r>
-                            <w:r>
-                              <w:rPr>
-                                <w:noProof/>
-                              </w:rPr>
-                              <w:t>7</w:t>
-                            </w:r>
-                            <w:r>
-                              <w:rPr>
-                                <w:noProof/>
-                              </w:rPr>
-                              <w:fldChar w:fldCharType="end"/>
-                            </w:r>
+                            <w:fldSimple w:instr=" SEQ Figur \* ARABIC ">
+                              <w:r>
+                                <w:rPr>
+                                  <w:noProof/>
+                                </w:rPr>
+                                <w:t>7</w:t>
+                              </w:r>
+                            </w:fldSimple>
                             <w:bookmarkEnd w:id="33"/>
                             <w:r>
                               <w:t xml:space="preserve"> Illustration af databasens opbygning (ER-diagram)</w:t>
@@ -8510,7 +8581,7 @@
                                     <pic:cNvPicPr/>
                                   </pic:nvPicPr>
                                   <pic:blipFill>
-                                    <a:blip r:embed="rId20"/>
+                                    <a:blip r:embed="rId19"/>
                                     <a:stretch>
                                       <a:fillRect/>
                                     </a:stretch>
@@ -8540,27 +8611,14 @@
                       <w:r>
                         <w:t xml:space="preserve">Figur </w:t>
                       </w:r>
-                      <w:r>
-                        <w:fldChar w:fldCharType="begin"/>
-                      </w:r>
-                      <w:r>
-                        <w:instrText xml:space="preserve"> SEQ Figur \* ARABIC </w:instrText>
-                      </w:r>
-                      <w:r>
-                        <w:fldChar w:fldCharType="separate"/>
-                      </w:r>
-                      <w:r>
-                        <w:rPr>
-                          <w:noProof/>
-                        </w:rPr>
-                        <w:t>7</w:t>
-                      </w:r>
-                      <w:r>
-                        <w:rPr>
-                          <w:noProof/>
-                        </w:rPr>
-                        <w:fldChar w:fldCharType="end"/>
-                      </w:r>
+                      <w:fldSimple w:instr=" SEQ Figur \* ARABIC ">
+                        <w:r>
+                          <w:rPr>
+                            <w:noProof/>
+                          </w:rPr>
+                          <w:t>7</w:t>
+                        </w:r>
+                      </w:fldSimple>
                       <w:bookmarkEnd w:id="34"/>
                       <w:r>
                         <w:t xml:space="preserve"> Illustration af databasens opbygning (ER-diagram)</w:t>
@@ -8632,7 +8690,6 @@
       </w:pPr>
       <w:bookmarkStart w:id="40" w:name="_Toc37929496"/>
       <w:r>
-        <w:lastRenderedPageBreak/>
         <w:t>Arbejdsprocessen</w:t>
       </w:r>
       <w:bookmarkEnd w:id="40"/>
@@ -11605,7 +11662,7 @@
 </file>
 
 <file path=customXml/itemProps1.xml><?xml version="1.0" encoding="utf-8"?>
-<ds:datastoreItem xmlns:ds="http://schemas.openxmlformats.org/officeDocument/2006/customXml" ds:itemID="{4D13354D-D05D-465D-9DBE-95EE3E4ABE3D}">
+<ds:datastoreItem xmlns:ds="http://schemas.openxmlformats.org/officeDocument/2006/customXml" ds:itemID="{3AA9DFA0-4D81-4F19-922D-D8B3CFDAAD93}">
   <ds:schemaRefs>
     <ds:schemaRef ds:uri="http://schemas.openxmlformats.org/officeDocument/2006/bibliography"/>
   </ds:schemaRefs>

</xml_diff>

<commit_message>
Fixed sync of synopsis
</commit_message>
<xml_diff>
--- a/2 - Info/NoteSort synopsis.docx
+++ b/2 - Info/NoteSort synopsis.docx
@@ -21,96 +21,211 @@
         <mc:AlternateContent>
           <mc:Choice Requires="wps">
             <w:drawing>
-              <wp:anchor distT="0" distB="0" distL="114300" distR="114300" simplePos="0" relativeHeight="251661312" behindDoc="0" locked="0" layoutInCell="1" allowOverlap="1" wp14:anchorId="58A5BD8D" wp14:editId="3E7DD1F9">
+              <wp:anchor distT="0" distB="0" distL="114300" distR="114300" simplePos="0" relativeHeight="251657216" behindDoc="0" locked="0" layoutInCell="1" allowOverlap="1" wp14:anchorId="0A0AC0AF" wp14:editId="1767E6F3">
                 <wp:simplePos x="0" y="0"/>
                 <wp:positionH relativeFrom="column">
-                  <wp:posOffset>695325</wp:posOffset>
+                  <wp:posOffset>3276600</wp:posOffset>
                 </wp:positionH>
                 <wp:positionV relativeFrom="paragraph">
-                  <wp:posOffset>8824595</wp:posOffset>
+                  <wp:posOffset>485775</wp:posOffset>
                 </wp:positionV>
-                <wp:extent cx="3486150" cy="461010"/>
-                <wp:effectExtent l="0" t="0" r="0" b="15240"/>
+                <wp:extent cx="4291330" cy="10262870"/>
+                <wp:effectExtent l="0" t="0" r="0" b="5080"/>
                 <wp:wrapNone/>
-                <wp:docPr id="6" name="Text Box 6"/>
-                <wp:cNvGraphicFramePr>
-                  <a:graphicFrameLocks xmlns:a="http://schemas.openxmlformats.org/drawingml/2006/main"/>
-                </wp:cNvGraphicFramePr>
+                <wp:docPr id="20" name="Rectangle 20"/>
+                <wp:cNvGraphicFramePr/>
                 <a:graphic xmlns:a="http://schemas.openxmlformats.org/drawingml/2006/main">
                   <a:graphicData uri="http://schemas.microsoft.com/office/word/2010/wordprocessingShape">
                     <wps:wsp>
-                      <wps:cNvSpPr txBox="1">
-                        <a:spLocks noChangeArrowheads="1"/>
-                      </wps:cNvSpPr>
-                      <wps:spPr bwMode="auto">
+                      <wps:cNvSpPr/>
+                      <wps:spPr>
                         <a:xfrm>
                           <a:off x="0" y="0"/>
-                          <a:ext cx="3486150" cy="461010"/>
+                          <a:ext cx="4291330" cy="10262870"/>
                         </a:xfrm>
-                        <a:prstGeom prst="rect">
+                        <a:custGeom>
                           <a:avLst/>
-                        </a:prstGeom>
-                        <a:noFill/>
+                          <a:gdLst>
+                            <a:gd name="connsiteX0" fmla="*/ 0 w 5322570"/>
+                            <a:gd name="connsiteY0" fmla="*/ 0 h 10208260"/>
+                            <a:gd name="connsiteX1" fmla="*/ 5322570 w 5322570"/>
+                            <a:gd name="connsiteY1" fmla="*/ 0 h 10208260"/>
+                            <a:gd name="connsiteX2" fmla="*/ 5322570 w 5322570"/>
+                            <a:gd name="connsiteY2" fmla="*/ 10208260 h 10208260"/>
+                            <a:gd name="connsiteX3" fmla="*/ 0 w 5322570"/>
+                            <a:gd name="connsiteY3" fmla="*/ 10208260 h 10208260"/>
+                            <a:gd name="connsiteX4" fmla="*/ 0 w 5322570"/>
+                            <a:gd name="connsiteY4" fmla="*/ 0 h 10208260"/>
+                            <a:gd name="connsiteX0" fmla="*/ 504967 w 5322570"/>
+                            <a:gd name="connsiteY0" fmla="*/ 6550925 h 10208260"/>
+                            <a:gd name="connsiteX1" fmla="*/ 5322570 w 5322570"/>
+                            <a:gd name="connsiteY1" fmla="*/ 0 h 10208260"/>
+                            <a:gd name="connsiteX2" fmla="*/ 5322570 w 5322570"/>
+                            <a:gd name="connsiteY2" fmla="*/ 10208260 h 10208260"/>
+                            <a:gd name="connsiteX3" fmla="*/ 0 w 5322570"/>
+                            <a:gd name="connsiteY3" fmla="*/ 10208260 h 10208260"/>
+                            <a:gd name="connsiteX4" fmla="*/ 504967 w 5322570"/>
+                            <a:gd name="connsiteY4" fmla="*/ 6550925 h 10208260"/>
+                            <a:gd name="connsiteX0" fmla="*/ 0 w 4817603"/>
+                            <a:gd name="connsiteY0" fmla="*/ 6550925 h 10262851"/>
+                            <a:gd name="connsiteX1" fmla="*/ 4817603 w 4817603"/>
+                            <a:gd name="connsiteY1" fmla="*/ 0 h 10262851"/>
+                            <a:gd name="connsiteX2" fmla="*/ 4817603 w 4817603"/>
+                            <a:gd name="connsiteY2" fmla="*/ 10208260 h 10262851"/>
+                            <a:gd name="connsiteX3" fmla="*/ 4326341 w 4817603"/>
+                            <a:gd name="connsiteY3" fmla="*/ 10262851 h 10262851"/>
+                            <a:gd name="connsiteX4" fmla="*/ 0 w 4817603"/>
+                            <a:gd name="connsiteY4" fmla="*/ 6550925 h 10262851"/>
+                            <a:gd name="connsiteX0" fmla="*/ 0 w 4007895"/>
+                            <a:gd name="connsiteY0" fmla="*/ 7227199 h 10262851"/>
+                            <a:gd name="connsiteX1" fmla="*/ 4007895 w 4007895"/>
+                            <a:gd name="connsiteY1" fmla="*/ 0 h 10262851"/>
+                            <a:gd name="connsiteX2" fmla="*/ 4007895 w 4007895"/>
+                            <a:gd name="connsiteY2" fmla="*/ 10208260 h 10262851"/>
+                            <a:gd name="connsiteX3" fmla="*/ 3516633 w 4007895"/>
+                            <a:gd name="connsiteY3" fmla="*/ 10262851 h 10262851"/>
+                            <a:gd name="connsiteX4" fmla="*/ 0 w 4007895"/>
+                            <a:gd name="connsiteY4" fmla="*/ 7227199 h 10262851"/>
+                            <a:gd name="connsiteX0" fmla="*/ 0 w 5060626"/>
+                            <a:gd name="connsiteY0" fmla="*/ 6376596 h 10262851"/>
+                            <a:gd name="connsiteX1" fmla="*/ 5060626 w 5060626"/>
+                            <a:gd name="connsiteY1" fmla="*/ 0 h 10262851"/>
+                            <a:gd name="connsiteX2" fmla="*/ 5060626 w 5060626"/>
+                            <a:gd name="connsiteY2" fmla="*/ 10208260 h 10262851"/>
+                            <a:gd name="connsiteX3" fmla="*/ 4569364 w 5060626"/>
+                            <a:gd name="connsiteY3" fmla="*/ 10262851 h 10262851"/>
+                            <a:gd name="connsiteX4" fmla="*/ 0 w 5060626"/>
+                            <a:gd name="connsiteY4" fmla="*/ 6376596 h 10262851"/>
+                            <a:gd name="connsiteX0" fmla="*/ 0 w 4380015"/>
+                            <a:gd name="connsiteY0" fmla="*/ 5462198 h 10262851"/>
+                            <a:gd name="connsiteX1" fmla="*/ 4380015 w 4380015"/>
+                            <a:gd name="connsiteY1" fmla="*/ 0 h 10262851"/>
+                            <a:gd name="connsiteX2" fmla="*/ 4380015 w 4380015"/>
+                            <a:gd name="connsiteY2" fmla="*/ 10208260 h 10262851"/>
+                            <a:gd name="connsiteX3" fmla="*/ 3888753 w 4380015"/>
+                            <a:gd name="connsiteY3" fmla="*/ 10262851 h 10262851"/>
+                            <a:gd name="connsiteX4" fmla="*/ 0 w 4380015"/>
+                            <a:gd name="connsiteY4" fmla="*/ 5462198 h 10262851"/>
+                            <a:gd name="connsiteX0" fmla="*/ 0 w 4101652"/>
+                            <a:gd name="connsiteY0" fmla="*/ 5835908 h 10262851"/>
+                            <a:gd name="connsiteX1" fmla="*/ 4101652 w 4101652"/>
+                            <a:gd name="connsiteY1" fmla="*/ 0 h 10262851"/>
+                            <a:gd name="connsiteX2" fmla="*/ 4101652 w 4101652"/>
+                            <a:gd name="connsiteY2" fmla="*/ 10208260 h 10262851"/>
+                            <a:gd name="connsiteX3" fmla="*/ 3610390 w 4101652"/>
+                            <a:gd name="connsiteY3" fmla="*/ 10262851 h 10262851"/>
+                            <a:gd name="connsiteX4" fmla="*/ 0 w 4101652"/>
+                            <a:gd name="connsiteY4" fmla="*/ 5835908 h 10262851"/>
+                            <a:gd name="connsiteX0" fmla="*/ 0 w 4273136"/>
+                            <a:gd name="connsiteY0" fmla="*/ 6855081 h 10262851"/>
+                            <a:gd name="connsiteX1" fmla="*/ 4273136 w 4273136"/>
+                            <a:gd name="connsiteY1" fmla="*/ 0 h 10262851"/>
+                            <a:gd name="connsiteX2" fmla="*/ 4273136 w 4273136"/>
+                            <a:gd name="connsiteY2" fmla="*/ 10208260 h 10262851"/>
+                            <a:gd name="connsiteX3" fmla="*/ 3781874 w 4273136"/>
+                            <a:gd name="connsiteY3" fmla="*/ 10262851 h 10262851"/>
+                            <a:gd name="connsiteX4" fmla="*/ 0 w 4273136"/>
+                            <a:gd name="connsiteY4" fmla="*/ 6855081 h 10262851"/>
+                            <a:gd name="connsiteX0" fmla="*/ 0 w 4288379"/>
+                            <a:gd name="connsiteY0" fmla="*/ 6838937 h 10262851"/>
+                            <a:gd name="connsiteX1" fmla="*/ 4288379 w 4288379"/>
+                            <a:gd name="connsiteY1" fmla="*/ 0 h 10262851"/>
+                            <a:gd name="connsiteX2" fmla="*/ 4288379 w 4288379"/>
+                            <a:gd name="connsiteY2" fmla="*/ 10208260 h 10262851"/>
+                            <a:gd name="connsiteX3" fmla="*/ 3797117 w 4288379"/>
+                            <a:gd name="connsiteY3" fmla="*/ 10262851 h 10262851"/>
+                            <a:gd name="connsiteX4" fmla="*/ 0 w 4288379"/>
+                            <a:gd name="connsiteY4" fmla="*/ 6838937 h 10262851"/>
+                            <a:gd name="connsiteX0" fmla="*/ 0 w 4292190"/>
+                            <a:gd name="connsiteY0" fmla="*/ 6840842 h 10262851"/>
+                            <a:gd name="connsiteX1" fmla="*/ 4292190 w 4292190"/>
+                            <a:gd name="connsiteY1" fmla="*/ 0 h 10262851"/>
+                            <a:gd name="connsiteX2" fmla="*/ 4292190 w 4292190"/>
+                            <a:gd name="connsiteY2" fmla="*/ 10208260 h 10262851"/>
+                            <a:gd name="connsiteX3" fmla="*/ 3800928 w 4292190"/>
+                            <a:gd name="connsiteY3" fmla="*/ 10262851 h 10262851"/>
+                            <a:gd name="connsiteX4" fmla="*/ 0 w 4292190"/>
+                            <a:gd name="connsiteY4" fmla="*/ 6840842 h 10262851"/>
+                          </a:gdLst>
+                          <a:ahLst/>
+                          <a:cxnLst>
+                            <a:cxn ang="0">
+                              <a:pos x="connsiteX0" y="connsiteY0"/>
+                            </a:cxn>
+                            <a:cxn ang="0">
+                              <a:pos x="connsiteX1" y="connsiteY1"/>
+                            </a:cxn>
+                            <a:cxn ang="0">
+                              <a:pos x="connsiteX2" y="connsiteY2"/>
+                            </a:cxn>
+                            <a:cxn ang="0">
+                              <a:pos x="connsiteX3" y="connsiteY3"/>
+                            </a:cxn>
+                            <a:cxn ang="0">
+                              <a:pos x="connsiteX4" y="connsiteY4"/>
+                            </a:cxn>
+                          </a:cxnLst>
+                          <a:rect l="l" t="t" r="r" b="b"/>
+                          <a:pathLst>
+                            <a:path w="4292190" h="10262851">
+                              <a:moveTo>
+                                <a:pt x="0" y="6840842"/>
+                              </a:moveTo>
+                              <a:lnTo>
+                                <a:pt x="4292190" y="0"/>
+                              </a:lnTo>
+                              <a:lnTo>
+                                <a:pt x="4292190" y="10208260"/>
+                              </a:lnTo>
+                              <a:lnTo>
+                                <a:pt x="3800928" y="10262851"/>
+                              </a:lnTo>
+                              <a:lnTo>
+                                <a:pt x="0" y="6840842"/>
+                              </a:lnTo>
+                              <a:close/>
+                            </a:path>
+                          </a:pathLst>
+                        </a:custGeom>
+                        <a:solidFill>
+                          <a:schemeClr val="tx1">
+                            <a:lumMod val="85000"/>
+                            <a:lumOff val="15000"/>
+                          </a:schemeClr>
+                        </a:solidFill>
                         <a:ln>
                           <a:noFill/>
                         </a:ln>
-                        <a:extLst>
-                          <a:ext uri="{909E8E84-426E-40DD-AFC4-6F175D3DCCD1}">
-                            <a14:hiddenFill xmlns:a14="http://schemas.microsoft.com/office/drawing/2010/main">
-                              <a:solidFill>
-                                <a:srgbClr val="923743"/>
-                              </a:solidFill>
-                            </a14:hiddenFill>
-                          </a:ext>
-                          <a:ext uri="{91240B29-F687-4F45-9708-019B960494DF}">
-                            <a14:hiddenLine xmlns:a14="http://schemas.microsoft.com/office/drawing/2010/main" w="9525">
-                              <a:solidFill>
-                                <a:srgbClr val="000000"/>
-                              </a:solidFill>
-                              <a:miter lim="800000"/>
-                              <a:headEnd/>
-                              <a:tailEnd/>
-                            </a14:hiddenLine>
-                          </a:ext>
-                        </a:extLst>
                       </wps:spPr>
-                      <wps:txbx>
-                        <w:txbxContent>
-                          <w:p>
-                            <w:pPr>
-                              <w:rPr>
-                                <w:rFonts w:ascii="Barlow Medium" w:hAnsi="Barlow Medium"/>
-                                <w:color w:val="FFFFFF" w:themeColor="background1"/>
-                                <w:sz w:val="48"/>
-                                <w:szCs w:val="48"/>
-                                <w:lang w:val="en-GB"/>
-                              </w:rPr>
-                            </w:pPr>
-                            <w:proofErr w:type="spellStart"/>
-                            <w:r>
-                              <w:rPr>
-                                <w:rFonts w:ascii="Barlow Medium" w:eastAsia="SimSun" w:hAnsi="Barlow Medium" w:cs="Leelawadee"/>
-                                <w:color w:val="FFFFFF" w:themeColor="background1"/>
-                                <w:sz w:val="48"/>
-                                <w:szCs w:val="48"/>
-                                <w:lang w:val="en-GB"/>
-                              </w:rPr>
-                              <w:t>Notetagningshjemmeside</w:t>
-                            </w:r>
-                            <w:proofErr w:type="spellEnd"/>
-                          </w:p>
-                        </w:txbxContent>
-                      </wps:txbx>
-                      <wps:bodyPr rot="0" vert="horz" wrap="square" lIns="0" tIns="0" rIns="0" bIns="0" anchor="t" anchorCtr="0" upright="1">
+                      <wps:style>
+                        <a:lnRef idx="2">
+                          <a:schemeClr val="accent1">
+                            <a:shade val="50000"/>
+                          </a:schemeClr>
+                        </a:lnRef>
+                        <a:fillRef idx="1">
+                          <a:schemeClr val="accent1"/>
+                        </a:fillRef>
+                        <a:effectRef idx="0">
+                          <a:schemeClr val="accent1"/>
+                        </a:effectRef>
+                        <a:fontRef idx="minor">
+                          <a:schemeClr val="lt1"/>
+                        </a:fontRef>
+                      </wps:style>
+                      <wps:bodyPr rot="0" spcFirstLastPara="0" vertOverflow="overflow" horzOverflow="overflow" vert="horz" wrap="square" lIns="91440" tIns="45720" rIns="91440" bIns="45720" numCol="1" spcCol="0" rtlCol="0" fromWordArt="0" anchor="ctr" anchorCtr="0" forceAA="0" compatLnSpc="1">
+                        <a:prstTxWarp prst="textNoShape">
+                          <a:avLst/>
+                        </a:prstTxWarp>
                         <a:noAutofit/>
                       </wps:bodyPr>
                     </wps:wsp>
                   </a:graphicData>
                 </a:graphic>
-                <wp14:sizeRelH relativeFrom="page">
+                <wp14:sizeRelH relativeFrom="margin">
                   <wp14:pctWidth>0</wp14:pctWidth>
                 </wp14:sizeRelH>
-                <wp14:sizeRelV relativeFrom="page">
+                <wp14:sizeRelV relativeFrom="margin">
                   <wp14:pctHeight>0</wp14:pctHeight>
                 </wp14:sizeRelV>
               </wp:anchor>
@@ -118,38 +233,9 @@
           </mc:Choice>
           <mc:Fallback>
             <w:pict>
-              <v:shapetype w14:anchorId="58A5BD8D" id="_x0000_t202" coordsize="21600,21600" o:spt="202" path="m,l,21600r21600,l21600,xe">
+              <v:shape w14:anchorId="313FBFED" id="Rectangle 20" o:spid="_x0000_s1026" style="position:absolute;margin-left:258pt;margin-top:38.25pt;width:337.9pt;height:808.1pt;z-index:251657216;visibility:visible;mso-wrap-style:square;mso-width-percent:0;mso-height-percent:0;mso-wrap-distance-left:9pt;mso-wrap-distance-top:0;mso-wrap-distance-right:9pt;mso-wrap-distance-bottom:0;mso-position-horizontal:absolute;mso-position-horizontal-relative:text;mso-position-vertical:absolute;mso-position-vertical-relative:text;mso-width-percent:0;mso-height-percent:0;mso-width-relative:margin;mso-height-relative:margin;v-text-anchor:middle" coordsize="4292190,10262851" o:gfxdata="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" path="m,6840842l4292190,r,10208260l3800928,10262851,,6840842xe" fillcolor="#272727 [2749]" stroked="f" strokeweight="1pt">
                 <v:stroke joinstyle="miter"/>
-                <v:path gradientshapeok="t" o:connecttype="rect"/>
-              </v:shapetype>
-              <v:shape id="Text Box 6" o:spid="_x0000_s1026" type="#_x0000_t202" style="position:absolute;margin-left:54.75pt;margin-top:694.85pt;width:274.5pt;height:36.3pt;z-index:251661312;visibility:visible;mso-wrap-style:square;mso-width-percent:0;mso-height-percent:0;mso-wrap-distance-left:9pt;mso-wrap-distance-top:0;mso-wrap-distance-right:9pt;mso-wrap-distance-bottom:0;mso-position-horizontal:absolute;mso-position-horizontal-relative:text;mso-position-vertical:absolute;mso-position-vertical-relative:text;mso-width-percent:0;mso-height-percent:0;mso-width-relative:page;mso-height-relative:page;v-text-anchor:top" o:gfxdata="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" filled="f" fillcolor="#923743" stroked="f">
-                <v:textbox inset="0,0,0,0">
-                  <w:txbxContent>
-                    <w:p>
-                      <w:pPr>
-                        <w:rPr>
-                          <w:rFonts w:ascii="Barlow Medium" w:hAnsi="Barlow Medium"/>
-                          <w:color w:val="FFFFFF" w:themeColor="background1"/>
-                          <w:sz w:val="48"/>
-                          <w:szCs w:val="48"/>
-                          <w:lang w:val="en-GB"/>
-                        </w:rPr>
-                      </w:pPr>
-                      <w:proofErr w:type="spellStart"/>
-                      <w:r>
-                        <w:rPr>
-                          <w:rFonts w:ascii="Barlow Medium" w:eastAsia="SimSun" w:hAnsi="Barlow Medium" w:cs="Leelawadee"/>
-                          <w:color w:val="FFFFFF" w:themeColor="background1"/>
-                          <w:sz w:val="48"/>
-                          <w:szCs w:val="48"/>
-                          <w:lang w:val="en-GB"/>
-                        </w:rPr>
-                        <w:t>Notetagningshjemmeside</w:t>
-                      </w:r>
-                      <w:proofErr w:type="spellEnd"/>
-                    </w:p>
-                  </w:txbxContent>
-                </v:textbox>
+                <v:path arrowok="t" o:connecttype="custom" o:connectlocs="0,6840855;4291330,0;4291330,10208279;3800166,10262870;0,6840855" o:connectangles="0,0,0,0,0"/>
               </v:shape>
             </w:pict>
           </mc:Fallback>
@@ -162,237 +248,16 @@
         <mc:AlternateContent>
           <mc:Choice Requires="wps">
             <w:drawing>
-              <wp:anchor distT="0" distB="0" distL="114300" distR="114300" simplePos="0" relativeHeight="251663360" behindDoc="0" locked="0" layoutInCell="1" allowOverlap="1" wp14:anchorId="7D70332B" wp14:editId="4CB07148">
+              <wp:anchor distT="0" distB="0" distL="114300" distR="114300" simplePos="0" relativeHeight="251658240" behindDoc="0" locked="0" layoutInCell="1" allowOverlap="1" wp14:anchorId="5BAF2487" wp14:editId="74CEF922">
                 <wp:simplePos x="0" y="0"/>
-                <wp:positionH relativeFrom="column">
-                  <wp:posOffset>714375</wp:posOffset>
+                <wp:positionH relativeFrom="margin">
+                  <wp:posOffset>-152400</wp:posOffset>
                 </wp:positionH>
                 <wp:positionV relativeFrom="paragraph">
-                  <wp:posOffset>9277350</wp:posOffset>
+                  <wp:posOffset>7324725</wp:posOffset>
                 </wp:positionV>
-                <wp:extent cx="5538470" cy="1123950"/>
-                <wp:effectExtent l="0" t="0" r="5080" b="0"/>
-                <wp:wrapNone/>
-                <wp:docPr id="8" name="Text Box 8"/>
-                <wp:cNvGraphicFramePr>
-                  <a:graphicFrameLocks xmlns:a="http://schemas.openxmlformats.org/drawingml/2006/main"/>
-                </wp:cNvGraphicFramePr>
-                <a:graphic xmlns:a="http://schemas.openxmlformats.org/drawingml/2006/main">
-                  <a:graphicData uri="http://schemas.microsoft.com/office/word/2010/wordprocessingShape">
-                    <wps:wsp>
-                      <wps:cNvSpPr txBox="1">
-                        <a:spLocks noChangeArrowheads="1"/>
-                      </wps:cNvSpPr>
-                      <wps:spPr bwMode="auto">
-                        <a:xfrm>
-                          <a:off x="0" y="0"/>
-                          <a:ext cx="5538470" cy="1123950"/>
-                        </a:xfrm>
-                        <a:prstGeom prst="rect">
-                          <a:avLst/>
-                        </a:prstGeom>
-                        <a:noFill/>
-                        <a:ln>
-                          <a:noFill/>
-                        </a:ln>
-                        <a:extLst>
-                          <a:ext uri="{909E8E84-426E-40DD-AFC4-6F175D3DCCD1}">
-                            <a14:hiddenFill xmlns:a14="http://schemas.microsoft.com/office/drawing/2010/main">
-                              <a:solidFill>
-                                <a:srgbClr val="923743"/>
-                              </a:solidFill>
-                            </a14:hiddenFill>
-                          </a:ext>
-                          <a:ext uri="{91240B29-F687-4F45-9708-019B960494DF}">
-                            <a14:hiddenLine xmlns:a14="http://schemas.microsoft.com/office/drawing/2010/main" w="9525">
-                              <a:solidFill>
-                                <a:srgbClr val="000000"/>
-                              </a:solidFill>
-                              <a:miter lim="800000"/>
-                              <a:headEnd/>
-                              <a:tailEnd/>
-                            </a14:hiddenLine>
-                          </a:ext>
-                        </a:extLst>
-                      </wps:spPr>
-                      <wps:txbx>
-                        <w:txbxContent>
-                          <w:p>
-                            <w:pPr>
-                              <w:spacing w:line="240" w:lineRule="auto"/>
-                              <w:rPr>
-                                <w:rFonts w:ascii="Barlow Light" w:hAnsi="Barlow Light"/>
-                                <w:color w:val="888888"/>
-                              </w:rPr>
-                            </w:pPr>
-                            <w:r>
-                              <w:rPr>
-                                <w:rFonts w:ascii="Barlow Light" w:eastAsia="SimSun" w:hAnsi="Barlow Light" w:cs="Leelawadee"/>
-                                <w:color w:val="888888"/>
-                                <w:sz w:val="34"/>
-                                <w:szCs w:val="34"/>
-                              </w:rPr>
-                              <w:t xml:space="preserve">Projektets </w:t>
-                            </w:r>
-                            <w:r>
-                              <w:rPr>
-                                <w:rFonts w:ascii="Barlow Light" w:eastAsia="SimSun" w:hAnsi="Barlow Light" w:cs="Leelawadee"/>
-                                <w:color w:val="888888"/>
-                                <w:sz w:val="34"/>
-                                <w:szCs w:val="34"/>
-                              </w:rPr>
-                              <w:t>produkt</w:t>
-                            </w:r>
-                            <w:r>
-                              <w:rPr>
-                                <w:rFonts w:ascii="Barlow Light" w:eastAsia="SimSun" w:hAnsi="Barlow Light" w:cs="Leelawadee"/>
-                                <w:color w:val="888888"/>
-                                <w:sz w:val="34"/>
-                                <w:szCs w:val="34"/>
-                              </w:rPr>
-                              <w:t xml:space="preserve"> er en </w:t>
-                            </w:r>
-                            <w:r>
-                              <w:rPr>
-                                <w:rFonts w:ascii="Barlow Light" w:eastAsia="SimSun" w:hAnsi="Barlow Light" w:cs="Leelawadee"/>
-                                <w:color w:val="888888"/>
-                                <w:sz w:val="34"/>
-                                <w:szCs w:val="34"/>
-                              </w:rPr>
-                              <w:t xml:space="preserve">hjemmeside, hvor man kan tage sine noter til skolearbejde, og så vil hjemmesiden selv sortere noten i det fag, noten er skrevet til, registreret med en </w:t>
-                            </w:r>
-                            <w:proofErr w:type="spellStart"/>
-                            <w:r>
-                              <w:rPr>
-                                <w:rFonts w:ascii="Barlow Light" w:eastAsia="SimSun" w:hAnsi="Barlow Light" w:cs="Leelawadee"/>
-                                <w:color w:val="888888"/>
-                                <w:sz w:val="34"/>
-                                <w:szCs w:val="34"/>
-                              </w:rPr>
-                              <w:t>machine</w:t>
-                            </w:r>
-                            <w:proofErr w:type="spellEnd"/>
-                            <w:r>
-                              <w:rPr>
-                                <w:rFonts w:ascii="Barlow Light" w:eastAsia="SimSun" w:hAnsi="Barlow Light" w:cs="Leelawadee"/>
-                                <w:color w:val="888888"/>
-                                <w:sz w:val="34"/>
-                                <w:szCs w:val="34"/>
-                              </w:rPr>
-                              <w:t xml:space="preserve"> learning algoritme.</w:t>
-                            </w:r>
-                          </w:p>
-                        </w:txbxContent>
-                      </wps:txbx>
-                      <wps:bodyPr rot="0" vert="horz" wrap="square" lIns="0" tIns="0" rIns="0" bIns="0" anchor="t" anchorCtr="0" upright="1">
-                        <a:noAutofit/>
-                      </wps:bodyPr>
-                    </wps:wsp>
-                  </a:graphicData>
-                </a:graphic>
-                <wp14:sizeRelH relativeFrom="page">
-                  <wp14:pctWidth>0</wp14:pctWidth>
-                </wp14:sizeRelH>
-                <wp14:sizeRelV relativeFrom="page">
-                  <wp14:pctHeight>0</wp14:pctHeight>
-                </wp14:sizeRelV>
-              </wp:anchor>
-            </w:drawing>
-          </mc:Choice>
-          <mc:Fallback>
-            <w:pict>
-              <v:shape w14:anchorId="7D70332B" id="Text Box 8" o:spid="_x0000_s1027" type="#_x0000_t202" style="position:absolute;margin-left:56.25pt;margin-top:730.5pt;width:436.1pt;height:88.5pt;z-index:251663360;visibility:visible;mso-wrap-style:square;mso-width-percent:0;mso-height-percent:0;mso-wrap-distance-left:9pt;mso-wrap-distance-top:0;mso-wrap-distance-right:9pt;mso-wrap-distance-bottom:0;mso-position-horizontal:absolute;mso-position-horizontal-relative:text;mso-position-vertical:absolute;mso-position-vertical-relative:text;mso-width-percent:0;mso-height-percent:0;mso-width-relative:page;mso-height-relative:page;v-text-anchor:top" o:gfxdata="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" filled="f" fillcolor="#923743" stroked="f">
-                <v:textbox inset="0,0,0,0">
-                  <w:txbxContent>
-                    <w:p>
-                      <w:pPr>
-                        <w:spacing w:line="240" w:lineRule="auto"/>
-                        <w:rPr>
-                          <w:rFonts w:ascii="Barlow Light" w:hAnsi="Barlow Light"/>
-                          <w:color w:val="888888"/>
-                        </w:rPr>
-                      </w:pPr>
-                      <w:r>
-                        <w:rPr>
-                          <w:rFonts w:ascii="Barlow Light" w:eastAsia="SimSun" w:hAnsi="Barlow Light" w:cs="Leelawadee"/>
-                          <w:color w:val="888888"/>
-                          <w:sz w:val="34"/>
-                          <w:szCs w:val="34"/>
-                        </w:rPr>
-                        <w:t xml:space="preserve">Projektets </w:t>
-                      </w:r>
-                      <w:r>
-                        <w:rPr>
-                          <w:rFonts w:ascii="Barlow Light" w:eastAsia="SimSun" w:hAnsi="Barlow Light" w:cs="Leelawadee"/>
-                          <w:color w:val="888888"/>
-                          <w:sz w:val="34"/>
-                          <w:szCs w:val="34"/>
-                        </w:rPr>
-                        <w:t>produkt</w:t>
-                      </w:r>
-                      <w:r>
-                        <w:rPr>
-                          <w:rFonts w:ascii="Barlow Light" w:eastAsia="SimSun" w:hAnsi="Barlow Light" w:cs="Leelawadee"/>
-                          <w:color w:val="888888"/>
-                          <w:sz w:val="34"/>
-                          <w:szCs w:val="34"/>
-                        </w:rPr>
-                        <w:t xml:space="preserve"> er en </w:t>
-                      </w:r>
-                      <w:r>
-                        <w:rPr>
-                          <w:rFonts w:ascii="Barlow Light" w:eastAsia="SimSun" w:hAnsi="Barlow Light" w:cs="Leelawadee"/>
-                          <w:color w:val="888888"/>
-                          <w:sz w:val="34"/>
-                          <w:szCs w:val="34"/>
-                        </w:rPr>
-                        <w:t xml:space="preserve">hjemmeside, hvor man kan tage sine noter til skolearbejde, og så vil hjemmesiden selv sortere noten i det fag, noten er skrevet til, registreret med en </w:t>
-                      </w:r>
-                      <w:proofErr w:type="spellStart"/>
-                      <w:r>
-                        <w:rPr>
-                          <w:rFonts w:ascii="Barlow Light" w:eastAsia="SimSun" w:hAnsi="Barlow Light" w:cs="Leelawadee"/>
-                          <w:color w:val="888888"/>
-                          <w:sz w:val="34"/>
-                          <w:szCs w:val="34"/>
-                        </w:rPr>
-                        <w:t>machine</w:t>
-                      </w:r>
-                      <w:proofErr w:type="spellEnd"/>
-                      <w:r>
-                        <w:rPr>
-                          <w:rFonts w:ascii="Barlow Light" w:eastAsia="SimSun" w:hAnsi="Barlow Light" w:cs="Leelawadee"/>
-                          <w:color w:val="888888"/>
-                          <w:sz w:val="34"/>
-                          <w:szCs w:val="34"/>
-                        </w:rPr>
-                        <w:t xml:space="preserve"> learning algoritme.</w:t>
-                      </w:r>
-                    </w:p>
-                  </w:txbxContent>
-                </v:textbox>
-              </v:shape>
-            </w:pict>
-          </mc:Fallback>
-        </mc:AlternateContent>
-      </w:r>
-      <w:r>
-        <w:rPr>
-          <w:noProof/>
-        </w:rPr>
-        <mc:AlternateContent>
-          <mc:Choice Requires="wps">
-            <w:drawing>
-              <wp:anchor distT="0" distB="0" distL="114300" distR="114300" simplePos="0" relativeHeight="251658240" behindDoc="0" locked="0" layoutInCell="1" allowOverlap="1" wp14:anchorId="5BAF2487" wp14:editId="691948CD">
-                <wp:simplePos x="0" y="0"/>
-                <wp:positionH relativeFrom="margin">
-                  <wp:posOffset>-151678</wp:posOffset>
-                </wp:positionH>
-                <wp:positionV relativeFrom="paragraph">
-                  <wp:posOffset>5867761</wp:posOffset>
-                </wp:positionV>
-                <wp:extent cx="7377601" cy="4949028"/>
-                <wp:effectExtent l="0" t="0" r="0" b="4445"/>
+                <wp:extent cx="7377430" cy="3491230"/>
+                <wp:effectExtent l="0" t="0" r="0" b="0"/>
                 <wp:wrapNone/>
                 <wp:docPr id="21" name="Rectangle 21"/>
                 <wp:cNvGraphicFramePr/>
@@ -403,7 +268,7 @@
                       <wps:spPr>
                         <a:xfrm>
                           <a:off x="0" y="0"/>
-                          <a:ext cx="7377601" cy="4949028"/>
+                          <a:ext cx="7377430" cy="3491230"/>
                         </a:xfrm>
                         <a:custGeom>
                           <a:avLst/>
@@ -548,6 +413,36 @@
                             <a:gd name="connsiteY3" fmla="*/ 4805979 h 4839317"/>
                             <a:gd name="connsiteX4" fmla="*/ 0 w 7013575"/>
                             <a:gd name="connsiteY4" fmla="*/ 3668275 h 4839317"/>
+                            <a:gd name="connsiteX0" fmla="*/ 0 w 7013575"/>
+                            <a:gd name="connsiteY0" fmla="*/ 2727486 h 3898528"/>
+                            <a:gd name="connsiteX1" fmla="*/ 3687582 w 7013575"/>
+                            <a:gd name="connsiteY1" fmla="*/ 0 h 3898528"/>
+                            <a:gd name="connsiteX2" fmla="*/ 7013575 w 7013575"/>
+                            <a:gd name="connsiteY2" fmla="*/ 3898528 h 3898528"/>
+                            <a:gd name="connsiteX3" fmla="*/ 0 w 7013575"/>
+                            <a:gd name="connsiteY3" fmla="*/ 3865190 h 3898528"/>
+                            <a:gd name="connsiteX4" fmla="*/ 0 w 7013575"/>
+                            <a:gd name="connsiteY4" fmla="*/ 2727486 h 3898528"/>
+                            <a:gd name="connsiteX0" fmla="*/ 0 w 7013575"/>
+                            <a:gd name="connsiteY0" fmla="*/ 2159287 h 3330329"/>
+                            <a:gd name="connsiteX1" fmla="*/ 3361594 w 7013575"/>
+                            <a:gd name="connsiteY1" fmla="*/ 0 h 3330329"/>
+                            <a:gd name="connsiteX2" fmla="*/ 7013575 w 7013575"/>
+                            <a:gd name="connsiteY2" fmla="*/ 3330329 h 3330329"/>
+                            <a:gd name="connsiteX3" fmla="*/ 0 w 7013575"/>
+                            <a:gd name="connsiteY3" fmla="*/ 3296991 h 3330329"/>
+                            <a:gd name="connsiteX4" fmla="*/ 0 w 7013575"/>
+                            <a:gd name="connsiteY4" fmla="*/ 2159287 h 3330329"/>
+                            <a:gd name="connsiteX0" fmla="*/ 0 w 7013575"/>
+                            <a:gd name="connsiteY0" fmla="*/ 2243120 h 3414162"/>
+                            <a:gd name="connsiteX1" fmla="*/ 3261986 w 7013575"/>
+                            <a:gd name="connsiteY1" fmla="*/ 0 h 3414162"/>
+                            <a:gd name="connsiteX2" fmla="*/ 7013575 w 7013575"/>
+                            <a:gd name="connsiteY2" fmla="*/ 3414162 h 3414162"/>
+                            <a:gd name="connsiteX3" fmla="*/ 0 w 7013575"/>
+                            <a:gd name="connsiteY3" fmla="*/ 3380824 h 3414162"/>
+                            <a:gd name="connsiteX4" fmla="*/ 0 w 7013575"/>
+                            <a:gd name="connsiteY4" fmla="*/ 2243120 h 3414162"/>
                           </a:gdLst>
                           <a:ahLst/>
                           <a:cxnLst>
@@ -569,21 +464,21 @@
                           </a:cxnLst>
                           <a:rect l="l" t="t" r="r" b="b"/>
                           <a:pathLst>
-                            <a:path w="7013575" h="4839317">
+                            <a:path w="7013575" h="3414162">
                               <a:moveTo>
-                                <a:pt x="0" y="3668275"/>
+                                <a:pt x="0" y="2243120"/>
                               </a:moveTo>
                               <a:lnTo>
-                                <a:pt x="3741913" y="0"/>
+                                <a:pt x="3261986" y="0"/>
                               </a:lnTo>
                               <a:lnTo>
-                                <a:pt x="7013575" y="4839317"/>
+                                <a:pt x="7013575" y="3414162"/>
                               </a:lnTo>
                               <a:lnTo>
-                                <a:pt x="0" y="4805979"/>
+                                <a:pt x="0" y="3380824"/>
                               </a:lnTo>
                               <a:lnTo>
-                                <a:pt x="0" y="3668275"/>
+                                <a:pt x="0" y="2243120"/>
                               </a:lnTo>
                               <a:close/>
                             </a:path>
@@ -644,10 +539,10 @@
           </mc:Choice>
           <mc:Fallback>
             <w:pict>
-              <v:shape w14:anchorId="5BAF2487" id="Rectangle 21" o:spid="_x0000_s1028" style="position:absolute;margin-left:-11.95pt;margin-top:462.05pt;width:580.9pt;height:389.7pt;z-index:251658240;visibility:visible;mso-wrap-style:square;mso-width-percent:0;mso-height-percent:0;mso-wrap-distance-left:9pt;mso-wrap-distance-top:0;mso-wrap-distance-right:9pt;mso-wrap-distance-bottom:0;mso-position-horizontal:absolute;mso-position-horizontal-relative:margin;mso-position-vertical:absolute;mso-position-vertical-relative:text;mso-width-percent:0;mso-height-percent:0;mso-width-relative:margin;mso-height-relative:margin;v-text-anchor:middle" coordsize="7013575,4839317" o:spt="100" o:gfxdata="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" adj="-11796480,,5400" path="m,3668275l3741913,,7013575,4839317,,4805979,,3668275xe" fillcolor="#404040 [2429]" stroked="f" strokeweight="1pt">
+              <v:shape w14:anchorId="5BAF2487" id="Rectangle 21" o:spid="_x0000_s1026" style="position:absolute;margin-left:-12pt;margin-top:576.75pt;width:580.9pt;height:274.9pt;z-index:251658240;visibility:visible;mso-wrap-style:square;mso-width-percent:0;mso-height-percent:0;mso-wrap-distance-left:9pt;mso-wrap-distance-top:0;mso-wrap-distance-right:9pt;mso-wrap-distance-bottom:0;mso-position-horizontal:absolute;mso-position-horizontal-relative:margin;mso-position-vertical:absolute;mso-position-vertical-relative:text;mso-width-percent:0;mso-height-percent:0;mso-width-relative:margin;mso-height-relative:margin;v-text-anchor:middle" coordsize="7013575,3414162" o:spt="100" o:gfxdata="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" adj="-11796480,,5400" path="m,2243120l3261986,,7013575,3414162,,3380824,,2243120xe" fillcolor="#404040 [2429]" stroked="f" strokeweight="1pt">
                 <v:stroke joinstyle="miter"/>
                 <v:formulas/>
-                <v:path arrowok="t" o:connecttype="custom" o:connectlocs="0,3751438;3936130,0;7377601,4949028;0,4914934;0,3751438" o:connectangles="0,0,0,0,0" textboxrect="0,0,7013575,4839317"/>
+                <v:path arrowok="t" o:connecttype="custom" o:connectlocs="0,2293754;3431214,0;7377430,3491230;0,3457139;0,2293754" o:connectangles="0,0,0,0,0" textboxrect="0,0,7013575,3414162"/>
                 <v:textbox>
                   <w:txbxContent>
                     <w:p>
@@ -664,187 +559,143 @@
         </mc:AlternateContent>
       </w:r>
       <w:r>
-        <w:rPr>
-          <w:noProof/>
-        </w:rPr>
         <mc:AlternateContent>
           <mc:Choice Requires="wps">
             <w:drawing>
-              <wp:anchor distT="0" distB="0" distL="114300" distR="114300" simplePos="0" relativeHeight="251657216" behindDoc="0" locked="0" layoutInCell="1" allowOverlap="1" wp14:anchorId="0A0AC0AF" wp14:editId="598EB5BE">
+              <wp:anchor distT="0" distB="0" distL="114300" distR="114300" simplePos="0" relativeHeight="251671552" behindDoc="0" locked="0" layoutInCell="1" allowOverlap="1" wp14:anchorId="6EE64097" wp14:editId="001EC04D">
                 <wp:simplePos x="0" y="0"/>
                 <wp:positionH relativeFrom="column">
-                  <wp:posOffset>3470799</wp:posOffset>
+                  <wp:posOffset>704850</wp:posOffset>
                 </wp:positionH>
                 <wp:positionV relativeFrom="paragraph">
-                  <wp:posOffset>484505</wp:posOffset>
+                  <wp:posOffset>9549130</wp:posOffset>
                 </wp:positionV>
-                <wp:extent cx="4100830" cy="10262870"/>
-                <wp:effectExtent l="0" t="0" r="0" b="5080"/>
+                <wp:extent cx="5538470" cy="1123950"/>
+                <wp:effectExtent l="0" t="0" r="5080" b="0"/>
                 <wp:wrapNone/>
-                <wp:docPr id="20" name="Rectangle 20"/>
-                <wp:cNvGraphicFramePr/>
+                <wp:docPr id="8" name="Text Box 8"/>
+                <wp:cNvGraphicFramePr>
+                  <a:graphicFrameLocks xmlns:a="http://schemas.openxmlformats.org/drawingml/2006/main"/>
+                </wp:cNvGraphicFramePr>
                 <a:graphic xmlns:a="http://schemas.openxmlformats.org/drawingml/2006/main">
                   <a:graphicData uri="http://schemas.microsoft.com/office/word/2010/wordprocessingShape">
                     <wps:wsp>
-                      <wps:cNvSpPr/>
-                      <wps:spPr>
+                      <wps:cNvSpPr txBox="1">
+                        <a:spLocks noChangeArrowheads="1"/>
+                      </wps:cNvSpPr>
+                      <wps:spPr bwMode="auto">
                         <a:xfrm>
                           <a:off x="0" y="0"/>
-                          <a:ext cx="4100830" cy="10262870"/>
+                          <a:ext cx="5538470" cy="1123950"/>
                         </a:xfrm>
-                        <a:custGeom>
+                        <a:prstGeom prst="rect">
                           <a:avLst/>
-                          <a:gdLst>
-                            <a:gd name="connsiteX0" fmla="*/ 0 w 5322570"/>
-                            <a:gd name="connsiteY0" fmla="*/ 0 h 10208260"/>
-                            <a:gd name="connsiteX1" fmla="*/ 5322570 w 5322570"/>
-                            <a:gd name="connsiteY1" fmla="*/ 0 h 10208260"/>
-                            <a:gd name="connsiteX2" fmla="*/ 5322570 w 5322570"/>
-                            <a:gd name="connsiteY2" fmla="*/ 10208260 h 10208260"/>
-                            <a:gd name="connsiteX3" fmla="*/ 0 w 5322570"/>
-                            <a:gd name="connsiteY3" fmla="*/ 10208260 h 10208260"/>
-                            <a:gd name="connsiteX4" fmla="*/ 0 w 5322570"/>
-                            <a:gd name="connsiteY4" fmla="*/ 0 h 10208260"/>
-                            <a:gd name="connsiteX0" fmla="*/ 504967 w 5322570"/>
-                            <a:gd name="connsiteY0" fmla="*/ 6550925 h 10208260"/>
-                            <a:gd name="connsiteX1" fmla="*/ 5322570 w 5322570"/>
-                            <a:gd name="connsiteY1" fmla="*/ 0 h 10208260"/>
-                            <a:gd name="connsiteX2" fmla="*/ 5322570 w 5322570"/>
-                            <a:gd name="connsiteY2" fmla="*/ 10208260 h 10208260"/>
-                            <a:gd name="connsiteX3" fmla="*/ 0 w 5322570"/>
-                            <a:gd name="connsiteY3" fmla="*/ 10208260 h 10208260"/>
-                            <a:gd name="connsiteX4" fmla="*/ 504967 w 5322570"/>
-                            <a:gd name="connsiteY4" fmla="*/ 6550925 h 10208260"/>
-                            <a:gd name="connsiteX0" fmla="*/ 0 w 4817603"/>
-                            <a:gd name="connsiteY0" fmla="*/ 6550925 h 10262851"/>
-                            <a:gd name="connsiteX1" fmla="*/ 4817603 w 4817603"/>
-                            <a:gd name="connsiteY1" fmla="*/ 0 h 10262851"/>
-                            <a:gd name="connsiteX2" fmla="*/ 4817603 w 4817603"/>
-                            <a:gd name="connsiteY2" fmla="*/ 10208260 h 10262851"/>
-                            <a:gd name="connsiteX3" fmla="*/ 4326341 w 4817603"/>
-                            <a:gd name="connsiteY3" fmla="*/ 10262851 h 10262851"/>
-                            <a:gd name="connsiteX4" fmla="*/ 0 w 4817603"/>
-                            <a:gd name="connsiteY4" fmla="*/ 6550925 h 10262851"/>
-                            <a:gd name="connsiteX0" fmla="*/ 0 w 4007895"/>
-                            <a:gd name="connsiteY0" fmla="*/ 7227199 h 10262851"/>
-                            <a:gd name="connsiteX1" fmla="*/ 4007895 w 4007895"/>
-                            <a:gd name="connsiteY1" fmla="*/ 0 h 10262851"/>
-                            <a:gd name="connsiteX2" fmla="*/ 4007895 w 4007895"/>
-                            <a:gd name="connsiteY2" fmla="*/ 10208260 h 10262851"/>
-                            <a:gd name="connsiteX3" fmla="*/ 3516633 w 4007895"/>
-                            <a:gd name="connsiteY3" fmla="*/ 10262851 h 10262851"/>
-                            <a:gd name="connsiteX4" fmla="*/ 0 w 4007895"/>
-                            <a:gd name="connsiteY4" fmla="*/ 7227199 h 10262851"/>
-                            <a:gd name="connsiteX0" fmla="*/ 0 w 5060626"/>
-                            <a:gd name="connsiteY0" fmla="*/ 6376596 h 10262851"/>
-                            <a:gd name="connsiteX1" fmla="*/ 5060626 w 5060626"/>
-                            <a:gd name="connsiteY1" fmla="*/ 0 h 10262851"/>
-                            <a:gd name="connsiteX2" fmla="*/ 5060626 w 5060626"/>
-                            <a:gd name="connsiteY2" fmla="*/ 10208260 h 10262851"/>
-                            <a:gd name="connsiteX3" fmla="*/ 4569364 w 5060626"/>
-                            <a:gd name="connsiteY3" fmla="*/ 10262851 h 10262851"/>
-                            <a:gd name="connsiteX4" fmla="*/ 0 w 5060626"/>
-                            <a:gd name="connsiteY4" fmla="*/ 6376596 h 10262851"/>
-                            <a:gd name="connsiteX0" fmla="*/ 0 w 4380015"/>
-                            <a:gd name="connsiteY0" fmla="*/ 5462198 h 10262851"/>
-                            <a:gd name="connsiteX1" fmla="*/ 4380015 w 4380015"/>
-                            <a:gd name="connsiteY1" fmla="*/ 0 h 10262851"/>
-                            <a:gd name="connsiteX2" fmla="*/ 4380015 w 4380015"/>
-                            <a:gd name="connsiteY2" fmla="*/ 10208260 h 10262851"/>
-                            <a:gd name="connsiteX3" fmla="*/ 3888753 w 4380015"/>
-                            <a:gd name="connsiteY3" fmla="*/ 10262851 h 10262851"/>
-                            <a:gd name="connsiteX4" fmla="*/ 0 w 4380015"/>
-                            <a:gd name="connsiteY4" fmla="*/ 5462198 h 10262851"/>
-                            <a:gd name="connsiteX0" fmla="*/ 0 w 4101652"/>
-                            <a:gd name="connsiteY0" fmla="*/ 5835908 h 10262851"/>
-                            <a:gd name="connsiteX1" fmla="*/ 4101652 w 4101652"/>
-                            <a:gd name="connsiteY1" fmla="*/ 0 h 10262851"/>
-                            <a:gd name="connsiteX2" fmla="*/ 4101652 w 4101652"/>
-                            <a:gd name="connsiteY2" fmla="*/ 10208260 h 10262851"/>
-                            <a:gd name="connsiteX3" fmla="*/ 3610390 w 4101652"/>
-                            <a:gd name="connsiteY3" fmla="*/ 10262851 h 10262851"/>
-                            <a:gd name="connsiteX4" fmla="*/ 0 w 4101652"/>
-                            <a:gd name="connsiteY4" fmla="*/ 5835908 h 10262851"/>
-                          </a:gdLst>
-                          <a:ahLst/>
-                          <a:cxnLst>
-                            <a:cxn ang="0">
-                              <a:pos x="connsiteX0" y="connsiteY0"/>
-                            </a:cxn>
-                            <a:cxn ang="0">
-                              <a:pos x="connsiteX1" y="connsiteY1"/>
-                            </a:cxn>
-                            <a:cxn ang="0">
-                              <a:pos x="connsiteX2" y="connsiteY2"/>
-                            </a:cxn>
-                            <a:cxn ang="0">
-                              <a:pos x="connsiteX3" y="connsiteY3"/>
-                            </a:cxn>
-                            <a:cxn ang="0">
-                              <a:pos x="connsiteX4" y="connsiteY4"/>
-                            </a:cxn>
-                          </a:cxnLst>
-                          <a:rect l="l" t="t" r="r" b="b"/>
-                          <a:pathLst>
-                            <a:path w="4101652" h="10262851">
-                              <a:moveTo>
-                                <a:pt x="0" y="5835908"/>
-                              </a:moveTo>
-                              <a:lnTo>
-                                <a:pt x="4101652" y="0"/>
-                              </a:lnTo>
-                              <a:lnTo>
-                                <a:pt x="4101652" y="10208260"/>
-                              </a:lnTo>
-                              <a:lnTo>
-                                <a:pt x="3610390" y="10262851"/>
-                              </a:lnTo>
-                              <a:lnTo>
-                                <a:pt x="0" y="5835908"/>
-                              </a:lnTo>
-                              <a:close/>
-                            </a:path>
-                          </a:pathLst>
-                        </a:custGeom>
-                        <a:solidFill>
-                          <a:schemeClr val="tx1">
-                            <a:lumMod val="85000"/>
-                            <a:lumOff val="15000"/>
-                          </a:schemeClr>
-                        </a:solidFill>
+                        </a:prstGeom>
+                        <a:noFill/>
                         <a:ln>
                           <a:noFill/>
                         </a:ln>
+                        <a:extLst>
+                          <a:ext uri="{909E8E84-426E-40DD-AFC4-6F175D3DCCD1}">
+                            <a14:hiddenFill xmlns:a14="http://schemas.microsoft.com/office/drawing/2010/main">
+                              <a:solidFill>
+                                <a:srgbClr val="923743"/>
+                              </a:solidFill>
+                            </a14:hiddenFill>
+                          </a:ext>
+                          <a:ext uri="{91240B29-F687-4F45-9708-019B960494DF}">
+                            <a14:hiddenLine xmlns:a14="http://schemas.microsoft.com/office/drawing/2010/main" w="9525">
+                              <a:solidFill>
+                                <a:srgbClr val="000000"/>
+                              </a:solidFill>
+                              <a:miter lim="800000"/>
+                              <a:headEnd/>
+                              <a:tailEnd/>
+                            </a14:hiddenLine>
+                          </a:ext>
+                        </a:extLst>
                       </wps:spPr>
-                      <wps:style>
-                        <a:lnRef idx="2">
-                          <a:schemeClr val="accent1">
-                            <a:shade val="50000"/>
-                          </a:schemeClr>
-                        </a:lnRef>
-                        <a:fillRef idx="1">
-                          <a:schemeClr val="accent1"/>
-                        </a:fillRef>
-                        <a:effectRef idx="0">
-                          <a:schemeClr val="accent1"/>
-                        </a:effectRef>
-                        <a:fontRef idx="minor">
-                          <a:schemeClr val="lt1"/>
-                        </a:fontRef>
-                      </wps:style>
-                      <wps:bodyPr rot="0" spcFirstLastPara="0" vertOverflow="overflow" horzOverflow="overflow" vert="horz" wrap="square" lIns="91440" tIns="45720" rIns="91440" bIns="45720" numCol="1" spcCol="0" rtlCol="0" fromWordArt="0" anchor="ctr" anchorCtr="0" forceAA="0" compatLnSpc="1">
-                        <a:prstTxWarp prst="textNoShape">
-                          <a:avLst/>
-                        </a:prstTxWarp>
+                      <wps:txbx>
+                        <w:txbxContent>
+                          <w:p>
+                            <w:pPr>
+                              <w:spacing w:line="240" w:lineRule="auto"/>
+                              <w:rPr>
+                                <w:rFonts w:ascii="Barlow Light" w:hAnsi="Barlow Light"/>
+                                <w:color w:val="888888"/>
+                                <w:sz w:val="18"/>
+                                <w:szCs w:val="16"/>
+                              </w:rPr>
+                            </w:pPr>
+                            <w:r>
+                              <w:rPr>
+                                <w:rFonts w:ascii="Barlow Light" w:eastAsia="SimSun" w:hAnsi="Barlow Light" w:cs="Leelawadee"/>
+                                <w:color w:val="888888"/>
+                                <w:sz w:val="28"/>
+                                <w:szCs w:val="24"/>
+                              </w:rPr>
+                              <w:t xml:space="preserve">Projektets produkt er en hjemmeside, hvor man kan tage sine noter til skolearbejde, og så vil hjemmesiden selv sortere noten i det fag, noten er skrevet til, registreret med en </w:t>
+                            </w:r>
+                            <w:r>
+                              <w:rPr>
+                                <w:rFonts w:ascii="Barlow Light" w:eastAsia="SimSun" w:hAnsi="Barlow Light" w:cs="Leelawadee"/>
+                                <w:color w:val="888888"/>
+                                <w:sz w:val="28"/>
+                                <w:szCs w:val="24"/>
+                              </w:rPr>
+                              <w:t>”</w:t>
+                            </w:r>
+                            <w:proofErr w:type="spellStart"/>
+                            <w:r>
+                              <w:rPr>
+                                <w:rFonts w:ascii="Barlow Light" w:eastAsia="SimSun" w:hAnsi="Barlow Light" w:cs="Leelawadee"/>
+                                <w:color w:val="888888"/>
+                                <w:sz w:val="28"/>
+                                <w:szCs w:val="24"/>
+                              </w:rPr>
+                              <w:t>machine</w:t>
+                            </w:r>
+                            <w:proofErr w:type="spellEnd"/>
+                            <w:r>
+                              <w:rPr>
+                                <w:rFonts w:ascii="Barlow Light" w:eastAsia="SimSun" w:hAnsi="Barlow Light" w:cs="Leelawadee"/>
+                                <w:color w:val="888888"/>
+                                <w:sz w:val="28"/>
+                                <w:szCs w:val="24"/>
+                              </w:rPr>
+                              <w:t xml:space="preserve"> learning</w:t>
+                            </w:r>
+                            <w:r>
+                              <w:rPr>
+                                <w:rFonts w:ascii="Barlow Light" w:eastAsia="SimSun" w:hAnsi="Barlow Light" w:cs="Leelawadee"/>
+                                <w:color w:val="888888"/>
+                                <w:sz w:val="28"/>
+                                <w:szCs w:val="24"/>
+                              </w:rPr>
+                              <w:t>”</w:t>
+                            </w:r>
+                            <w:r>
+                              <w:rPr>
+                                <w:rFonts w:ascii="Barlow Light" w:eastAsia="SimSun" w:hAnsi="Barlow Light" w:cs="Leelawadee"/>
+                                <w:color w:val="888888"/>
+                                <w:sz w:val="28"/>
+                                <w:szCs w:val="24"/>
+                              </w:rPr>
+                              <w:t xml:space="preserve"> algoritme.</w:t>
+                            </w:r>
+                          </w:p>
+                        </w:txbxContent>
+                      </wps:txbx>
+                      <wps:bodyPr rot="0" vert="horz" wrap="square" lIns="0" tIns="0" rIns="0" bIns="0" anchor="t" anchorCtr="0" upright="1">
                         <a:noAutofit/>
                       </wps:bodyPr>
                     </wps:wsp>
                   </a:graphicData>
                 </a:graphic>
-                <wp14:sizeRelH relativeFrom="margin">
+                <wp14:sizeRelH relativeFrom="page">
                   <wp14:pctWidth>0</wp14:pctWidth>
                 </wp14:sizeRelH>
-                <wp14:sizeRelV relativeFrom="margin">
+                <wp14:sizeRelV relativeFrom="page">
                   <wp14:pctHeight>0</wp14:pctHeight>
                 </wp14:sizeRelV>
               </wp:anchor>
@@ -852,9 +703,216 @@
           </mc:Choice>
           <mc:Fallback>
             <w:pict>
-              <v:shape w14:anchorId="4117E0AC" id="Rectangle 20" o:spid="_x0000_s1026" style="position:absolute;margin-left:273.3pt;margin-top:38.15pt;width:322.9pt;height:808.1pt;z-index:251657216;visibility:visible;mso-wrap-style:square;mso-width-percent:0;mso-height-percent:0;mso-wrap-distance-left:9pt;mso-wrap-distance-top:0;mso-wrap-distance-right:9pt;mso-wrap-distance-bottom:0;mso-position-horizontal:absolute;mso-position-horizontal-relative:text;mso-position-vertical:absolute;mso-position-vertical-relative:text;mso-width-percent:0;mso-height-percent:0;mso-width-relative:margin;mso-height-relative:margin;v-text-anchor:middle" coordsize="4101652,10262851" o:gfxdata="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" path="m,5835908l4101652,r,10208260l3610390,10262851,,5835908xe" fillcolor="#272727 [2749]" stroked="f" strokeweight="1pt">
+              <v:shapetype w14:anchorId="6EE64097" id="_x0000_t202" coordsize="21600,21600" o:spt="202" path="m,l,21600r21600,l21600,xe">
                 <v:stroke joinstyle="miter"/>
-                <v:path arrowok="t" o:connecttype="custom" o:connectlocs="0,5835919;4100830,0;4100830,10208279;3609666,10262870;0,5835919" o:connectangles="0,0,0,0,0"/>
+                <v:path gradientshapeok="t" o:connecttype="rect"/>
+              </v:shapetype>
+              <v:shape id="Text Box 8" o:spid="_x0000_s1027" type="#_x0000_t202" style="position:absolute;margin-left:55.5pt;margin-top:751.9pt;width:436.1pt;height:88.5pt;z-index:251671552;visibility:visible;mso-wrap-style:square;mso-width-percent:0;mso-height-percent:0;mso-wrap-distance-left:9pt;mso-wrap-distance-top:0;mso-wrap-distance-right:9pt;mso-wrap-distance-bottom:0;mso-position-horizontal:absolute;mso-position-horizontal-relative:text;mso-position-vertical:absolute;mso-position-vertical-relative:text;mso-width-percent:0;mso-height-percent:0;mso-width-relative:page;mso-height-relative:page;v-text-anchor:top" o:gfxdata="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" filled="f" fillcolor="#923743" stroked="f">
+                <v:textbox inset="0,0,0,0">
+                  <w:txbxContent>
+                    <w:p>
+                      <w:pPr>
+                        <w:spacing w:line="240" w:lineRule="auto"/>
+                        <w:rPr>
+                          <w:rFonts w:ascii="Barlow Light" w:hAnsi="Barlow Light"/>
+                          <w:color w:val="888888"/>
+                          <w:sz w:val="18"/>
+                          <w:szCs w:val="16"/>
+                        </w:rPr>
+                      </w:pPr>
+                      <w:r>
+                        <w:rPr>
+                          <w:rFonts w:ascii="Barlow Light" w:eastAsia="SimSun" w:hAnsi="Barlow Light" w:cs="Leelawadee"/>
+                          <w:color w:val="888888"/>
+                          <w:sz w:val="28"/>
+                          <w:szCs w:val="24"/>
+                        </w:rPr>
+                        <w:t xml:space="preserve">Projektets produkt er en hjemmeside, hvor man kan tage sine noter til skolearbejde, og så vil hjemmesiden selv sortere noten i det fag, noten er skrevet til, registreret med en </w:t>
+                      </w:r>
+                      <w:r>
+                        <w:rPr>
+                          <w:rFonts w:ascii="Barlow Light" w:eastAsia="SimSun" w:hAnsi="Barlow Light" w:cs="Leelawadee"/>
+                          <w:color w:val="888888"/>
+                          <w:sz w:val="28"/>
+                          <w:szCs w:val="24"/>
+                        </w:rPr>
+                        <w:t>”</w:t>
+                      </w:r>
+                      <w:proofErr w:type="spellStart"/>
+                      <w:r>
+                        <w:rPr>
+                          <w:rFonts w:ascii="Barlow Light" w:eastAsia="SimSun" w:hAnsi="Barlow Light" w:cs="Leelawadee"/>
+                          <w:color w:val="888888"/>
+                          <w:sz w:val="28"/>
+                          <w:szCs w:val="24"/>
+                        </w:rPr>
+                        <w:t>machine</w:t>
+                      </w:r>
+                      <w:proofErr w:type="spellEnd"/>
+                      <w:r>
+                        <w:rPr>
+                          <w:rFonts w:ascii="Barlow Light" w:eastAsia="SimSun" w:hAnsi="Barlow Light" w:cs="Leelawadee"/>
+                          <w:color w:val="888888"/>
+                          <w:sz w:val="28"/>
+                          <w:szCs w:val="24"/>
+                        </w:rPr>
+                        <w:t xml:space="preserve"> learning</w:t>
+                      </w:r>
+                      <w:r>
+                        <w:rPr>
+                          <w:rFonts w:ascii="Barlow Light" w:eastAsia="SimSun" w:hAnsi="Barlow Light" w:cs="Leelawadee"/>
+                          <w:color w:val="888888"/>
+                          <w:sz w:val="28"/>
+                          <w:szCs w:val="24"/>
+                        </w:rPr>
+                        <w:t>”</w:t>
+                      </w:r>
+                      <w:r>
+                        <w:rPr>
+                          <w:rFonts w:ascii="Barlow Light" w:eastAsia="SimSun" w:hAnsi="Barlow Light" w:cs="Leelawadee"/>
+                          <w:color w:val="888888"/>
+                          <w:sz w:val="28"/>
+                          <w:szCs w:val="24"/>
+                        </w:rPr>
+                        <w:t xml:space="preserve"> algoritme.</w:t>
+                      </w:r>
+                    </w:p>
+                  </w:txbxContent>
+                </v:textbox>
+              </v:shape>
+            </w:pict>
+          </mc:Fallback>
+        </mc:AlternateContent>
+      </w:r>
+      <w:r>
+        <mc:AlternateContent>
+          <mc:Choice Requires="wps">
+            <w:drawing>
+              <wp:anchor distT="0" distB="0" distL="114300" distR="114300" simplePos="0" relativeHeight="251670528" behindDoc="0" locked="0" layoutInCell="1" allowOverlap="1" wp14:anchorId="47834371" wp14:editId="476E4294">
+                <wp:simplePos x="0" y="0"/>
+                <wp:positionH relativeFrom="column">
+                  <wp:posOffset>685800</wp:posOffset>
+                </wp:positionH>
+                <wp:positionV relativeFrom="paragraph">
+                  <wp:posOffset>9096375</wp:posOffset>
+                </wp:positionV>
+                <wp:extent cx="3486150" cy="461010"/>
+                <wp:effectExtent l="0" t="0" r="0" b="15240"/>
+                <wp:wrapNone/>
+                <wp:docPr id="6" name="Text Box 6"/>
+                <wp:cNvGraphicFramePr>
+                  <a:graphicFrameLocks xmlns:a="http://schemas.openxmlformats.org/drawingml/2006/main"/>
+                </wp:cNvGraphicFramePr>
+                <a:graphic xmlns:a="http://schemas.openxmlformats.org/drawingml/2006/main">
+                  <a:graphicData uri="http://schemas.microsoft.com/office/word/2010/wordprocessingShape">
+                    <wps:wsp>
+                      <wps:cNvSpPr txBox="1">
+                        <a:spLocks noChangeArrowheads="1"/>
+                      </wps:cNvSpPr>
+                      <wps:spPr bwMode="auto">
+                        <a:xfrm>
+                          <a:off x="0" y="0"/>
+                          <a:ext cx="3486150" cy="461010"/>
+                        </a:xfrm>
+                        <a:prstGeom prst="rect">
+                          <a:avLst/>
+                        </a:prstGeom>
+                        <a:noFill/>
+                        <a:ln>
+                          <a:noFill/>
+                        </a:ln>
+                        <a:extLst>
+                          <a:ext uri="{909E8E84-426E-40DD-AFC4-6F175D3DCCD1}">
+                            <a14:hiddenFill xmlns:a14="http://schemas.microsoft.com/office/drawing/2010/main">
+                              <a:solidFill>
+                                <a:srgbClr val="923743"/>
+                              </a:solidFill>
+                            </a14:hiddenFill>
+                          </a:ext>
+                          <a:ext uri="{91240B29-F687-4F45-9708-019B960494DF}">
+                            <a14:hiddenLine xmlns:a14="http://schemas.microsoft.com/office/drawing/2010/main" w="9525">
+                              <a:solidFill>
+                                <a:srgbClr val="000000"/>
+                              </a:solidFill>
+                              <a:miter lim="800000"/>
+                              <a:headEnd/>
+                              <a:tailEnd/>
+                            </a14:hiddenLine>
+                          </a:ext>
+                        </a:extLst>
+                      </wps:spPr>
+                      <wps:txbx>
+                        <w:txbxContent>
+                          <w:p>
+                            <w:pPr>
+                              <w:rPr>
+                                <w:rFonts w:ascii="Barlow Medium" w:hAnsi="Barlow Medium"/>
+                                <w:color w:val="FFFFFF" w:themeColor="background1"/>
+                                <w:sz w:val="44"/>
+                                <w:szCs w:val="40"/>
+                                <w:lang w:val="en-GB"/>
+                              </w:rPr>
+                            </w:pPr>
+                            <w:proofErr w:type="spellStart"/>
+                            <w:r>
+                              <w:rPr>
+                                <w:rFonts w:ascii="Barlow Medium" w:eastAsia="SimSun" w:hAnsi="Barlow Medium" w:cs="Leelawadee"/>
+                                <w:color w:val="FFFFFF" w:themeColor="background1"/>
+                                <w:sz w:val="44"/>
+                                <w:szCs w:val="40"/>
+                                <w:lang w:val="en-GB"/>
+                              </w:rPr>
+                              <w:t>Notetagningshjemmeside</w:t>
+                            </w:r>
+                            <w:proofErr w:type="spellEnd"/>
+                          </w:p>
+                        </w:txbxContent>
+                      </wps:txbx>
+                      <wps:bodyPr rot="0" vert="horz" wrap="square" lIns="0" tIns="0" rIns="0" bIns="0" anchor="t" anchorCtr="0" upright="1">
+                        <a:noAutofit/>
+                      </wps:bodyPr>
+                    </wps:wsp>
+                  </a:graphicData>
+                </a:graphic>
+                <wp14:sizeRelH relativeFrom="page">
+                  <wp14:pctWidth>0</wp14:pctWidth>
+                </wp14:sizeRelH>
+                <wp14:sizeRelV relativeFrom="page">
+                  <wp14:pctHeight>0</wp14:pctHeight>
+                </wp14:sizeRelV>
+              </wp:anchor>
+            </w:drawing>
+          </mc:Choice>
+          <mc:Fallback>
+            <w:pict>
+              <v:shape w14:anchorId="47834371" id="Text Box 6" o:spid="_x0000_s1028" type="#_x0000_t202" style="position:absolute;margin-left:54pt;margin-top:716.25pt;width:274.5pt;height:36.3pt;z-index:251670528;visibility:visible;mso-wrap-style:square;mso-width-percent:0;mso-height-percent:0;mso-wrap-distance-left:9pt;mso-wrap-distance-top:0;mso-wrap-distance-right:9pt;mso-wrap-distance-bottom:0;mso-position-horizontal:absolute;mso-position-horizontal-relative:text;mso-position-vertical:absolute;mso-position-vertical-relative:text;mso-width-percent:0;mso-height-percent:0;mso-width-relative:page;mso-height-relative:page;v-text-anchor:top" o:gfxdata="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" filled="f" fillcolor="#923743" stroked="f">
+                <v:textbox inset="0,0,0,0">
+                  <w:txbxContent>
+                    <w:p>
+                      <w:pPr>
+                        <w:rPr>
+                          <w:rFonts w:ascii="Barlow Medium" w:hAnsi="Barlow Medium"/>
+                          <w:color w:val="FFFFFF" w:themeColor="background1"/>
+                          <w:sz w:val="44"/>
+                          <w:szCs w:val="40"/>
+                          <w:lang w:val="en-GB"/>
+                        </w:rPr>
+                      </w:pPr>
+                      <w:proofErr w:type="spellStart"/>
+                      <w:r>
+                        <w:rPr>
+                          <w:rFonts w:ascii="Barlow Medium" w:eastAsia="SimSun" w:hAnsi="Barlow Medium" w:cs="Leelawadee"/>
+                          <w:color w:val="FFFFFF" w:themeColor="background1"/>
+                          <w:sz w:val="44"/>
+                          <w:szCs w:val="40"/>
+                          <w:lang w:val="en-GB"/>
+                        </w:rPr>
+                        <w:t>Notetagningshjemmeside</w:t>
+                      </w:r>
+                      <w:proofErr w:type="spellEnd"/>
+                    </w:p>
+                  </w:txbxContent>
+                </v:textbox>
               </v:shape>
             </w:pict>
           </mc:Fallback>
@@ -867,7 +925,7 @@
         <mc:AlternateContent>
           <mc:Choice Requires="wps">
             <w:drawing>
-              <wp:anchor distT="0" distB="0" distL="114300" distR="114300" simplePos="0" relativeHeight="251659264" behindDoc="0" locked="0" layoutInCell="1" allowOverlap="1" wp14:anchorId="52DF0E64" wp14:editId="52380066">
+              <wp:anchor distT="0" distB="0" distL="114300" distR="114300" simplePos="0" relativeHeight="251659264" behindDoc="0" locked="0" layoutInCell="1" allowOverlap="1" wp14:anchorId="52DF0E64" wp14:editId="7999A57C">
                 <wp:simplePos x="0" y="0"/>
                 <wp:positionH relativeFrom="column">
                   <wp:posOffset>3709035</wp:posOffset>
@@ -1028,7 +1086,7 @@
         <mc:AlternateContent>
           <mc:Choice Requires="wps">
             <w:drawing>
-              <wp:anchor distT="0" distB="0" distL="114300" distR="114300" simplePos="0" relativeHeight="251664384" behindDoc="0" locked="0" layoutInCell="1" allowOverlap="1" wp14:anchorId="49741C60" wp14:editId="0671681E">
+              <wp:anchor distT="0" distB="0" distL="114300" distR="114300" simplePos="0" relativeHeight="251664384" behindDoc="0" locked="0" layoutInCell="1" allowOverlap="1" wp14:anchorId="49741C60" wp14:editId="36452882">
                 <wp:simplePos x="0" y="0"/>
                 <wp:positionH relativeFrom="column">
                   <wp:posOffset>4502785</wp:posOffset>
@@ -1185,7 +1243,7 @@
         <mc:AlternateContent>
           <mc:Choice Requires="wps">
             <w:drawing>
-              <wp:anchor distT="0" distB="0" distL="114300" distR="114300" simplePos="0" relativeHeight="251665408" behindDoc="0" locked="0" layoutInCell="1" allowOverlap="1" wp14:anchorId="47B40730" wp14:editId="0C33936A">
+              <wp:anchor distT="0" distB="0" distL="114300" distR="114300" simplePos="0" relativeHeight="251665408" behindDoc="0" locked="0" layoutInCell="1" allowOverlap="1" wp14:anchorId="47B40730" wp14:editId="162FDD12">
                 <wp:simplePos x="0" y="0"/>
                 <wp:positionH relativeFrom="column">
                   <wp:posOffset>3661162</wp:posOffset>
@@ -1318,7 +1376,7 @@
         <mc:AlternateContent>
           <mc:Choice Requires="wps">
             <w:drawing>
-              <wp:anchor distT="0" distB="0" distL="114300" distR="114300" simplePos="0" relativeHeight="251666432" behindDoc="0" locked="0" layoutInCell="1" allowOverlap="1" wp14:anchorId="3290D61C" wp14:editId="7972B900">
+              <wp:anchor distT="0" distB="0" distL="114300" distR="114300" simplePos="0" relativeHeight="251666432" behindDoc="0" locked="0" layoutInCell="1" allowOverlap="1" wp14:anchorId="3290D61C" wp14:editId="4540A6D9">
                 <wp:simplePos x="0" y="0"/>
                 <wp:positionH relativeFrom="column">
                   <wp:posOffset>5283835</wp:posOffset>
@@ -2091,16 +2149,43 @@
       </w:r>
       <w:bookmarkEnd w:id="4"/>
     </w:p>
-    <w:p/>
     <w:p>
+      <w:r>
+        <w:fldChar w:fldCharType="begin"/>
+      </w:r>
+      <w:r>
+        <w:instrText xml:space="preserve"> NUMCHARS   \* MERGEFORMAT </w:instrText>
+      </w:r>
+      <w:r>
+        <w:fldChar w:fldCharType="separate"/>
+      </w:r>
+      <w:r>
+        <w:rPr>
+          <w:noProof/>
+        </w:rPr>
+        <w:t>11990</w:t>
+      </w:r>
+      <w:r>
+        <w:rPr>
+          <w:noProof/>
+        </w:rPr>
+        <w:fldChar w:fldCharType="end"/>
+      </w:r>
+      <w:r>
+        <w:t xml:space="preserve"> af 19200 tegn</w:t>
+      </w:r>
+      <w:bookmarkStart w:id="5" w:name="_GoBack"/>
+      <w:bookmarkEnd w:id="5"/>
+    </w:p>
+    <w:p>
       <w:pPr>
         <w:pStyle w:val="Heading2"/>
       </w:pPr>
-      <w:bookmarkStart w:id="5" w:name="_Toc37929476"/>
+      <w:bookmarkStart w:id="6" w:name="_Toc37929476"/>
       <w:r>
         <w:t>Dato</w:t>
       </w:r>
-      <w:bookmarkEnd w:id="5"/>
+      <w:bookmarkEnd w:id="6"/>
     </w:p>
     <w:p>
       <w:r>
@@ -2129,7 +2214,7 @@
         <w:br w:type="page"/>
       </w:r>
     </w:p>
-    <w:bookmarkStart w:id="6" w:name="_Toc37929477" w:displacedByCustomXml="next"/>
+    <w:bookmarkStart w:id="7" w:name="_Toc37929477" w:displacedByCustomXml="next"/>
     <w:sdt>
       <w:sdtPr>
         <w:rPr>
@@ -2155,7 +2240,7 @@
           <w:r>
             <w:t>Indholdsfortegnelse</w:t>
           </w:r>
-          <w:bookmarkEnd w:id="6"/>
+          <w:bookmarkEnd w:id="7"/>
         </w:p>
         <w:p>
           <w:pPr>
@@ -4734,12 +4819,12 @@
       <w:pPr>
         <w:pStyle w:val="Heading1"/>
       </w:pPr>
-      <w:bookmarkStart w:id="7" w:name="_Toc37929478"/>
+      <w:bookmarkStart w:id="8" w:name="_Toc37929478"/>
       <w:r>
         <w:lastRenderedPageBreak/>
         <w:t>Indledning</w:t>
       </w:r>
-      <w:bookmarkEnd w:id="7"/>
+      <w:bookmarkEnd w:id="8"/>
     </w:p>
     <w:p>
       <w:r>
@@ -4764,14 +4849,14 @@
       <w:pPr>
         <w:pStyle w:val="Heading2"/>
       </w:pPr>
-      <w:bookmarkStart w:id="8" w:name="_Toc37929479"/>
+      <w:bookmarkStart w:id="9" w:name="_Toc37929479"/>
       <w:r>
         <w:t>Opgave</w:t>
       </w:r>
       <w:r>
         <w:t>formulering</w:t>
       </w:r>
-      <w:bookmarkEnd w:id="8"/>
+      <w:bookmarkEnd w:id="9"/>
     </w:p>
     <w:p>
       <w:r>
@@ -4851,63 +4936,63 @@
       <w:pPr>
         <w:pStyle w:val="Heading1"/>
       </w:pPr>
-      <w:bookmarkStart w:id="9" w:name="_Toc37929480"/>
+      <w:bookmarkStart w:id="10" w:name="_Toc37929480"/>
       <w:r>
         <w:t>Kravspecifikation</w:t>
-      </w:r>
-      <w:bookmarkEnd w:id="9"/>
-    </w:p>
-    <w:p>
-      <w:pPr>
-        <w:pStyle w:val="Heading2"/>
-      </w:pPr>
-      <w:bookmarkStart w:id="10" w:name="_Toc37929481"/>
-      <w:r>
-        <w:t>Brugerhistorier</w:t>
       </w:r>
       <w:bookmarkEnd w:id="10"/>
     </w:p>
     <w:p>
-      <w:r>
-        <w:t>I dette afsnit er de mest essentielle funktioner af applikationen beskrevet ved brug af brugerhistorier.</w:t>
-      </w:r>
-      <w:r>
-        <w:t xml:space="preserve"> De resterende brugerhistorier ligger i</w:t>
-      </w:r>
-      <w:r>
-        <w:t xml:space="preserve"> </w:t>
-      </w:r>
-      <w:r>
-        <w:fldChar w:fldCharType="begin"/>
-      </w:r>
-      <w:r>
-        <w:instrText xml:space="preserve"> REF _Ref37925338 \h </w:instrText>
-      </w:r>
-      <w:r>
-        <w:fldChar w:fldCharType="separate"/>
-      </w:r>
-      <w:r>
-        <w:t xml:space="preserve">Bilag 1 - </w:t>
-      </w:r>
+      <w:pPr>
+        <w:pStyle w:val="Heading2"/>
+      </w:pPr>
+      <w:bookmarkStart w:id="11" w:name="_Toc37929481"/>
       <w:r>
         <w:t>Brugerhistorier</w:t>
       </w:r>
-      <w:r>
-        <w:fldChar w:fldCharType="end"/>
-      </w:r>
-      <w:r>
-        <w:t>.</w:t>
-      </w:r>
+      <w:bookmarkEnd w:id="11"/>
     </w:p>
     <w:p>
+      <w:r>
+        <w:t>I dette afsnit er de mest essentielle funktioner af applikationen beskrevet ved brug af brugerhistorier.</w:t>
+      </w:r>
+      <w:r>
+        <w:t xml:space="preserve"> De resterende brugerhistorier ligger i</w:t>
+      </w:r>
+      <w:r>
+        <w:t xml:space="preserve"> </w:t>
+      </w:r>
+      <w:r>
+        <w:fldChar w:fldCharType="begin"/>
+      </w:r>
+      <w:r>
+        <w:instrText xml:space="preserve"> REF _Ref37925338 \h </w:instrText>
+      </w:r>
+      <w:r>
+        <w:fldChar w:fldCharType="separate"/>
+      </w:r>
+      <w:r>
+        <w:t xml:space="preserve">Bilag 1 - </w:t>
+      </w:r>
+      <w:r>
+        <w:t>Brugerhistorier</w:t>
+      </w:r>
+      <w:r>
+        <w:fldChar w:fldCharType="end"/>
+      </w:r>
+      <w:r>
+        <w:t>.</w:t>
+      </w:r>
+    </w:p>
+    <w:p>
       <w:pPr>
         <w:pStyle w:val="Heading3"/>
       </w:pPr>
-      <w:bookmarkStart w:id="11" w:name="_Toc37929482"/>
+      <w:bookmarkStart w:id="12" w:name="_Toc37929482"/>
       <w:r>
         <w:t>Log ind</w:t>
       </w:r>
-      <w:bookmarkEnd w:id="11"/>
+      <w:bookmarkEnd w:id="12"/>
     </w:p>
     <w:p>
       <w:pPr>
@@ -5031,11 +5116,11 @@
       <w:pPr>
         <w:pStyle w:val="Heading3"/>
       </w:pPr>
-      <w:bookmarkStart w:id="12" w:name="_Toc37929483"/>
+      <w:bookmarkStart w:id="13" w:name="_Toc37929483"/>
       <w:r>
         <w:t>Opret ny note</w:t>
       </w:r>
-      <w:bookmarkEnd w:id="12"/>
+      <w:bookmarkEnd w:id="13"/>
     </w:p>
     <w:p>
       <w:pPr>
@@ -5264,11 +5349,11 @@
       <w:pPr>
         <w:pStyle w:val="Heading3"/>
       </w:pPr>
-      <w:bookmarkStart w:id="13" w:name="_Toc37929484"/>
+      <w:bookmarkStart w:id="14" w:name="_Toc37929484"/>
       <w:r>
         <w:t>Rediger note</w:t>
       </w:r>
-      <w:bookmarkEnd w:id="13"/>
+      <w:bookmarkEnd w:id="14"/>
     </w:p>
     <w:p>
       <w:pPr>
@@ -5382,11 +5467,11 @@
       <w:pPr>
         <w:pStyle w:val="Heading2"/>
       </w:pPr>
-      <w:bookmarkStart w:id="14" w:name="_Toc37929485"/>
+      <w:bookmarkStart w:id="15" w:name="_Toc37929485"/>
       <w:r>
         <w:t>Iterationer</w:t>
       </w:r>
-      <w:bookmarkEnd w:id="14"/>
+      <w:bookmarkEnd w:id="15"/>
     </w:p>
     <w:p>
       <w:r>
@@ -5530,14 +5615,27 @@
                             <w:r>
                               <w:t xml:space="preserve"> </w:t>
                             </w:r>
-                            <w:fldSimple w:instr=" SEQ Figure \* ARABIC ">
-                              <w:r>
-                                <w:rPr>
-                                  <w:noProof/>
-                                </w:rPr>
-                                <w:t>1</w:t>
-                              </w:r>
-                            </w:fldSimple>
+                            <w:r>
+                              <w:fldChar w:fldCharType="begin"/>
+                            </w:r>
+                            <w:r>
+                              <w:instrText xml:space="preserve"> SEQ Figure \* ARABIC </w:instrText>
+                            </w:r>
+                            <w:r>
+                              <w:fldChar w:fldCharType="separate"/>
+                            </w:r>
+                            <w:r>
+                              <w:rPr>
+                                <w:noProof/>
+                              </w:rPr>
+                              <w:t>1</w:t>
+                            </w:r>
+                            <w:r>
+                              <w:rPr>
+                                <w:noProof/>
+                              </w:rPr>
+                              <w:fldChar w:fldCharType="end"/>
+                            </w:r>
                             <w:r>
                               <w:t xml:space="preserve"> Egen illustration af den </w:t>
                             </w:r>
@@ -5635,14 +5733,27 @@
                       <w:r>
                         <w:t xml:space="preserve"> </w:t>
                       </w:r>
-                      <w:fldSimple w:instr=" SEQ Figure \* ARABIC ">
-                        <w:r>
-                          <w:rPr>
-                            <w:noProof/>
-                          </w:rPr>
-                          <w:t>1</w:t>
-                        </w:r>
-                      </w:fldSimple>
+                      <w:r>
+                        <w:fldChar w:fldCharType="begin"/>
+                      </w:r>
+                      <w:r>
+                        <w:instrText xml:space="preserve"> SEQ Figure \* ARABIC </w:instrText>
+                      </w:r>
+                      <w:r>
+                        <w:fldChar w:fldCharType="separate"/>
+                      </w:r>
+                      <w:r>
+                        <w:rPr>
+                          <w:noProof/>
+                        </w:rPr>
+                        <w:t>1</w:t>
+                      </w:r>
+                      <w:r>
+                        <w:rPr>
+                          <w:noProof/>
+                        </w:rPr>
+                        <w:fldChar w:fldCharType="end"/>
+                      </w:r>
                       <w:r>
                         <w:t xml:space="preserve"> Egen illustration af den </w:t>
                       </w:r>
@@ -5707,7 +5818,7 @@
       <w:pPr>
         <w:pStyle w:val="Heading3"/>
       </w:pPr>
-      <w:bookmarkStart w:id="15" w:name="_Toc37929486"/>
+      <w:bookmarkStart w:id="16" w:name="_Toc37929486"/>
       <w:proofErr w:type="spellStart"/>
       <w:r>
         <w:t>Pre</w:t>
@@ -5716,7 +5827,7 @@
       <w:r>
         <w:t>-Iteration - skitser</w:t>
       </w:r>
-      <w:bookmarkEnd w:id="15"/>
+      <w:bookmarkEnd w:id="16"/>
     </w:p>
     <w:p>
       <w:r>
@@ -5820,19 +5931,32 @@
                               <w:pStyle w:val="Caption"/>
                               <w:jc w:val="center"/>
                             </w:pPr>
-                            <w:bookmarkStart w:id="16" w:name="_Ref39055667"/>
+                            <w:bookmarkStart w:id="17" w:name="_Ref39055667"/>
                             <w:r>
                               <w:t xml:space="preserve">Figur </w:t>
                             </w:r>
-                            <w:fldSimple w:instr=" SEQ Figur \* ARABIC ">
-                              <w:r>
-                                <w:rPr>
-                                  <w:noProof/>
-                                </w:rPr>
-                                <w:t>1</w:t>
-                              </w:r>
-                            </w:fldSimple>
-                            <w:bookmarkEnd w:id="16"/>
+                            <w:r>
+                              <w:fldChar w:fldCharType="begin"/>
+                            </w:r>
+                            <w:r>
+                              <w:instrText xml:space="preserve"> SEQ Figur \* ARABIC </w:instrText>
+                            </w:r>
+                            <w:r>
+                              <w:fldChar w:fldCharType="separate"/>
+                            </w:r>
+                            <w:r>
+                              <w:rPr>
+                                <w:noProof/>
+                              </w:rPr>
+                              <w:t>1</w:t>
+                            </w:r>
+                            <w:r>
+                              <w:rPr>
+                                <w:noProof/>
+                              </w:rPr>
+                              <w:fldChar w:fldCharType="end"/>
+                            </w:r>
+                            <w:bookmarkEnd w:id="17"/>
                             <w:r>
                               <w:t xml:space="preserve"> Egen illustration af designet af hjemmesidens forside.</w:t>
                             </w:r>
@@ -5909,19 +6033,32 @@
                         <w:pStyle w:val="Caption"/>
                         <w:jc w:val="center"/>
                       </w:pPr>
-                      <w:bookmarkStart w:id="17" w:name="_Ref39055667"/>
+                      <w:bookmarkStart w:id="18" w:name="_Ref39055667"/>
                       <w:r>
                         <w:t xml:space="preserve">Figur </w:t>
                       </w:r>
-                      <w:fldSimple w:instr=" SEQ Figur \* ARABIC ">
-                        <w:r>
-                          <w:rPr>
-                            <w:noProof/>
-                          </w:rPr>
-                          <w:t>1</w:t>
-                        </w:r>
-                      </w:fldSimple>
-                      <w:bookmarkEnd w:id="17"/>
+                      <w:r>
+                        <w:fldChar w:fldCharType="begin"/>
+                      </w:r>
+                      <w:r>
+                        <w:instrText xml:space="preserve"> SEQ Figur \* ARABIC </w:instrText>
+                      </w:r>
+                      <w:r>
+                        <w:fldChar w:fldCharType="separate"/>
+                      </w:r>
+                      <w:r>
+                        <w:rPr>
+                          <w:noProof/>
+                        </w:rPr>
+                        <w:t>1</w:t>
+                      </w:r>
+                      <w:r>
+                        <w:rPr>
+                          <w:noProof/>
+                        </w:rPr>
+                        <w:fldChar w:fldCharType="end"/>
+                      </w:r>
+                      <w:bookmarkEnd w:id="18"/>
                       <w:r>
                         <w:t xml:space="preserve"> Egen illustration af designet af hjemmesidens forside.</w:t>
                       </w:r>
@@ -6073,19 +6210,32 @@
                               <w:pStyle w:val="Caption"/>
                               <w:jc w:val="center"/>
                             </w:pPr>
-                            <w:bookmarkStart w:id="18" w:name="_Ref37929500"/>
+                            <w:bookmarkStart w:id="19" w:name="_Ref37929500"/>
                             <w:r>
                               <w:t xml:space="preserve">Figur </w:t>
                             </w:r>
-                            <w:fldSimple w:instr=" SEQ Figur \* ARABIC ">
-                              <w:r>
-                                <w:rPr>
-                                  <w:noProof/>
-                                </w:rPr>
-                                <w:t>2</w:t>
-                              </w:r>
-                            </w:fldSimple>
-                            <w:bookmarkEnd w:id="18"/>
+                            <w:r>
+                              <w:fldChar w:fldCharType="begin"/>
+                            </w:r>
+                            <w:r>
+                              <w:instrText xml:space="preserve"> SEQ Figur \* ARABIC </w:instrText>
+                            </w:r>
+                            <w:r>
+                              <w:fldChar w:fldCharType="separate"/>
+                            </w:r>
+                            <w:r>
+                              <w:rPr>
+                                <w:noProof/>
+                              </w:rPr>
+                              <w:t>2</w:t>
+                            </w:r>
+                            <w:r>
+                              <w:rPr>
+                                <w:noProof/>
+                              </w:rPr>
+                              <w:fldChar w:fldCharType="end"/>
+                            </w:r>
+                            <w:bookmarkEnd w:id="19"/>
                             <w:r>
                               <w:t xml:space="preserve"> Egen illustration af designet af siden for at skrive ny note.</w:t>
                             </w:r>
@@ -6168,19 +6318,32 @@
                         <w:pStyle w:val="Caption"/>
                         <w:jc w:val="center"/>
                       </w:pPr>
-                      <w:bookmarkStart w:id="19" w:name="_Ref37929500"/>
+                      <w:bookmarkStart w:id="20" w:name="_Ref37929500"/>
                       <w:r>
                         <w:t xml:space="preserve">Figur </w:t>
                       </w:r>
-                      <w:fldSimple w:instr=" SEQ Figur \* ARABIC ">
-                        <w:r>
-                          <w:rPr>
-                            <w:noProof/>
-                          </w:rPr>
-                          <w:t>2</w:t>
-                        </w:r>
-                      </w:fldSimple>
-                      <w:bookmarkEnd w:id="19"/>
+                      <w:r>
+                        <w:fldChar w:fldCharType="begin"/>
+                      </w:r>
+                      <w:r>
+                        <w:instrText xml:space="preserve"> SEQ Figur \* ARABIC </w:instrText>
+                      </w:r>
+                      <w:r>
+                        <w:fldChar w:fldCharType="separate"/>
+                      </w:r>
+                      <w:r>
+                        <w:rPr>
+                          <w:noProof/>
+                        </w:rPr>
+                        <w:t>2</w:t>
+                      </w:r>
+                      <w:r>
+                        <w:rPr>
+                          <w:noProof/>
+                        </w:rPr>
+                        <w:fldChar w:fldCharType="end"/>
+                      </w:r>
+                      <w:bookmarkEnd w:id="20"/>
                       <w:r>
                         <w:t xml:space="preserve"> Egen illustration af designet af siden for at skrive ny note.</w:t>
                       </w:r>
@@ -6256,11 +6419,11 @@
       <w:pPr>
         <w:pStyle w:val="Heading3"/>
       </w:pPr>
-      <w:bookmarkStart w:id="20" w:name="_Toc37929487"/>
+      <w:bookmarkStart w:id="21" w:name="_Toc37929487"/>
       <w:r>
         <w:t>Iteration 1 -</w:t>
       </w:r>
-      <w:bookmarkEnd w:id="20"/>
+      <w:bookmarkEnd w:id="21"/>
       <w:r>
         <w:t xml:space="preserve"> </w:t>
       </w:r>
@@ -6515,11 +6678,11 @@
       <w:pPr>
         <w:pStyle w:val="Heading1"/>
       </w:pPr>
-      <w:bookmarkStart w:id="21" w:name="_Toc37929488"/>
+      <w:bookmarkStart w:id="22" w:name="_Toc37929488"/>
       <w:r>
         <w:t>Programmets opbygning</w:t>
       </w:r>
-      <w:bookmarkEnd w:id="21"/>
+      <w:bookmarkEnd w:id="22"/>
     </w:p>
     <w:p>
       <w:r>
@@ -6536,11 +6699,11 @@
       <w:pPr>
         <w:pStyle w:val="Heading2"/>
       </w:pPr>
-      <w:bookmarkStart w:id="22" w:name="_Toc37929489"/>
+      <w:bookmarkStart w:id="23" w:name="_Toc37929489"/>
       <w:r>
         <w:t>Tre-lags-modellen</w:t>
       </w:r>
-      <w:bookmarkEnd w:id="22"/>
+      <w:bookmarkEnd w:id="23"/>
     </w:p>
     <w:p>
       <w:r>
@@ -6589,7 +6752,15 @@
         <w:t xml:space="preserve"> ses en illustration af tre-lags-modellen. </w:t>
       </w:r>
       <w:r>
-        <w:t>Modellen er en måde opdele sit program på, så det er lettere at forstå og lettere at komme tilbage og tilføje funktioner eller ændringer</w:t>
+        <w:t xml:space="preserve">Modellen er en måde </w:t>
+      </w:r>
+      <w:proofErr w:type="gramStart"/>
+      <w:r>
+        <w:t>opdele</w:t>
+      </w:r>
+      <w:proofErr w:type="gramEnd"/>
+      <w:r>
+        <w:t xml:space="preserve"> sit program på, så det er lettere at forstå og lettere at komme tilbage og tilføje funktioner eller ændringer</w:t>
       </w:r>
       <w:r>
         <w:t xml:space="preserve">. </w:t>
@@ -6706,32 +6877,19 @@
                               <w:pStyle w:val="Caption"/>
                               <w:jc w:val="center"/>
                             </w:pPr>
-                            <w:bookmarkStart w:id="23" w:name="_Ref39133644"/>
+                            <w:bookmarkStart w:id="24" w:name="_Ref39133644"/>
                             <w:r>
                               <w:t xml:space="preserve">Figur </w:t>
                             </w:r>
-                            <w:r>
-                              <w:fldChar w:fldCharType="begin"/>
-                            </w:r>
-                            <w:r>
-                              <w:instrText xml:space="preserve"> SEQ Figur \* ARABIC </w:instrText>
-                            </w:r>
-                            <w:r>
-                              <w:fldChar w:fldCharType="separate"/>
-                            </w:r>
-                            <w:r>
-                              <w:rPr>
-                                <w:noProof/>
-                              </w:rPr>
-                              <w:t>3</w:t>
-                            </w:r>
-                            <w:r>
-                              <w:rPr>
-                                <w:noProof/>
-                              </w:rPr>
-                              <w:fldChar w:fldCharType="end"/>
-                            </w:r>
-                            <w:bookmarkEnd w:id="23"/>
+                            <w:fldSimple w:instr=" SEQ Figur \* ARABIC ">
+                              <w:r>
+                                <w:rPr>
+                                  <w:noProof/>
+                                </w:rPr>
+                                <w:t>3</w:t>
+                              </w:r>
+                            </w:fldSimple>
+                            <w:bookmarkEnd w:id="24"/>
                             <w:r>
                               <w:t xml:space="preserve"> Illustration</w:t>
                             </w:r>
@@ -6869,32 +7027,19 @@
                         <w:pStyle w:val="Caption"/>
                         <w:jc w:val="center"/>
                       </w:pPr>
-                      <w:bookmarkStart w:id="24" w:name="_Ref39133644"/>
+                      <w:bookmarkStart w:id="25" w:name="_Ref39133644"/>
                       <w:r>
                         <w:t xml:space="preserve">Figur </w:t>
                       </w:r>
-                      <w:r>
-                        <w:fldChar w:fldCharType="begin"/>
-                      </w:r>
-                      <w:r>
-                        <w:instrText xml:space="preserve"> SEQ Figur \* ARABIC </w:instrText>
-                      </w:r>
-                      <w:r>
-                        <w:fldChar w:fldCharType="separate"/>
-                      </w:r>
-                      <w:r>
-                        <w:rPr>
-                          <w:noProof/>
-                        </w:rPr>
-                        <w:t>3</w:t>
-                      </w:r>
-                      <w:r>
-                        <w:rPr>
-                          <w:noProof/>
-                        </w:rPr>
-                        <w:fldChar w:fldCharType="end"/>
-                      </w:r>
-                      <w:bookmarkEnd w:id="24"/>
+                      <w:fldSimple w:instr=" SEQ Figur \* ARABIC ">
+                        <w:r>
+                          <w:rPr>
+                            <w:noProof/>
+                          </w:rPr>
+                          <w:t>3</w:t>
+                        </w:r>
+                      </w:fldSimple>
+                      <w:bookmarkEnd w:id="25"/>
                       <w:r>
                         <w:t xml:space="preserve"> Illustration</w:t>
                       </w:r>
@@ -7017,7 +7162,15 @@
       </w:r>
       <w:proofErr w:type="spellEnd"/>
       <w:r>
-        <w:t>, som skal tjekkes, om det er korrekt, eksempelvis at man har skrevet det samme kodeord, når man er blevet bedt om at gentage kodeordet i registreringen af ny bruger.</w:t>
+        <w:t xml:space="preserve">, som skal tjekkes, om det er korrekt, </w:t>
+      </w:r>
+      <w:proofErr w:type="gramStart"/>
+      <w:r>
+        <w:t>eksempelvis</w:t>
+      </w:r>
+      <w:proofErr w:type="gramEnd"/>
+      <w:r>
+        <w:t xml:space="preserve"> at man har skrevet det samme kodeord, når man er blevet bedt om at gentage kodeordet i registreringen af ny bruger.</w:t>
       </w:r>
     </w:p>
     <w:p>
@@ -7176,19 +7329,32 @@
                               <w:pStyle w:val="Caption"/>
                               <w:jc w:val="center"/>
                             </w:pPr>
-                            <w:bookmarkStart w:id="25" w:name="_Ref39134705"/>
+                            <w:bookmarkStart w:id="26" w:name="_Ref39134705"/>
                             <w:r>
                               <w:t xml:space="preserve">Figur </w:t>
                             </w:r>
-                            <w:fldSimple w:instr=" SEQ Figur \* ARABIC ">
-                              <w:r>
-                                <w:rPr>
-                                  <w:noProof/>
-                                </w:rPr>
-                                <w:t>4</w:t>
-                              </w:r>
-                            </w:fldSimple>
-                            <w:bookmarkEnd w:id="25"/>
+                            <w:r>
+                              <w:fldChar w:fldCharType="begin"/>
+                            </w:r>
+                            <w:r>
+                              <w:instrText xml:space="preserve"> SEQ Figur \* ARABIC </w:instrText>
+                            </w:r>
+                            <w:r>
+                              <w:fldChar w:fldCharType="separate"/>
+                            </w:r>
+                            <w:r>
+                              <w:rPr>
+                                <w:noProof/>
+                              </w:rPr>
+                              <w:t>4</w:t>
+                            </w:r>
+                            <w:r>
+                              <w:rPr>
+                                <w:noProof/>
+                              </w:rPr>
+                              <w:fldChar w:fldCharType="end"/>
+                            </w:r>
+                            <w:bookmarkEnd w:id="26"/>
                             <w:r>
                               <w:t xml:space="preserve"> </w:t>
                             </w:r>
@@ -7293,19 +7459,32 @@
                         <w:pStyle w:val="Caption"/>
                         <w:jc w:val="center"/>
                       </w:pPr>
-                      <w:bookmarkStart w:id="26" w:name="_Ref39134705"/>
+                      <w:bookmarkStart w:id="27" w:name="_Ref39134705"/>
                       <w:r>
                         <w:t xml:space="preserve">Figur </w:t>
                       </w:r>
-                      <w:fldSimple w:instr=" SEQ Figur \* ARABIC ">
-                        <w:r>
-                          <w:rPr>
-                            <w:noProof/>
-                          </w:rPr>
-                          <w:t>4</w:t>
-                        </w:r>
-                      </w:fldSimple>
-                      <w:bookmarkEnd w:id="26"/>
+                      <w:r>
+                        <w:fldChar w:fldCharType="begin"/>
+                      </w:r>
+                      <w:r>
+                        <w:instrText xml:space="preserve"> SEQ Figur \* ARABIC </w:instrText>
+                      </w:r>
+                      <w:r>
+                        <w:fldChar w:fldCharType="separate"/>
+                      </w:r>
+                      <w:r>
+                        <w:rPr>
+                          <w:noProof/>
+                        </w:rPr>
+                        <w:t>4</w:t>
+                      </w:r>
+                      <w:r>
+                        <w:rPr>
+                          <w:noProof/>
+                        </w:rPr>
+                        <w:fldChar w:fldCharType="end"/>
+                      </w:r>
+                      <w:bookmarkEnd w:id="27"/>
                       <w:r>
                         <w:t xml:space="preserve"> </w:t>
                       </w:r>
@@ -7335,9 +7514,11 @@
       <w:r>
         <w:t xml:space="preserve">I mit program består brugerfladen af HTML- og CSS-kodet sider, som vha. </w:t>
       </w:r>
+      <w:proofErr w:type="gramStart"/>
       <w:r>
         <w:t>skabelon værktøjet</w:t>
       </w:r>
+      <w:proofErr w:type="gramEnd"/>
       <w:r>
         <w:t xml:space="preserve"> Jinja integrerer </w:t>
       </w:r>
@@ -7561,19 +7742,32 @@
                               <w:pStyle w:val="Caption"/>
                               <w:jc w:val="center"/>
                             </w:pPr>
-                            <w:bookmarkStart w:id="27" w:name="_Ref39134968"/>
+                            <w:bookmarkStart w:id="28" w:name="_Ref39134968"/>
                             <w:r>
                               <w:t xml:space="preserve">Figur </w:t>
                             </w:r>
-                            <w:fldSimple w:instr=" SEQ Figur \* ARABIC ">
-                              <w:r>
-                                <w:rPr>
-                                  <w:noProof/>
-                                </w:rPr>
-                                <w:t>5</w:t>
-                              </w:r>
-                            </w:fldSimple>
-                            <w:bookmarkEnd w:id="27"/>
+                            <w:r>
+                              <w:fldChar w:fldCharType="begin"/>
+                            </w:r>
+                            <w:r>
+                              <w:instrText xml:space="preserve"> SEQ Figur \* ARABIC </w:instrText>
+                            </w:r>
+                            <w:r>
+                              <w:fldChar w:fldCharType="separate"/>
+                            </w:r>
+                            <w:r>
+                              <w:rPr>
+                                <w:noProof/>
+                              </w:rPr>
+                              <w:t>5</w:t>
+                            </w:r>
+                            <w:r>
+                              <w:rPr>
+                                <w:noProof/>
+                              </w:rPr>
+                              <w:fldChar w:fldCharType="end"/>
+                            </w:r>
+                            <w:bookmarkEnd w:id="28"/>
                             <w:r>
                               <w:t xml:space="preserve"> Skærmbillede af klassesiden af hjemmesiden.</w:t>
                             </w:r>
@@ -7666,19 +7860,32 @@
                         <w:pStyle w:val="Caption"/>
                         <w:jc w:val="center"/>
                       </w:pPr>
-                      <w:bookmarkStart w:id="28" w:name="_Ref39134968"/>
+                      <w:bookmarkStart w:id="29" w:name="_Ref39134968"/>
                       <w:r>
                         <w:t xml:space="preserve">Figur </w:t>
                       </w:r>
-                      <w:fldSimple w:instr=" SEQ Figur \* ARABIC ">
-                        <w:r>
-                          <w:rPr>
-                            <w:noProof/>
-                          </w:rPr>
-                          <w:t>5</w:t>
-                        </w:r>
-                      </w:fldSimple>
-                      <w:bookmarkEnd w:id="28"/>
+                      <w:r>
+                        <w:fldChar w:fldCharType="begin"/>
+                      </w:r>
+                      <w:r>
+                        <w:instrText xml:space="preserve"> SEQ Figur \* ARABIC </w:instrText>
+                      </w:r>
+                      <w:r>
+                        <w:fldChar w:fldCharType="separate"/>
+                      </w:r>
+                      <w:r>
+                        <w:rPr>
+                          <w:noProof/>
+                        </w:rPr>
+                        <w:t>5</w:t>
+                      </w:r>
+                      <w:r>
+                        <w:rPr>
+                          <w:noProof/>
+                        </w:rPr>
+                        <w:fldChar w:fldCharType="end"/>
+                      </w:r>
+                      <w:bookmarkEnd w:id="29"/>
                       <w:r>
                         <w:t xml:space="preserve"> Skærmbillede af klassesiden af hjemmesiden.</w:t>
                       </w:r>
@@ -7723,21 +7930,11 @@
       <w:r>
         <w:t xml:space="preserve"> (</w:t>
       </w:r>
-      <w:r>
-        <w:fldChar w:fldCharType="begin"/>
-      </w:r>
-      <w:r>
-        <w:instrText xml:space="preserve"> REF _Ref39138139 \r </w:instrText>
-      </w:r>
-      <w:r>
-        <w:fldChar w:fldCharType="separate"/>
-      </w:r>
-      <w:r>
-        <w:t>5.3</w:t>
-      </w:r>
-      <w:r>
-        <w:fldChar w:fldCharType="end"/>
-      </w:r>
+      <w:fldSimple w:instr=" REF _Ref39138139 \r ">
+        <w:r>
+          <w:t>5.3</w:t>
+        </w:r>
+      </w:fldSimple>
       <w:r>
         <w:t>)</w:t>
       </w:r>
@@ -7960,27 +8157,14 @@
                             <w:r>
                               <w:t xml:space="preserve">Figur </w:t>
                             </w:r>
-                            <w:r>
-                              <w:fldChar w:fldCharType="begin"/>
-                            </w:r>
-                            <w:r>
-                              <w:instrText xml:space="preserve"> SEQ Figur \* ARABIC </w:instrText>
-                            </w:r>
-                            <w:r>
-                              <w:fldChar w:fldCharType="separate"/>
-                            </w:r>
-                            <w:r>
-                              <w:rPr>
-                                <w:noProof/>
-                              </w:rPr>
-                              <w:t>6</w:t>
-                            </w:r>
-                            <w:r>
-                              <w:rPr>
-                                <w:noProof/>
-                              </w:rPr>
-                              <w:fldChar w:fldCharType="end"/>
-                            </w:r>
+                            <w:fldSimple w:instr=" SEQ Figur \* ARABIC ">
+                              <w:r>
+                                <w:rPr>
+                                  <w:noProof/>
+                                </w:rPr>
+                                <w:t>6</w:t>
+                              </w:r>
+                            </w:fldSimple>
                             <w:r>
                               <w:t xml:space="preserve"> Kodeeksempel på registrering af bruger.</w:t>
                             </w:r>
@@ -8173,27 +8357,14 @@
                       <w:r>
                         <w:t xml:space="preserve">Figur </w:t>
                       </w:r>
-                      <w:r>
-                        <w:fldChar w:fldCharType="begin"/>
-                      </w:r>
-                      <w:r>
-                        <w:instrText xml:space="preserve"> SEQ Figur \* ARABIC </w:instrText>
-                      </w:r>
-                      <w:r>
-                        <w:fldChar w:fldCharType="separate"/>
-                      </w:r>
-                      <w:r>
-                        <w:rPr>
-                          <w:noProof/>
-                        </w:rPr>
-                        <w:t>6</w:t>
-                      </w:r>
-                      <w:r>
-                        <w:rPr>
-                          <w:noProof/>
-                        </w:rPr>
-                        <w:fldChar w:fldCharType="end"/>
-                      </w:r>
+                      <w:fldSimple w:instr=" SEQ Figur \* ARABIC ">
+                        <w:r>
+                          <w:rPr>
+                            <w:noProof/>
+                          </w:rPr>
+                          <w:t>6</w:t>
+                        </w:r>
+                      </w:fldSimple>
                       <w:r>
                         <w:t xml:space="preserve"> Kodeeksempel på registrering af bruger.</w:t>
                       </w:r>
@@ -8357,8 +8528,6 @@
       <w:r>
         <w:t xml:space="preserve">. </w:t>
       </w:r>
-      <w:bookmarkStart w:id="29" w:name="_GoBack"/>
-      <w:bookmarkEnd w:id="29"/>
     </w:p>
     <w:p>
       <w:pPr>
@@ -8522,14 +8691,27 @@
                             <w:r>
                               <w:t xml:space="preserve">Figur </w:t>
                             </w:r>
-                            <w:fldSimple w:instr=" SEQ Figur \* ARABIC ">
-                              <w:r>
-                                <w:rPr>
-                                  <w:noProof/>
-                                </w:rPr>
-                                <w:t>7</w:t>
-                              </w:r>
-                            </w:fldSimple>
+                            <w:r>
+                              <w:fldChar w:fldCharType="begin"/>
+                            </w:r>
+                            <w:r>
+                              <w:instrText xml:space="preserve"> SEQ Figur \* ARABIC </w:instrText>
+                            </w:r>
+                            <w:r>
+                              <w:fldChar w:fldCharType="separate"/>
+                            </w:r>
+                            <w:r>
+                              <w:rPr>
+                                <w:noProof/>
+                              </w:rPr>
+                              <w:t>7</w:t>
+                            </w:r>
+                            <w:r>
+                              <w:rPr>
+                                <w:noProof/>
+                              </w:rPr>
+                              <w:fldChar w:fldCharType="end"/>
+                            </w:r>
                             <w:bookmarkEnd w:id="33"/>
                             <w:r>
                               <w:t xml:space="preserve"> Illustration af databasens opbygning (ER-diagram)</w:t>
@@ -8611,14 +8793,27 @@
                       <w:r>
                         <w:t xml:space="preserve">Figur </w:t>
                       </w:r>
-                      <w:fldSimple w:instr=" SEQ Figur \* ARABIC ">
-                        <w:r>
-                          <w:rPr>
-                            <w:noProof/>
-                          </w:rPr>
-                          <w:t>7</w:t>
-                        </w:r>
-                      </w:fldSimple>
+                      <w:r>
+                        <w:fldChar w:fldCharType="begin"/>
+                      </w:r>
+                      <w:r>
+                        <w:instrText xml:space="preserve"> SEQ Figur \* ARABIC </w:instrText>
+                      </w:r>
+                      <w:r>
+                        <w:fldChar w:fldCharType="separate"/>
+                      </w:r>
+                      <w:r>
+                        <w:rPr>
+                          <w:noProof/>
+                        </w:rPr>
+                        <w:t>7</w:t>
+                      </w:r>
+                      <w:r>
+                        <w:rPr>
+                          <w:noProof/>
+                        </w:rPr>
+                        <w:fldChar w:fldCharType="end"/>
+                      </w:r>
                       <w:bookmarkEnd w:id="34"/>
                       <w:r>
                         <w:t xml:space="preserve"> Illustration af databasens opbygning (ER-diagram)</w:t>
@@ -11662,7 +11857,7 @@
 </file>
 
 <file path=customXml/itemProps1.xml><?xml version="1.0" encoding="utf-8"?>
-<ds:datastoreItem xmlns:ds="http://schemas.openxmlformats.org/officeDocument/2006/customXml" ds:itemID="{3AA9DFA0-4D81-4F19-922D-D8B3CFDAAD93}">
+<ds:datastoreItem xmlns:ds="http://schemas.openxmlformats.org/officeDocument/2006/customXml" ds:itemID="{89D1313D-332A-48EB-85F2-73960692F01D}">
   <ds:schemaRefs>
     <ds:schemaRef ds:uri="http://schemas.openxmlformats.org/officeDocument/2006/bibliography"/>
   </ds:schemaRefs>

</xml_diff>